<commit_message>
Updated TDD Analysis Instructions and my current TDDanalysis.cfg file for example purposes.
</commit_message>
<xml_diff>
--- a/6700/TDDAnalysis/TDD Analysis instructions.docx
+++ b/6700/TDDAnalysis/TDD Analysis instructions.docx
@@ -62,15 +62,7 @@
     <w:p/>
     <w:p>
       <w:r>
-        <w:t xml:space="preserve">Code is located on </w:t>
-      </w:r>
-      <w:proofErr w:type="spellStart"/>
-      <w:r>
-        <w:t>Github</w:t>
-      </w:r>
-      <w:proofErr w:type="spellEnd"/>
-      <w:r>
-        <w:t xml:space="preserve"> at </w:t>
+        <w:t xml:space="preserve">Code is located on Github at </w:t>
       </w:r>
       <w:hyperlink r:id="rId5" w:history="1">
         <w:r>
@@ -104,24 +96,11 @@
           <w:numId w:val="7"/>
         </w:numPr>
       </w:pPr>
-      <w:proofErr w:type="spellStart"/>
-      <w:r>
-        <w:t>Jsonpickle</w:t>
-      </w:r>
-      <w:proofErr w:type="spellEnd"/>
-      <w:r>
-        <w:t xml:space="preserve"> - </w:t>
-      </w:r>
-      <w:r>
-        <w:t xml:space="preserve">The git analysis uses </w:t>
-      </w:r>
-      <w:proofErr w:type="spellStart"/>
-      <w:r>
-        <w:t>jsonpickle</w:t>
-      </w:r>
-      <w:proofErr w:type="spellEnd"/>
-      <w:r>
-        <w:t xml:space="preserve">.  </w:t>
+      <w:r>
+        <w:t xml:space="preserve">Jsonpickle - </w:t>
+      </w:r>
+      <w:r>
+        <w:t xml:space="preserve">The git analysis uses jsonpickle.  </w:t>
       </w:r>
       <w:r>
         <w:t xml:space="preserve">Instructions for its installation can be found here:  </w:t>
@@ -280,21 +259,12 @@
           <w:sz w:val="28"/>
         </w:rPr>
       </w:pPr>
-      <w:proofErr w:type="spellStart"/>
       <w:r>
         <w:rPr>
           <w:b/>
           <w:sz w:val="28"/>
         </w:rPr>
-        <w:t>TDDanalysis.cfg</w:t>
-      </w:r>
-      <w:proofErr w:type="spellEnd"/>
-      <w:r>
-        <w:rPr>
-          <w:b/>
-          <w:sz w:val="28"/>
-        </w:rPr>
-        <w:t xml:space="preserve"> file</w:t>
+        <w:t>TDDanalysis.cfg file</w:t>
       </w:r>
     </w:p>
     <w:p/>
@@ -306,15 +276,7 @@
         <w:t xml:space="preserve"> support portability, the system has a</w:t>
       </w:r>
       <w:r>
-        <w:t xml:space="preserve"> </w:t>
-      </w:r>
-      <w:proofErr w:type="spellStart"/>
-      <w:r>
-        <w:t>TDDanalysis.cfg</w:t>
-      </w:r>
-      <w:proofErr w:type="spellEnd"/>
-      <w:r>
-        <w:t xml:space="preserve"> file</w:t>
+        <w:t xml:space="preserve"> TDDanalysis.cfg file</w:t>
       </w:r>
       <w:r>
         <w:t xml:space="preserve">, which is located </w:t>
@@ -511,21 +473,8 @@
           </w:tcPr>
           <w:p>
             <w:r>
-              <w:t xml:space="preserve">Home:  </w:t>
+              <w:t>Home:  shammond/GoogleDrive</w:t>
             </w:r>
-            <w:proofErr w:type="spellStart"/>
-            <w:r>
-              <w:t>shammond</w:t>
-            </w:r>
-            <w:proofErr w:type="spellEnd"/>
-            <w:r>
-              <w:t>/</w:t>
-            </w:r>
-            <w:proofErr w:type="spellStart"/>
-            <w:r>
-              <w:t>GoogleDrive</w:t>
-            </w:r>
-            <w:proofErr w:type="spellEnd"/>
           </w:p>
         </w:tc>
       </w:tr>
@@ -741,34 +690,13 @@
     </w:p>
     <w:p>
       <w:r>
-        <w:t xml:space="preserve">Test Directory:  </w:t>
-      </w:r>
-      <w:proofErr w:type="spellStart"/>
-      <w:r>
-        <w:t>TATests</w:t>
-      </w:r>
-      <w:proofErr w:type="spellEnd"/>
+        <w:t>Test Directory:  TATests</w:t>
+      </w:r>
     </w:p>
     <w:p/>
     <w:p>
       <w:r>
-        <w:t>The analysis code will look for TA Test Code in this directory, which should be placed underneath the Semester directory (e.g., Root:\Home\Semester\</w:t>
-      </w:r>
-      <w:proofErr w:type="spellStart"/>
-      <w:r>
-        <w:t>TATests</w:t>
-      </w:r>
-      <w:proofErr w:type="spellEnd"/>
-      <w:r>
-        <w:t xml:space="preserve">).  Under the </w:t>
-      </w:r>
-      <w:proofErr w:type="spellStart"/>
-      <w:r>
-        <w:t>TATests</w:t>
-      </w:r>
-      <w:proofErr w:type="spellEnd"/>
-      <w:r>
-        <w:t xml:space="preserve"> folder, it does not matter if the test files are all in the same directory or in multiple directories.  </w:t>
+        <w:t xml:space="preserve">The analysis code will look for TA Test Code in this directory, which should be placed underneath the Semester directory (e.g., Root:\Home\Semester\TATests).  Under the TATests folder, it does not matter if the test files are all in the same directory or in multiple directories.  </w:t>
       </w:r>
       <w:r>
         <w:t>The code will read the contents of the TA Test Code and compare it to test code contents for each student.</w:t>
@@ -788,15 +716,7 @@
         <w:t>This section</w:t>
       </w:r>
       <w:r>
-        <w:t xml:space="preserve"> deals with an HTML Code Coverage report that can be provided for each individual.  If all of a student’s test code successfully passes, the Code Coverage process can generate an HTML report showing where the coverage is lacking.  This section in the </w:t>
-      </w:r>
-      <w:proofErr w:type="spellStart"/>
-      <w:r>
-        <w:t>TDDanalysis.cfg</w:t>
-      </w:r>
-      <w:proofErr w:type="spellEnd"/>
-      <w:r>
-        <w:t xml:space="preserve"> file will allow you to define the location to place the many HTML files generated to support this report.  In development, the elements used the same location, but you may wish to set up a different directory structure that the students can access and place the files there.  This section will allow you to define the location to place the files.  Students can be instructed to go there and click the index.html file to view their report.  In the config file, this section looks like this:</w:t>
+        <w:t xml:space="preserve"> deals with an HTML Code Coverage report that can be provided for each individual.  If all of a student’s test code successfully passes, the Code Coverage process can generate an HTML report showing where the coverage is lacking.  This section in the TDDanalysis.cfg file will allow you to define the location to place the many HTML files generated to support this report.  In development, the elements used the same location, but you may wish to set up a different directory structure that the students can access and place the files there.  This section will allow you to define the location to place the files.  Students can be instructed to go there and click the index.html file to view their report.  In the config file, this section looks like this:</w:t>
       </w:r>
     </w:p>
     <w:p/>
@@ -860,47 +780,7 @@
     <w:p/>
     <w:p>
       <w:r>
-        <w:t xml:space="preserve">This section gives the system information about the assignments.  </w:t>
-      </w:r>
-      <w:proofErr w:type="spellStart"/>
-      <w:r>
-        <w:t>NumberOfAssignments</w:t>
-      </w:r>
-      <w:proofErr w:type="spellEnd"/>
-      <w:r>
-        <w:t xml:space="preserve"> tells how many coding assignments are represented in the student submission’s git files.  </w:t>
-      </w:r>
-      <w:proofErr w:type="gramStart"/>
-      <w:r>
-        <w:t>Typically</w:t>
-      </w:r>
-      <w:proofErr w:type="gramEnd"/>
-      <w:r>
-        <w:t xml:space="preserve"> assignments begin with a </w:t>
-      </w:r>
-      <w:proofErr w:type="spellStart"/>
-      <w:r>
-        <w:t>BaseName</w:t>
-      </w:r>
-      <w:proofErr w:type="spellEnd"/>
-      <w:r>
-        <w:t xml:space="preserve"> (in the past there have been bases such as CA or Assignment).  The </w:t>
-      </w:r>
-      <w:proofErr w:type="spellStart"/>
-      <w:r>
-        <w:t>BaseName</w:t>
-      </w:r>
-      <w:proofErr w:type="spellEnd"/>
-      <w:r>
-        <w:t xml:space="preserve"> element allows for variations in the Assignment names from one semester to the next.  </w:t>
-      </w:r>
-      <w:proofErr w:type="spellStart"/>
-      <w:r>
-        <w:t>FirstTDDAssignment</w:t>
-      </w:r>
-      <w:proofErr w:type="spellEnd"/>
-      <w:r>
-        <w:t xml:space="preserve"> just lets the system know which is the first assignment that contains code developed using the TDD process.</w:t>
+        <w:t>This section gives the system information about the assignments.  NumberOfAssignments tells how many coding assignments are represented in the student submission’s git files.  Typically assignments begin with a BaseName (in the past there have been bases such as CA or Assignment).  The BaseName element allows for variations in the Assignment names from one semester to the next.  FirstTDDAssignment just lets the system know which is the first assignment that contains code developed using the TDD process.</w:t>
       </w:r>
     </w:p>
     <w:p/>
@@ -910,33 +790,18 @@
       </w:r>
     </w:p>
     <w:p>
-      <w:proofErr w:type="spellStart"/>
-      <w:r>
-        <w:t>NumberOfAssignments</w:t>
-      </w:r>
-      <w:proofErr w:type="spellEnd"/>
-      <w:r>
-        <w:t>: 4</w:t>
-      </w:r>
-    </w:p>
-    <w:p>
-      <w:proofErr w:type="spellStart"/>
-      <w:r>
-        <w:t>BaseName</w:t>
-      </w:r>
-      <w:proofErr w:type="spellEnd"/>
-      <w:r>
-        <w:t>: Assignment</w:t>
-      </w:r>
-    </w:p>
-    <w:p>
-      <w:proofErr w:type="spellStart"/>
-      <w:r>
-        <w:t>FirstTDDAssignment</w:t>
-      </w:r>
-      <w:proofErr w:type="spellEnd"/>
-      <w:r>
-        <w:t>:  3</w:t>
+      <w:r>
+        <w:t>NumberOfAssignments: 4</w:t>
+      </w:r>
+    </w:p>
+    <w:p>
+      <w:r>
+        <w:t>BaseName: Assignment</w:t>
+      </w:r>
+    </w:p>
+    <w:p>
+      <w:r>
+        <w:t>FirstTDDAssignment:  3</w:t>
       </w:r>
     </w:p>
     <w:p>
@@ -953,6 +818,14 @@
       <w:r>
         <w:t>This section lets the system know when the due dates were for each assignment.  To allow for late submissions, I typically set the due dates at least a week past the published due date.  The system uses this to distinguish between assignments.</w:t>
       </w:r>
+      <w:r>
+        <w:t xml:space="preserve">  The assignment name should be the base name </w:t>
+      </w:r>
+      <w:r>
+        <w:t>and the assignment number concatenated together.</w:t>
+      </w:r>
+      <w:bookmarkStart w:id="0" w:name="_GoBack"/>
+      <w:bookmarkEnd w:id="0"/>
     </w:p>
     <w:p/>
     <w:p>
@@ -1007,37 +880,13 @@
         <w:t xml:space="preserve">If </w:t>
       </w:r>
       <w:r>
-        <w:t xml:space="preserve">there are TA Test Cases, they should be placed in the TA Test Location as mentioned above.  Once they are placed there, you should run </w:t>
-      </w:r>
-      <w:proofErr w:type="spellStart"/>
-      <w:r>
-        <w:t>TATestCase</w:t>
-      </w:r>
-      <w:proofErr w:type="spellEnd"/>
-      <w:r>
-        <w:t xml:space="preserve">.  This creates a </w:t>
-      </w:r>
-      <w:proofErr w:type="spellStart"/>
-      <w:r>
-        <w:t>json</w:t>
-      </w:r>
-      <w:proofErr w:type="spellEnd"/>
-      <w:r>
-        <w:t xml:space="preserve"> file that contains the names of all the individual tests, plus the number of lines of code in each test.  </w:t>
-      </w:r>
-      <w:proofErr w:type="spellStart"/>
+        <w:t xml:space="preserve">there are TA Test Cases, they should be placed in the TA Test Location as mentioned above.  Once they are placed there, you should run TATestCase.  This creates a json file that contains the names of all the individual tests, plus the number of lines of code in each test.  </w:t>
+      </w:r>
       <w:r>
         <w:rPr>
           <w:b/>
         </w:rPr>
-        <w:t>TATestCase</w:t>
-      </w:r>
-      <w:proofErr w:type="spellEnd"/>
-      <w:r>
-        <w:rPr>
-          <w:b/>
-        </w:rPr>
-        <w:t xml:space="preserve"> should be run every time new TA Test Cases are added to the TA Test directory.</w:t>
+        <w:t>TATestCase should be run every time new TA Test Cases are added to the TA Test directory.</w:t>
       </w:r>
     </w:p>
     <w:p>
@@ -1079,15 +928,10 @@
         </w:rPr>
       </w:pPr>
       <w:r>
-        <w:t xml:space="preserve">Mass clone is a utility to download multiple files from </w:t>
-      </w:r>
-      <w:proofErr w:type="spellStart"/>
-      <w:r>
-        <w:t>Github</w:t>
-      </w:r>
-      <w:proofErr w:type="spellEnd"/>
-      <w:r>
-        <w:t xml:space="preserve"> Classroom.  It can be downloaded using the following command:  </w:t>
+        <w:t>Mass C</w:t>
+      </w:r>
+      <w:r>
+        <w:t xml:space="preserve">lone is a utility to download multiple files from Github Classroom.  It can be downloaded using the following command:  </w:t>
       </w:r>
       <w:r>
         <w:rPr>
@@ -1117,6 +961,9 @@
         <w:t xml:space="preserve">.  </w:t>
       </w:r>
       <w:r>
+        <w:t xml:space="preserve">Windows-based machines require Dygwin to run Mass Clone.  </w:t>
+      </w:r>
+      <w:r>
         <w:rPr>
           <w:rFonts w:ascii="Calibri" w:eastAsia="Times New Roman" w:hAnsi="Calibri" w:cs="Calibri"/>
           <w:color w:val="000000"/>
@@ -1132,9 +979,8 @@
           <w:sz w:val="24"/>
           <w:szCs w:val="24"/>
         </w:rPr>
-        <w:t xml:space="preserve"> clone_all_helper_example.sh, enter the organization as </w:t>
-      </w:r>
-      <w:proofErr w:type="spellStart"/>
+        <w:t xml:space="preserve"> clone_all_helper_example.sh, enter the organization as SoftwareP</w:t>
+      </w:r>
       <w:r>
         <w:rPr>
           <w:rFonts w:ascii="Calibri" w:eastAsia="Times New Roman" w:hAnsi="Calibri" w:cs="Calibri"/>
@@ -1142,7 +988,7 @@
           <w:sz w:val="24"/>
           <w:szCs w:val="24"/>
         </w:rPr>
-        <w:t>SoftwareP</w:t>
+        <w:t>rocess, use your username, and the</w:t>
       </w:r>
       <w:r>
         <w:rPr>
@@ -1151,9 +997,8 @@
           <w:sz w:val="24"/>
           <w:szCs w:val="24"/>
         </w:rPr>
-        <w:t>rocess</w:t>
-      </w:r>
-      <w:proofErr w:type="spellEnd"/>
+        <w:t xml:space="preserve"> https protocol.  </w:t>
+      </w:r>
       <w:r>
         <w:rPr>
           <w:rFonts w:ascii="Calibri" w:eastAsia="Times New Roman" w:hAnsi="Calibri" w:cs="Calibri"/>
@@ -1161,7 +1006,7 @@
           <w:sz w:val="24"/>
           <w:szCs w:val="24"/>
         </w:rPr>
-        <w:t>, use your username, and the</w:t>
+        <w:t>From the mass_clone subdirectory, run</w:t>
       </w:r>
       <w:r>
         <w:rPr>
@@ -1170,7 +1015,7 @@
           <w:sz w:val="24"/>
           <w:szCs w:val="24"/>
         </w:rPr>
-        <w:t xml:space="preserve"> https protocol.  </w:t>
+        <w:t xml:space="preserve"> ./clone_all_helper_example</w:t>
       </w:r>
       <w:r>
         <w:rPr>
@@ -1179,9 +1024,8 @@
           <w:sz w:val="24"/>
           <w:szCs w:val="24"/>
         </w:rPr>
-        <w:t xml:space="preserve">From the </w:t>
-      </w:r>
-      <w:proofErr w:type="spellStart"/>
+        <w:t>.sh</w:t>
+      </w:r>
       <w:r>
         <w:rPr>
           <w:rFonts w:ascii="Calibri" w:eastAsia="Times New Roman" w:hAnsi="Calibri" w:cs="Calibri"/>
@@ -1189,9 +1033,8 @@
           <w:sz w:val="24"/>
           <w:szCs w:val="24"/>
         </w:rPr>
-        <w:t>mass_clone</w:t>
-      </w:r>
-      <w:proofErr w:type="spellEnd"/>
+        <w:t xml:space="preserve"> on the current assignment </w:t>
+      </w:r>
       <w:r>
         <w:rPr>
           <w:rFonts w:ascii="Calibri" w:eastAsia="Times New Roman" w:hAnsi="Calibri" w:cs="Calibri"/>
@@ -1199,9 +1042,8 @@
           <w:sz w:val="24"/>
           <w:szCs w:val="24"/>
         </w:rPr>
-        <w:t xml:space="preserve"> subdirectory, </w:t>
-      </w:r>
-      <w:proofErr w:type="gramStart"/>
+        <w:t>using</w:t>
+      </w:r>
       <w:r>
         <w:rPr>
           <w:rFonts w:ascii="Calibri" w:eastAsia="Times New Roman" w:hAnsi="Calibri" w:cs="Calibri"/>
@@ -1209,18 +1051,27 @@
           <w:sz w:val="24"/>
           <w:szCs w:val="24"/>
         </w:rPr>
-        <w:t>run</w:t>
-      </w:r>
-      <w:r>
+        <w:t xml:space="preserve"> the unique identifier of the assignment.  Make sure the upper/lower case is correct. </w:t>
+      </w:r>
+    </w:p>
+    <w:p>
+      <w:pPr>
         <w:rPr>
           <w:rFonts w:ascii="Calibri" w:eastAsia="Times New Roman" w:hAnsi="Calibri" w:cs="Calibri"/>
           <w:color w:val="000000"/>
           <w:sz w:val="24"/>
           <w:szCs w:val="24"/>
         </w:rPr>
-        <w:t xml:space="preserve"> .</w:t>
-      </w:r>
-      <w:proofErr w:type="gramEnd"/>
+      </w:pPr>
+    </w:p>
+    <w:p>
+      <w:pPr>
+        <w:rPr>
+          <w:rFonts w:ascii="Times New Roman" w:eastAsia="Times New Roman" w:hAnsi="Times New Roman" w:cs="Times New Roman"/>
+          <w:sz w:val="24"/>
+          <w:szCs w:val="24"/>
+        </w:rPr>
+      </w:pPr>
       <w:r>
         <w:rPr>
           <w:rFonts w:ascii="Calibri" w:eastAsia="Times New Roman" w:hAnsi="Calibri" w:cs="Calibri"/>
@@ -1228,93 +1079,7 @@
           <w:sz w:val="24"/>
           <w:szCs w:val="24"/>
         </w:rPr>
-        <w:t>/</w:t>
-      </w:r>
-      <w:proofErr w:type="spellStart"/>
-      <w:r>
-        <w:rPr>
-          <w:rFonts w:ascii="Calibri" w:eastAsia="Times New Roman" w:hAnsi="Calibri" w:cs="Calibri"/>
-          <w:color w:val="000000"/>
-          <w:sz w:val="24"/>
-          <w:szCs w:val="24"/>
-        </w:rPr>
-        <w:t>clone_all_helper_example</w:t>
-      </w:r>
-      <w:proofErr w:type="spellEnd"/>
-      <w:r>
-        <w:rPr>
-          <w:rFonts w:ascii="Calibri" w:eastAsia="Times New Roman" w:hAnsi="Calibri" w:cs="Calibri"/>
-          <w:color w:val="000000"/>
-          <w:sz w:val="24"/>
-          <w:szCs w:val="24"/>
-        </w:rPr>
-        <w:t xml:space="preserve"> on the current assignment </w:t>
-      </w:r>
-      <w:r>
-        <w:rPr>
-          <w:rFonts w:ascii="Calibri" w:eastAsia="Times New Roman" w:hAnsi="Calibri" w:cs="Calibri"/>
-          <w:color w:val="000000"/>
-          <w:sz w:val="24"/>
-          <w:szCs w:val="24"/>
-        </w:rPr>
-        <w:t>using</w:t>
-      </w:r>
-      <w:r>
-        <w:rPr>
-          <w:rFonts w:ascii="Calibri" w:eastAsia="Times New Roman" w:hAnsi="Calibri" w:cs="Calibri"/>
-          <w:color w:val="000000"/>
-          <w:sz w:val="24"/>
-          <w:szCs w:val="24"/>
-        </w:rPr>
-        <w:t xml:space="preserve"> the unique identifier of the assignment.  Make sure the upper/lower case is correct. </w:t>
-      </w:r>
-    </w:p>
-    <w:p>
-      <w:pPr>
-        <w:rPr>
-          <w:rFonts w:ascii="Calibri" w:eastAsia="Times New Roman" w:hAnsi="Calibri" w:cs="Calibri"/>
-          <w:color w:val="000000"/>
-          <w:sz w:val="24"/>
-          <w:szCs w:val="24"/>
-        </w:rPr>
-      </w:pPr>
-    </w:p>
-    <w:p>
-      <w:pPr>
-        <w:rPr>
-          <w:rFonts w:ascii="Times New Roman" w:eastAsia="Times New Roman" w:hAnsi="Times New Roman" w:cs="Times New Roman"/>
-          <w:sz w:val="24"/>
-          <w:szCs w:val="24"/>
-        </w:rPr>
-      </w:pPr>
-      <w:r>
-        <w:rPr>
-          <w:rFonts w:ascii="Calibri" w:eastAsia="Times New Roman" w:hAnsi="Calibri" w:cs="Calibri"/>
-          <w:color w:val="000000"/>
-          <w:sz w:val="24"/>
-          <w:szCs w:val="24"/>
-        </w:rPr>
-        <w:t xml:space="preserve">The </w:t>
-      </w:r>
-      <w:proofErr w:type="spellStart"/>
-      <w:r>
-        <w:rPr>
-          <w:rFonts w:ascii="Calibri" w:eastAsia="Times New Roman" w:hAnsi="Calibri" w:cs="Calibri"/>
-          <w:color w:val="000000"/>
-          <w:sz w:val="24"/>
-          <w:szCs w:val="24"/>
-        </w:rPr>
-        <w:t>github</w:t>
-      </w:r>
-      <w:proofErr w:type="spellEnd"/>
-      <w:r>
-        <w:rPr>
-          <w:rFonts w:ascii="Calibri" w:eastAsia="Times New Roman" w:hAnsi="Calibri" w:cs="Calibri"/>
-          <w:color w:val="000000"/>
-          <w:sz w:val="24"/>
-          <w:szCs w:val="24"/>
-        </w:rPr>
-        <w:t xml:space="preserve"> files will all be downloaded into a directory of the same name as the assignment.  You will need to move all the files under the submissions folder in your directory tree.</w:t>
+        <w:t>The github files will all be downloaded into a directory of the same name as the assignment.  You will need to move all the files under the submissions folder in your directory tree.</w:t>
       </w:r>
     </w:p>
     <w:p>
@@ -1377,15 +1142,7 @@
     <w:p/>
     <w:p>
       <w:r>
-        <w:t xml:space="preserve">The program </w:t>
-      </w:r>
-      <w:proofErr w:type="spellStart"/>
-      <w:r>
-        <w:t>runGitfileAnalysis</w:t>
-      </w:r>
-      <w:proofErr w:type="spellEnd"/>
-      <w:r>
-        <w:t xml:space="preserve"> has three phases.  </w:t>
+        <w:t xml:space="preserve">The program runGitfileAnalysis has three phases.  </w:t>
       </w:r>
     </w:p>
     <w:p/>
@@ -1428,13 +1185,8 @@
     </w:p>
     <w:p>
       <w:r>
-        <w:t xml:space="preserve">If you answer y, </w:t>
-      </w:r>
-      <w:proofErr w:type="spellStart"/>
-      <w:r>
-        <w:t>runGitFileAnalysis</w:t>
-      </w:r>
-      <w:proofErr w:type="spellEnd"/>
+        <w:t>If you answer y, runGitFileAnalysis</w:t>
+      </w:r>
       <w:r>
         <w:t xml:space="preserve"> will read through the git repositories of ever</w:t>
       </w:r>
@@ -1478,20 +1230,7 @@
         <w:t>Semester\A</w:t>
       </w:r>
       <w:r>
-        <w:t xml:space="preserve">ssignment directory with </w:t>
-      </w:r>
-      <w:proofErr w:type="gramStart"/>
-      <w:r>
-        <w:t>a .</w:t>
-      </w:r>
-      <w:proofErr w:type="spellStart"/>
-      <w:r>
-        <w:t>gitdata</w:t>
-      </w:r>
-      <w:proofErr w:type="spellEnd"/>
-      <w:proofErr w:type="gramEnd"/>
-      <w:r>
-        <w:t xml:space="preserve"> extension, one per student with the directory name from their submission as the file name.  </w:t>
+        <w:t xml:space="preserve">ssignment directory with a .gitdata extension, one per student with the directory name from their submission as the file name.  </w:t>
       </w:r>
     </w:p>
     <w:p/>
@@ -1524,13 +1263,8 @@
             <w:tcW w:w="3361" w:type="dxa"/>
           </w:tcPr>
           <w:p>
-            <w:proofErr w:type="gramStart"/>
             <w:r>
-              <w:t>Possible error</w:t>
-            </w:r>
-            <w:proofErr w:type="gramEnd"/>
-            <w:r>
-              <w:t xml:space="preserve"> messages/issues</w:t>
+              <w:t>Possible error messages/issues</w:t>
             </w:r>
           </w:p>
         </w:tc>
@@ -1562,15 +1296,7 @@
           </w:tcPr>
           <w:p>
             <w:r>
-              <w:t>fatal:  not a git repository (or any of the parent directories):</w:t>
-            </w:r>
-            <w:proofErr w:type="gramStart"/>
-            <w:r>
-              <w:t xml:space="preserve">  .git</w:t>
-            </w:r>
-            <w:proofErr w:type="gramEnd"/>
-            <w:r>
-              <w:t xml:space="preserve">  </w:t>
+              <w:t xml:space="preserve">fatal:  not a git repository (or any of the parent directories):  .git  </w:t>
             </w:r>
           </w:p>
         </w:tc>
@@ -1580,15 +1306,7 @@
           </w:tcPr>
           <w:p>
             <w:r>
-              <w:t xml:space="preserve">This indicates that they created </w:t>
-            </w:r>
-            <w:proofErr w:type="gramStart"/>
-            <w:r>
-              <w:t>a .git</w:t>
-            </w:r>
-            <w:proofErr w:type="gramEnd"/>
-            <w:r>
-              <w:t xml:space="preserve"> directory, but didn’t really create a git repository</w:t>
+              <w:t>This indicates that they created a .git directory, but didn’t really create a git repository</w:t>
             </w:r>
           </w:p>
         </w:tc>
@@ -1613,23 +1331,10 @@
               <w:t>The</w:t>
             </w:r>
             <w:r>
-              <w:t xml:space="preserve"> code does not create </w:t>
-            </w:r>
-            <w:proofErr w:type="gramStart"/>
-            <w:r>
-              <w:t>a</w:t>
+              <w:t xml:space="preserve"> code does not create a</w:t>
             </w:r>
             <w:r>
-              <w:t xml:space="preserve"> .</w:t>
-            </w:r>
-            <w:proofErr w:type="spellStart"/>
-            <w:r>
-              <w:t>gitdata</w:t>
-            </w:r>
-            <w:proofErr w:type="spellEnd"/>
-            <w:proofErr w:type="gramEnd"/>
-            <w:r>
-              <w:t xml:space="preserve"> file for a particular student</w:t>
+              <w:t xml:space="preserve"> .gitdata file for a particular student</w:t>
             </w:r>
           </w:p>
         </w:tc>
@@ -1736,64 +1441,26 @@
     <w:p/>
     <w:p>
       <w:r>
-        <w:t xml:space="preserve">After </w:t>
-      </w:r>
-      <w:proofErr w:type="gramStart"/>
-      <w:r>
-        <w:t>the .</w:t>
-      </w:r>
-      <w:proofErr w:type="spellStart"/>
-      <w:r>
-        <w:t>gitdata</w:t>
-      </w:r>
-      <w:proofErr w:type="spellEnd"/>
-      <w:proofErr w:type="gramEnd"/>
-      <w:r>
-        <w:t xml:space="preserve"> files are created, </w:t>
-      </w:r>
-      <w:proofErr w:type="spellStart"/>
-      <w:r>
-        <w:t>runGitfileAnalysis</w:t>
-      </w:r>
-      <w:proofErr w:type="spellEnd"/>
-      <w:r>
-        <w:t xml:space="preserve"> will perform the </w:t>
+        <w:t xml:space="preserve">After the .gitdata files are created, runGitfileAnalysis will perform the </w:t>
       </w:r>
       <w:r>
         <w:t xml:space="preserve">second phase, which is the </w:t>
       </w:r>
       <w:r>
-        <w:t>TDD analysis of all the .</w:t>
-      </w:r>
-      <w:proofErr w:type="spellStart"/>
-      <w:r>
-        <w:t>gitdata</w:t>
-      </w:r>
-      <w:proofErr w:type="spellEnd"/>
-      <w:r>
-        <w:t xml:space="preserve"> files.</w:t>
-      </w:r>
-      <w:r>
-        <w:t xml:space="preserve">  This will create two files per student, one with </w:t>
-      </w:r>
-      <w:proofErr w:type="gramStart"/>
-      <w:r>
-        <w:t>a .</w:t>
-      </w:r>
-      <w:proofErr w:type="spellStart"/>
+        <w:t>TDD analysis of all the .gitdata files.</w:t>
+      </w:r>
+      <w:r>
+        <w:t xml:space="preserve">  This will create two files per student, one with a .</w:t>
+      </w:r>
       <w:r>
         <w:t>json</w:t>
       </w:r>
-      <w:proofErr w:type="spellEnd"/>
-      <w:proofErr w:type="gramEnd"/>
       <w:r>
         <w:t xml:space="preserve"> extension and one with a .</w:t>
       </w:r>
-      <w:proofErr w:type="spellStart"/>
       <w:r>
         <w:t>gitout</w:t>
       </w:r>
-      <w:proofErr w:type="spellEnd"/>
       <w:r>
         <w:t xml:space="preserve"> extension, both with the student directory name as the file name.  </w:t>
       </w:r>
@@ -1816,20 +1483,7 @@
         <w:t>A</w:t>
       </w:r>
       <w:r>
-        <w:t xml:space="preserve">ssignment directory, along with </w:t>
-      </w:r>
-      <w:proofErr w:type="gramStart"/>
-      <w:r>
-        <w:t>the .</w:t>
-      </w:r>
-      <w:proofErr w:type="spellStart"/>
-      <w:r>
-        <w:t>gitdata</w:t>
-      </w:r>
-      <w:proofErr w:type="spellEnd"/>
-      <w:proofErr w:type="gramEnd"/>
-      <w:r>
-        <w:t xml:space="preserve"> files.</w:t>
+        <w:t>ssignment directory, along with the .gitdata files.</w:t>
       </w:r>
     </w:p>
     <w:p/>
@@ -1837,11 +1491,9 @@
       <w:r>
         <w:t>The .</w:t>
       </w:r>
-      <w:proofErr w:type="spellStart"/>
       <w:r>
         <w:t>json</w:t>
       </w:r>
-      <w:proofErr w:type="spellEnd"/>
       <w:r>
         <w:t xml:space="preserve"> file is used </w:t>
       </w:r>
@@ -1867,15 +1519,7 @@
         <w:t>the Analysis Report while skipping the first two phases in</w:t>
       </w:r>
       <w:r>
-        <w:t xml:space="preserve"> </w:t>
-      </w:r>
-      <w:proofErr w:type="spellStart"/>
-      <w:r>
-        <w:t>runGitfileAnalysis</w:t>
-      </w:r>
-      <w:proofErr w:type="spellEnd"/>
-      <w:r>
-        <w:t xml:space="preserve">.  </w:t>
+        <w:t xml:space="preserve"> runGitfileAnalysis.  </w:t>
       </w:r>
     </w:p>
     <w:p/>
@@ -1890,7 +1534,6 @@
           <w:szCs w:val="22"/>
         </w:rPr>
       </w:pPr>
-      <w:proofErr w:type="gramStart"/>
       <w:r>
         <w:rPr>
           <w:rFonts w:asciiTheme="minorHAnsi" w:hAnsiTheme="minorHAnsi" w:cstheme="minorHAnsi"/>
@@ -1899,7 +1542,6 @@
         </w:rPr>
         <w:t>The .</w:t>
       </w:r>
-      <w:proofErr w:type="spellStart"/>
       <w:r>
         <w:rPr>
           <w:rFonts w:asciiTheme="minorHAnsi" w:hAnsiTheme="minorHAnsi" w:cstheme="minorHAnsi"/>
@@ -1908,8 +1550,6 @@
         </w:rPr>
         <w:t>gitout</w:t>
       </w:r>
-      <w:proofErr w:type="spellEnd"/>
-      <w:proofErr w:type="gramEnd"/>
       <w:r>
         <w:rPr>
           <w:rFonts w:asciiTheme="minorHAnsi" w:hAnsiTheme="minorHAnsi" w:cstheme="minorHAnsi"/>
@@ -1993,7 +1633,6 @@
         </w:rPr>
         <w:t>Report on all assignments or just 1 (type 'all' or assignment Name)</w:t>
       </w:r>
-      <w:proofErr w:type="gramStart"/>
       <w:r>
         <w:rPr>
           <w:rFonts w:asciiTheme="minorHAnsi" w:hAnsiTheme="minorHAnsi" w:cstheme="minorHAnsi"/>
@@ -2035,18 +1674,7 @@
           <w:sz w:val="22"/>
           <w:szCs w:val="22"/>
         </w:rPr>
-        <w:t>If</w:t>
-      </w:r>
-      <w:proofErr w:type="gramEnd"/>
-      <w:r>
-        <w:rPr>
-          <w:rFonts w:asciiTheme="minorHAnsi" w:hAnsiTheme="minorHAnsi" w:cstheme="minorHAnsi"/>
-          <w:bCs/>
-          <w:color w:val="000000" w:themeColor="text1"/>
-          <w:sz w:val="22"/>
-          <w:szCs w:val="22"/>
-        </w:rPr>
-        <w:t xml:space="preserve"> you enter the assignment name, it should begin with assignment and a number with no space, e.g. assignment4.</w:t>
+        <w:t>If you enter the assignment name, it should begin with assignment and a number with no space, e.g. assignment4.</w:t>
       </w:r>
     </w:p>
     <w:p/>
@@ -2061,20 +1689,7 @@
         <w:t xml:space="preserve">section </w:t>
       </w:r>
       <w:r>
-        <w:t xml:space="preserve">of </w:t>
-      </w:r>
-      <w:proofErr w:type="gramStart"/>
-      <w:r>
-        <w:t>the .</w:t>
-      </w:r>
-      <w:proofErr w:type="spellStart"/>
-      <w:r>
-        <w:t>gitout</w:t>
-      </w:r>
-      <w:proofErr w:type="spellEnd"/>
-      <w:proofErr w:type="gramEnd"/>
-      <w:r>
-        <w:t xml:space="preserve"> file </w:t>
+        <w:t xml:space="preserve">of the .gitout file </w:t>
       </w:r>
       <w:r>
         <w:t xml:space="preserve">is </w:t>
@@ -2309,13 +1924,8 @@
             <w:pPr>
               <w:keepNext/>
             </w:pPr>
-            <w:proofErr w:type="gramStart"/>
             <w:r>
-              <w:t>Possible error</w:t>
-            </w:r>
-            <w:proofErr w:type="gramEnd"/>
-            <w:r>
-              <w:t xml:space="preserve"> messages/issues</w:t>
+              <w:t>Possible error messages/issues</w:t>
             </w:r>
           </w:p>
         </w:tc>
@@ -2444,15 +2054,7 @@
           </w:tcPr>
           <w:p>
             <w:r>
-              <w:t xml:space="preserve">Student has a large number in the </w:t>
-            </w:r>
-            <w:proofErr w:type="spellStart"/>
-            <w:r>
-              <w:t>Avg</w:t>
-            </w:r>
-            <w:proofErr w:type="spellEnd"/>
-            <w:r>
-              <w:t xml:space="preserve"> Lines per Commit column</w:t>
+              <w:t>Student has a large number in the Avg Lines per Commit column</w:t>
             </w:r>
           </w:p>
         </w:tc>
@@ -2605,15 +2207,7 @@
         <w:t>element set</w:t>
       </w:r>
       <w:r>
-        <w:t xml:space="preserve"> in the </w:t>
-      </w:r>
-      <w:proofErr w:type="spellStart"/>
-      <w:r>
-        <w:t>TDDanalysis.cfg</w:t>
-      </w:r>
-      <w:proofErr w:type="spellEnd"/>
-      <w:r>
-        <w:t xml:space="preserve"> file.</w:t>
+        <w:t xml:space="preserve"> in the TDDanalysis.cfg file.</w:t>
       </w:r>
     </w:p>
     <w:p>
@@ -2651,7 +2245,6 @@
         </w:rPr>
         <w:t xml:space="preserve">un </w:t>
       </w:r>
-      <w:proofErr w:type="spellStart"/>
       <w:r>
         <w:rPr>
           <w:b/>
@@ -2659,7 +2252,6 @@
         </w:rPr>
         <w:t>CodeCovAnalysis</w:t>
       </w:r>
-      <w:proofErr w:type="spellEnd"/>
       <w:r>
         <w:rPr>
           <w:b/>
@@ -2743,39 +2335,7 @@
     </w:p>
     <w:p>
       <w:r>
-        <w:t>FOR /F %%</w:t>
-      </w:r>
-      <w:proofErr w:type="spellStart"/>
-      <w:r>
-        <w:t>i</w:t>
-      </w:r>
-      <w:proofErr w:type="spellEnd"/>
-      <w:r>
-        <w:t xml:space="preserve"> IN (%arg1</w:t>
-      </w:r>
-      <w:proofErr w:type="gramStart"/>
-      <w:r>
-        <w:t>%.dirlist</w:t>
-      </w:r>
-      <w:proofErr w:type="gramEnd"/>
-      <w:r>
-        <w:t xml:space="preserve">) DO </w:t>
-      </w:r>
-      <w:proofErr w:type="spellStart"/>
-      <w:r>
-        <w:t>CodeCoverage</w:t>
-      </w:r>
-      <w:proofErr w:type="spellEnd"/>
-      <w:r>
-        <w:t xml:space="preserve"> %%</w:t>
-      </w:r>
-      <w:proofErr w:type="spellStart"/>
-      <w:r>
-        <w:t>i</w:t>
-      </w:r>
-      <w:proofErr w:type="spellEnd"/>
-      <w:r>
-        <w:t xml:space="preserve"> %arg1%</w:t>
+        <w:t>FOR /F %%i IN (%arg1%.dirlist) DO CodeCoverage %%i %arg1%</w:t>
       </w:r>
       <w:r>
         <w:t xml:space="preserve"> $arg2%</w:t>
@@ -2783,11 +2343,9 @@
     </w:p>
     <w:p/>
     <w:p>
-      <w:proofErr w:type="spellStart"/>
       <w:r>
         <w:t>CodeCovAnalysis</w:t>
       </w:r>
-      <w:proofErr w:type="spellEnd"/>
       <w:r>
         <w:t xml:space="preserve"> </w:t>
       </w:r>
@@ -2799,174 +2357,125 @@
       </w:r>
     </w:p>
     <w:p>
-      <w:proofErr w:type="spellStart"/>
+      <w:r>
+        <w:t>CodeCovAnalysis Assignment5.dirList yes</w:t>
+      </w:r>
+    </w:p>
+    <w:p/>
+    <w:p>
+      <w:r>
+        <w:t xml:space="preserve">For Mac, </w:t>
+      </w:r>
+      <w:r>
+        <w:t>before running the script for the first time, you may need to run the following command:  chmod u+x /CodeCovAnalysis.sh</w:t>
+      </w:r>
+    </w:p>
+    <w:p>
+      <w:r>
+        <w:t xml:space="preserve">Then you </w:t>
+      </w:r>
+      <w:r>
+        <w:t>ca</w:t>
+      </w:r>
+      <w:r>
+        <w:t>ll the shell script</w:t>
+      </w:r>
+      <w:r>
+        <w:t xml:space="preserve"> like this:</w:t>
+      </w:r>
+    </w:p>
+    <w:p>
+      <w:r>
+        <w:t>./CodeCovAnalysis.sh Assignment5.dirList no</w:t>
+      </w:r>
+    </w:p>
+    <w:p/>
+    <w:p>
+      <w:r>
+        <w:t xml:space="preserve">When you run </w:t>
+      </w:r>
       <w:r>
         <w:t>CodeCovAnalysis</w:t>
       </w:r>
-      <w:proofErr w:type="spellEnd"/>
-      <w:r>
-        <w:t xml:space="preserve"> Assignment5.dirList yes</w:t>
+      <w:r>
+        <w:t>, you are passing it</w:t>
+      </w:r>
+      <w:r>
+        <w:t xml:space="preserve"> two arguments.  The first is </w:t>
+      </w:r>
+      <w:r>
+        <w:t xml:space="preserve">the assignment name </w:t>
+      </w:r>
+      <w:r>
+        <w:t>being</w:t>
+      </w:r>
+      <w:r>
+        <w:t xml:space="preserve"> analyzed, and the second tells it whether it should generate the HTML Code Coverage report that is available </w:t>
+      </w:r>
+      <w:r>
+        <w:t>(i.e., CodeCovAnalysis</w:t>
+      </w:r>
+      <w:r>
+        <w:t xml:space="preserve"> CA05</w:t>
+      </w:r>
+      <w:r>
+        <w:t xml:space="preserve"> yes</w:t>
+      </w:r>
+      <w:r>
+        <w:t xml:space="preserve">).  </w:t>
+      </w:r>
+      <w:r>
+        <w:t xml:space="preserve">If you choose to generate the HTML report, be sure that the appropriate section is present in the TDDanalysis.cfg file described above.  </w:t>
       </w:r>
     </w:p>
     <w:p/>
     <w:p>
-      <w:r>
-        <w:t xml:space="preserve">For Mac, </w:t>
-      </w:r>
-      <w:r>
-        <w:t xml:space="preserve">before running the script for the first time, you may need to run the following command:  </w:t>
-      </w:r>
-      <w:proofErr w:type="spellStart"/>
-      <w:r>
-        <w:t>chmod</w:t>
-      </w:r>
-      <w:proofErr w:type="spellEnd"/>
-      <w:r>
-        <w:t xml:space="preserve"> </w:t>
-      </w:r>
-      <w:proofErr w:type="spellStart"/>
-      <w:r>
-        <w:t>u+x</w:t>
-      </w:r>
-      <w:proofErr w:type="spellEnd"/>
-      <w:r>
-        <w:t xml:space="preserve"> /CodeCovAnalysis.sh</w:t>
-      </w:r>
-    </w:p>
-    <w:p>
-      <w:r>
-        <w:t xml:space="preserve">Then you </w:t>
-      </w:r>
-      <w:r>
-        <w:t>ca</w:t>
-      </w:r>
-      <w:r>
-        <w:t>ll the shell script</w:t>
-      </w:r>
-      <w:r>
-        <w:t xml:space="preserve"> like this:</w:t>
-      </w:r>
-    </w:p>
-    <w:p>
-      <w:r>
-        <w:t>./CodeCovAnalysis.sh Assignment5.dirList no</w:t>
+      <w:pPr>
+        <w:rPr>
+          <w:b/>
+        </w:rPr>
+      </w:pPr>
+      <w:r>
+        <w:t>T</w:t>
+      </w:r>
+      <w:r>
+        <w:t xml:space="preserve">he </w:t>
+      </w:r>
+      <w:r>
+        <w:t>shell/</w:t>
+      </w:r>
+      <w:r>
+        <w:t xml:space="preserve">batch file will loop through the appropriate directory listing </w:t>
+      </w:r>
+      <w:r>
+        <w:t xml:space="preserve">file </w:t>
+      </w:r>
+      <w:r>
+        <w:t>(created by running GetDirectoryList</w:t>
+      </w:r>
+      <w:r>
+        <w:t>.py</w:t>
+      </w:r>
+      <w:r>
+        <w:t xml:space="preserve">) </w:t>
+      </w:r>
+      <w:r>
+        <w:t xml:space="preserve">and call the Python file CodeCoverage, passing it the appropriate </w:t>
+      </w:r>
+      <w:r>
+        <w:t xml:space="preserve">file </w:t>
+      </w:r>
+      <w:r>
+        <w:t>path and assignment to evaluate.</w:t>
+      </w:r>
+      <w:r>
+        <w:t xml:space="preserve">  </w:t>
       </w:r>
     </w:p>
     <w:p/>
     <w:p>
       <w:r>
-        <w:t xml:space="preserve">When you run </w:t>
-      </w:r>
-      <w:proofErr w:type="spellStart"/>
-      <w:r>
-        <w:t>CodeCovAnalysis</w:t>
-      </w:r>
-      <w:proofErr w:type="spellEnd"/>
-      <w:r>
-        <w:t>, you are passing it</w:t>
-      </w:r>
-      <w:r>
-        <w:t xml:space="preserve"> two arguments.  The first is </w:t>
-      </w:r>
-      <w:r>
-        <w:t xml:space="preserve">the assignment name </w:t>
-      </w:r>
-      <w:r>
-        <w:t>being</w:t>
-      </w:r>
-      <w:r>
-        <w:t xml:space="preserve"> analyzed, and the second tells it whether it should generate the HTML Code Coverage report that is available </w:t>
-      </w:r>
-      <w:r>
-        <w:t xml:space="preserve">(i.e., </w:t>
-      </w:r>
-      <w:proofErr w:type="spellStart"/>
-      <w:r>
-        <w:t>CodeCovAnalysis</w:t>
-      </w:r>
-      <w:proofErr w:type="spellEnd"/>
-      <w:r>
-        <w:t xml:space="preserve"> CA05</w:t>
-      </w:r>
-      <w:r>
-        <w:t xml:space="preserve"> yes</w:t>
-      </w:r>
-      <w:r>
-        <w:t xml:space="preserve">).  </w:t>
-      </w:r>
-      <w:r>
-        <w:t xml:space="preserve">If you choose to generate the HTML report, be sure that the appropriate section is present in the </w:t>
-      </w:r>
-      <w:proofErr w:type="spellStart"/>
-      <w:r>
-        <w:t>TDDanalysis.cfg</w:t>
-      </w:r>
-      <w:proofErr w:type="spellEnd"/>
-      <w:r>
-        <w:t xml:space="preserve"> file described above.  </w:t>
-      </w:r>
-    </w:p>
-    <w:p/>
-    <w:p>
-      <w:pPr>
-        <w:rPr>
-          <w:b/>
-        </w:rPr>
-      </w:pPr>
-      <w:r>
-        <w:t>T</w:t>
-      </w:r>
-      <w:r>
-        <w:t xml:space="preserve">he </w:t>
-      </w:r>
-      <w:r>
-        <w:t>shell/</w:t>
-      </w:r>
-      <w:r>
-        <w:t xml:space="preserve">batch file will loop through the appropriate directory listing </w:t>
-      </w:r>
-      <w:r>
-        <w:t xml:space="preserve">file </w:t>
-      </w:r>
-      <w:r>
-        <w:t>(created by running GetDirectoryList</w:t>
-      </w:r>
-      <w:r>
-        <w:t>.py</w:t>
-      </w:r>
-      <w:r>
-        <w:t xml:space="preserve">) </w:t>
-      </w:r>
-      <w:r>
-        <w:t xml:space="preserve">and call the Python file </w:t>
-      </w:r>
-      <w:proofErr w:type="spellStart"/>
-      <w:r>
-        <w:t>CodeCoverage</w:t>
-      </w:r>
-      <w:proofErr w:type="spellEnd"/>
-      <w:r>
-        <w:t xml:space="preserve">, passing it the appropriate </w:t>
-      </w:r>
-      <w:r>
-        <w:t xml:space="preserve">file </w:t>
-      </w:r>
-      <w:r>
-        <w:t>path and assignment to evaluate.</w:t>
-      </w:r>
-      <w:r>
-        <w:t xml:space="preserve">  </w:t>
-      </w:r>
-    </w:p>
-    <w:p/>
-    <w:p>
-      <w:proofErr w:type="spellStart"/>
-      <w:r>
-        <w:t>CodeCoverage</w:t>
-      </w:r>
-      <w:proofErr w:type="spellEnd"/>
-      <w:r>
-        <w:t xml:space="preserve"> will exercise each student’s test code against their own production code.  </w:t>
+        <w:t xml:space="preserve">CodeCoverage will exercise each student’s test code against their own production code.  </w:t>
       </w:r>
       <w:r>
         <w:t xml:space="preserve">Results of the Code Coverage analysis will </w:t>
@@ -3008,23 +2517,13 @@
         <w:t xml:space="preserve">named using </w:t>
       </w:r>
       <w:r>
-        <w:t xml:space="preserve">the Assignment Name with an extension </w:t>
-      </w:r>
-      <w:proofErr w:type="gramStart"/>
-      <w:r>
-        <w:t>of .</w:t>
-      </w:r>
-      <w:proofErr w:type="spellStart"/>
+        <w:t>the Assignment Name with an extension of .</w:t>
+      </w:r>
       <w:r>
         <w:t>CC</w:t>
       </w:r>
       <w:r>
-        <w:t>report</w:t>
-      </w:r>
-      <w:proofErr w:type="spellEnd"/>
-      <w:proofErr w:type="gramEnd"/>
-      <w:r>
-        <w:t xml:space="preserve"> (ex. CA01.</w:t>
+        <w:t>report (ex. CA01.</w:t>
       </w:r>
       <w:r>
         <w:t>CC</w:t>
@@ -3107,8 +2606,6 @@
       <w:r>
         <w:t xml:space="preserve">all of the test code completes </w:t>
       </w:r>
-      <w:bookmarkStart w:id="0" w:name="_GoBack"/>
-      <w:bookmarkEnd w:id="0"/>
       <w:r>
         <w:t>successfully,</w:t>
       </w:r>
@@ -3140,15 +2637,7 @@
         <w:t xml:space="preserve">  </w:t>
       </w:r>
       <w:r>
-        <w:t xml:space="preserve">If the batch file was called requesting the HTML report, the appropriate directory will be created along the path described in </w:t>
-      </w:r>
-      <w:proofErr w:type="spellStart"/>
-      <w:r>
-        <w:t>TDDanalysis.cfg</w:t>
-      </w:r>
-      <w:proofErr w:type="spellEnd"/>
-      <w:r>
-        <w:t xml:space="preserve"> and the files will be saved to that location.</w:t>
+        <w:t>If the batch file was called requesting the HTML report, the appropriate directory will be created along the path described in TDDanalysis.cfg and the files will be saved to that location.</w:t>
       </w:r>
     </w:p>
     <w:p/>
@@ -3241,35 +2730,14 @@
                       <w:sz w:val="18"/>
                     </w:rPr>
                     <w:cr/>
-                  </w:r>
-                  <w:proofErr w:type="spellStart"/>
-                  <w:r>
-                    <w:rPr>
-                      <w:sz w:val="18"/>
-                    </w:rPr>
                     <w:t>Longitudetest</w:t>
                   </w:r>
-                  <w:proofErr w:type="spellEnd"/>
                   <w:r>
                     <w:rPr>
                       <w:sz w:val="18"/>
                     </w:rPr>
                     <w:cr/>
-                    <w:t>__</w:t>
-                  </w:r>
-                  <w:proofErr w:type="spellStart"/>
-                  <w:r>
-                    <w:rPr>
-                      <w:sz w:val="18"/>
-                    </w:rPr>
-                    <w:t>init</w:t>
-                  </w:r>
-                  <w:proofErr w:type="spellEnd"/>
-                  <w:r>
-                    <w:rPr>
-                      <w:sz w:val="18"/>
-                    </w:rPr>
-                    <w:t>__</w:t>
+                    <w:t>__init__</w:t>
                   </w:r>
                   <w:r>
                     <w:rPr>
@@ -3338,14 +2806,12 @@
                             <w:sz w:val="18"/>
                           </w:rPr>
                         </w:pPr>
-                        <w:proofErr w:type="spellStart"/>
                         <w:r>
                           <w:rPr>
                             <w:sz w:val="18"/>
                           </w:rPr>
                           <w:t>Stmts</w:t>
                         </w:r>
-                        <w:proofErr w:type="spellEnd"/>
                       </w:p>
                     </w:tc>
                     <w:tc>
@@ -3394,19 +2860,11 @@
                             <w:sz w:val="18"/>
                           </w:rPr>
                         </w:pPr>
-                        <w:proofErr w:type="spellStart"/>
                         <w:r>
                           <w:rPr>
                             <w:sz w:val="18"/>
                           </w:rPr>
-                          <w:t>BrPart</w:t>
-                        </w:r>
-                        <w:proofErr w:type="spellEnd"/>
-                        <w:r>
-                          <w:rPr>
-                            <w:sz w:val="18"/>
-                          </w:rPr>
-                          <w:t xml:space="preserve">                   </w:t>
+                          <w:t xml:space="preserve">BrPart                   </w:t>
                         </w:r>
                       </w:p>
                     </w:tc>
@@ -4007,29 +3465,15 @@
                       <w:sz w:val="18"/>
                     </w:rPr>
                     <w:cr/>
-                  </w:r>
-                  <w:proofErr w:type="spellStart"/>
-                  <w:r>
-                    <w:rPr>
-                      <w:sz w:val="18"/>
-                    </w:rPr>
                     <w:t>FixTest</w:t>
                   </w:r>
-                  <w:proofErr w:type="spellEnd"/>
                   <w:r>
                     <w:rPr>
                       <w:sz w:val="18"/>
                     </w:rPr>
                     <w:cr/>
-                  </w:r>
-                  <w:proofErr w:type="spellStart"/>
-                  <w:r>
-                    <w:rPr>
-                      <w:sz w:val="18"/>
-                    </w:rPr>
                     <w:t>LatitudeTest</w:t>
                   </w:r>
-                  <w:proofErr w:type="spellEnd"/>
                   <w:r>
                     <w:rPr>
                       <w:sz w:val="18"/>
@@ -4042,49 +3486,21 @@
                       <w:sz w:val="18"/>
                     </w:rPr>
                     <w:cr/>
-                  </w:r>
-                  <w:proofErr w:type="spellStart"/>
-                  <w:r>
-                    <w:rPr>
-                      <w:sz w:val="18"/>
-                    </w:rPr>
                     <w:t>SightingTest</w:t>
                   </w:r>
-                  <w:proofErr w:type="spellEnd"/>
                   <w:r>
                     <w:rPr>
                       <w:sz w:val="18"/>
                     </w:rPr>
                     <w:cr/>
-                  </w:r>
-                  <w:proofErr w:type="spellStart"/>
-                  <w:r>
-                    <w:rPr>
-                      <w:sz w:val="18"/>
-                    </w:rPr>
                     <w:t>StarCatalogSample</w:t>
                   </w:r>
-                  <w:proofErr w:type="spellEnd"/>
                   <w:r>
                     <w:rPr>
                       <w:sz w:val="18"/>
                     </w:rPr>
                     <w:cr/>
-                    <w:t>__</w:t>
-                  </w:r>
-                  <w:proofErr w:type="spellStart"/>
-                  <w:r>
-                    <w:rPr>
-                      <w:sz w:val="18"/>
-                    </w:rPr>
-                    <w:t>init</w:t>
-                  </w:r>
-                  <w:proofErr w:type="spellEnd"/>
-                  <w:r>
-                    <w:rPr>
-                      <w:sz w:val="18"/>
-                    </w:rPr>
-                    <w:t>__</w:t>
+                    <w:t>__init__</w:t>
                   </w:r>
                   <w:r>
                     <w:rPr>
@@ -4104,70 +3520,7 @@
                     <w:rPr>
                       <w:sz w:val="18"/>
                     </w:rPr>
-                    <w:t xml:space="preserve">  File "G:\git\6700test\6700\</w:t>
-                  </w:r>
-                  <w:proofErr w:type="spellStart"/>
-                  <w:r>
-                    <w:rPr>
-                      <w:sz w:val="18"/>
-                    </w:rPr>
-                    <w:t>tppAnalysis</w:t>
-                  </w:r>
-                  <w:proofErr w:type="spellEnd"/>
-                  <w:r>
-                    <w:rPr>
-                      <w:sz w:val="18"/>
-                    </w:rPr>
-                    <w:t xml:space="preserve">\CodeCoverage.py", line 76, in </w:t>
-                  </w:r>
-                  <w:proofErr w:type="spellStart"/>
-                  <w:r>
-                    <w:rPr>
-                      <w:sz w:val="18"/>
-                    </w:rPr>
-                    <w:t>analyzeCodeCoverage</w:t>
-                  </w:r>
-                  <w:proofErr w:type="spellEnd"/>
-                </w:p>
-                <w:p>
-                  <w:pPr>
-                    <w:rPr>
-                      <w:sz w:val="18"/>
-                    </w:rPr>
-                  </w:pPr>
-                  <w:r>
-                    <w:rPr>
-                      <w:sz w:val="18"/>
-                    </w:rPr>
-                    <w:t xml:space="preserve">    load = </w:t>
-                  </w:r>
-                  <w:proofErr w:type="spellStart"/>
-                  <w:r>
-                    <w:rPr>
-                      <w:sz w:val="18"/>
-                    </w:rPr>
-                    <w:t>myTestLoader.loadTestsFromNames</w:t>
-                  </w:r>
-                  <w:proofErr w:type="spellEnd"/>
-                  <w:r>
-                    <w:rPr>
-                      <w:sz w:val="18"/>
-                    </w:rPr>
-                    <w:t>(</w:t>
-                  </w:r>
-                  <w:proofErr w:type="spellStart"/>
-                  <w:r>
-                    <w:rPr>
-                      <w:sz w:val="18"/>
-                    </w:rPr>
-                    <w:t>moduleTestNames</w:t>
-                  </w:r>
-                  <w:proofErr w:type="spellEnd"/>
-                  <w:r>
-                    <w:rPr>
-                      <w:sz w:val="18"/>
-                    </w:rPr>
-                    <w:t>)</w:t>
+                    <w:t xml:space="preserve">  File "G:\git\6700test\6700\tppAnalysis\CodeCoverage.py", line 76, in analyzeCodeCoverage</w:t>
                   </w:r>
                 </w:p>
                 <w:p>
@@ -4180,58 +3533,7 @@
                     <w:rPr>
                       <w:sz w:val="18"/>
                     </w:rPr>
-                    <w:t xml:space="preserve">  File "c:\Python27\Lib\</w:t>
-                  </w:r>
-                  <w:proofErr w:type="spellStart"/>
-                  <w:r>
-                    <w:rPr>
-                      <w:sz w:val="18"/>
-                    </w:rPr>
-                    <w:t>unittest</w:t>
-                  </w:r>
-                  <w:proofErr w:type="spellEnd"/>
-                  <w:r>
-                    <w:rPr>
-                      <w:sz w:val="18"/>
-                    </w:rPr>
-                    <w:t xml:space="preserve">\loader.py", line 130, in </w:t>
-                  </w:r>
-                  <w:proofErr w:type="spellStart"/>
-                  <w:r>
-                    <w:rPr>
-                      <w:sz w:val="18"/>
-                    </w:rPr>
-                    <w:t>loadTestsFromNames</w:t>
-                  </w:r>
-                  <w:proofErr w:type="spellEnd"/>
-                </w:p>
-                <w:p>
-                  <w:pPr>
-                    <w:rPr>
-                      <w:sz w:val="18"/>
-                    </w:rPr>
-                  </w:pPr>
-                  <w:r>
-                    <w:rPr>
-                      <w:sz w:val="18"/>
-                    </w:rPr>
-                    <w:t xml:space="preserve">    suites = [</w:t>
-                  </w:r>
-                  <w:proofErr w:type="spellStart"/>
-                  <w:proofErr w:type="gramStart"/>
-                  <w:r>
-                    <w:rPr>
-                      <w:sz w:val="18"/>
-                    </w:rPr>
-                    <w:t>self.loadTestsFromName</w:t>
-                  </w:r>
-                  <w:proofErr w:type="spellEnd"/>
-                  <w:proofErr w:type="gramEnd"/>
-                  <w:r>
-                    <w:rPr>
-                      <w:sz w:val="18"/>
-                    </w:rPr>
-                    <w:t>(name, module) for name in names]</w:t>
+                    <w:t xml:space="preserve">    load = myTestLoader.loadTestsFromNames(moduleTestNames)</w:t>
                   </w:r>
                 </w:p>
                 <w:p>
@@ -4244,30 +3546,8 @@
                     <w:rPr>
                       <w:sz w:val="18"/>
                     </w:rPr>
-                    <w:t xml:space="preserve">  File "c:\Python27\Lib\</w:t>
+                    <w:t xml:space="preserve">  File "c:\Python27\Lib\unittest\loader.py", line 130, in loadTestsFromNames</w:t>
                   </w:r>
-                  <w:proofErr w:type="spellStart"/>
-                  <w:r>
-                    <w:rPr>
-                      <w:sz w:val="18"/>
-                    </w:rPr>
-                    <w:t>unittest</w:t>
-                  </w:r>
-                  <w:proofErr w:type="spellEnd"/>
-                  <w:r>
-                    <w:rPr>
-                      <w:sz w:val="18"/>
-                    </w:rPr>
-                    <w:t xml:space="preserve">\loader.py", line 91, in </w:t>
-                  </w:r>
-                  <w:proofErr w:type="spellStart"/>
-                  <w:r>
-                    <w:rPr>
-                      <w:sz w:val="18"/>
-                    </w:rPr>
-                    <w:t>loadTestsFromName</w:t>
-                  </w:r>
-                  <w:proofErr w:type="spellEnd"/>
                 </w:p>
                 <w:p>
                   <w:pPr>
@@ -4279,35 +3559,33 @@
                     <w:rPr>
                       <w:sz w:val="18"/>
                     </w:rPr>
-                    <w:t xml:space="preserve">    module = __import__(</w:t>
+                    <w:t xml:space="preserve">    suites = [self.loadTestsFromName(name, module) for name in names]</w:t>
                   </w:r>
-                  <w:proofErr w:type="gramStart"/>
+                </w:p>
+                <w:p>
+                  <w:pPr>
+                    <w:rPr>
+                      <w:sz w:val="18"/>
+                    </w:rPr>
+                  </w:pPr>
                   <w:r>
                     <w:rPr>
                       <w:sz w:val="18"/>
                     </w:rPr>
-                    <w:t>'.'.join</w:t>
+                    <w:t xml:space="preserve">  File "c:\Python27\Lib\unittest\loader.py", line 91, in loadTestsFromName</w:t>
                   </w:r>
-                  <w:proofErr w:type="gramEnd"/>
+                </w:p>
+                <w:p>
+                  <w:pPr>
+                    <w:rPr>
+                      <w:sz w:val="18"/>
+                    </w:rPr>
+                  </w:pPr>
                   <w:r>
                     <w:rPr>
                       <w:sz w:val="18"/>
                     </w:rPr>
-                    <w:t>(</w:t>
-                  </w:r>
-                  <w:proofErr w:type="spellStart"/>
-                  <w:r>
-                    <w:rPr>
-                      <w:sz w:val="18"/>
-                    </w:rPr>
-                    <w:t>parts_copy</w:t>
-                  </w:r>
-                  <w:proofErr w:type="spellEnd"/>
-                  <w:r>
-                    <w:rPr>
-                      <w:sz w:val="18"/>
-                    </w:rPr>
-                    <w:t>))</w:t>
+                    <w:t xml:space="preserve">    module = __import__('.'.join(parts_copy))</w:t>
                   </w:r>
                 </w:p>
                 <w:p>
@@ -4333,51 +3611,7 @@
                     <w:rPr>
                       <w:sz w:val="18"/>
                     </w:rPr>
-                    <w:t xml:space="preserve">    </w:t>
-                  </w:r>
-                  <w:proofErr w:type="spellStart"/>
-                  <w:r>
-                    <w:rPr>
-                      <w:sz w:val="18"/>
-                    </w:rPr>
-                    <w:t>starCount</w:t>
-                  </w:r>
-                  <w:proofErr w:type="spellEnd"/>
-                  <w:r>
-                    <w:rPr>
-                      <w:sz w:val="18"/>
-                    </w:rPr>
-                    <w:t xml:space="preserve"> = </w:t>
-                  </w:r>
-                  <w:proofErr w:type="spellStart"/>
-                  <w:proofErr w:type="gramStart"/>
-                  <w:r>
-                    <w:rPr>
-                      <w:sz w:val="18"/>
-                    </w:rPr>
-                    <w:t>stars.loadCatalog</w:t>
-                  </w:r>
-                  <w:proofErr w:type="spellEnd"/>
-                  <w:proofErr w:type="gramEnd"/>
-                  <w:r>
-                    <w:rPr>
-                      <w:sz w:val="18"/>
-                    </w:rPr>
-                    <w:t>(</w:t>
-                  </w:r>
-                  <w:proofErr w:type="spellStart"/>
-                  <w:r>
-                    <w:rPr>
-                      <w:sz w:val="18"/>
-                    </w:rPr>
-                    <w:t>starFile</w:t>
-                  </w:r>
-                  <w:proofErr w:type="spellEnd"/>
-                  <w:r>
-                    <w:rPr>
-                      <w:sz w:val="18"/>
-                    </w:rPr>
-                    <w:t>="Sao.Txt")</w:t>
+                    <w:t xml:space="preserve">    starCount = stars.loadCatalog(starFile="Sao.Txt")</w:t>
                   </w:r>
                 </w:p>
                 <w:p>
@@ -4390,64 +3624,7 @@
                     <w:rPr>
                       <w:sz w:val="18"/>
                     </w:rPr>
-                    <w:t xml:space="preserve">  File "g:\git\6700Spring16\CA05\submissions\almohaishimoayad_3221348_74842094_mha0012CA05\softwareProcess\SoftwareProcess\Assignment\\prod\StarCatalog.py", line 91, in </w:t>
-                  </w:r>
-                  <w:proofErr w:type="spellStart"/>
-                  <w:r>
-                    <w:rPr>
-                      <w:sz w:val="18"/>
-                    </w:rPr>
-                    <w:t>loadCatalog</w:t>
-                  </w:r>
-                  <w:proofErr w:type="spellEnd"/>
-                </w:p>
-                <w:p>
-                  <w:pPr>
-                    <w:rPr>
-                      <w:sz w:val="18"/>
-                    </w:rPr>
-                  </w:pPr>
-                  <w:r>
-                    <w:rPr>
-                      <w:sz w:val="18"/>
-                    </w:rPr>
-                    <w:t xml:space="preserve">    raise </w:t>
-                  </w:r>
-                  <w:proofErr w:type="spellStart"/>
-                  <w:proofErr w:type="gramStart"/>
-                  <w:r>
-                    <w:rPr>
-                      <w:sz w:val="18"/>
-                    </w:rPr>
-                    <w:t>ValueError</w:t>
-                  </w:r>
-                  <w:proofErr w:type="spellEnd"/>
-                  <w:r>
-                    <w:rPr>
-                      <w:sz w:val="18"/>
-                    </w:rPr>
-                    <w:t>(</w:t>
-                  </w:r>
-                  <w:proofErr w:type="gramEnd"/>
-                  <w:r>
-                    <w:rPr>
-                      <w:sz w:val="18"/>
-                    </w:rPr>
-                    <w:t>"</w:t>
-                  </w:r>
-                  <w:proofErr w:type="spellStart"/>
-                  <w:r>
-                    <w:rPr>
-                      <w:sz w:val="18"/>
-                    </w:rPr>
-                    <w:t>StarCatalog.loadCatalog</w:t>
-                  </w:r>
-                  <w:proofErr w:type="spellEnd"/>
-                  <w:r>
-                    <w:rPr>
-                      <w:sz w:val="18"/>
-                    </w:rPr>
-                    <w:t>: No such a file exist.")</w:t>
+                    <w:t xml:space="preserve">  File "g:\git\6700Spring16\CA05\submissions\almohaishimoayad_3221348_74842094_mha0012CA05\softwareProcess\SoftwareProcess\Assignment\\prod\StarCatalog.py", line 91, in loadCatalog</w:t>
                   </w:r>
                 </w:p>
                 <w:p>
@@ -4456,47 +3633,24 @@
                       <w:sz w:val="18"/>
                     </w:rPr>
                   </w:pPr>
-                  <w:proofErr w:type="spellStart"/>
                   <w:r>
                     <w:rPr>
                       <w:sz w:val="18"/>
                     </w:rPr>
-                    <w:t>ValueError</w:t>
+                    <w:t xml:space="preserve">    raise ValueError("StarCatalog.loadCatalog: No such a file exist.")</w:t>
                   </w:r>
-                  <w:proofErr w:type="spellEnd"/>
+                </w:p>
+                <w:p>
+                  <w:pPr>
+                    <w:rPr>
+                      <w:sz w:val="18"/>
+                    </w:rPr>
+                  </w:pPr>
                   <w:r>
                     <w:rPr>
                       <w:sz w:val="18"/>
                     </w:rPr>
-                    <w:t xml:space="preserve">: </w:t>
-                  </w:r>
-                  <w:proofErr w:type="spellStart"/>
-                  <w:r>
-                    <w:rPr>
-                      <w:sz w:val="18"/>
-                    </w:rPr>
-                    <w:t>StarCatalog.loadCatalog</w:t>
-                  </w:r>
-                  <w:proofErr w:type="spellEnd"/>
-                  <w:r>
-                    <w:rPr>
-                      <w:sz w:val="18"/>
-                    </w:rPr>
-                    <w:t xml:space="preserve">: No such a file </w:t>
-                  </w:r>
-                  <w:proofErr w:type="gramStart"/>
-                  <w:r>
-                    <w:rPr>
-                      <w:sz w:val="18"/>
-                    </w:rPr>
-                    <w:t>exist</w:t>
-                  </w:r>
-                  <w:proofErr w:type="gramEnd"/>
-                  <w:r>
-                    <w:rPr>
-                      <w:sz w:val="18"/>
-                    </w:rPr>
-                    <w:t>.</w:t>
+                    <w:t>ValueError: StarCatalog.loadCatalog: No such a file exist.</w:t>
                   </w:r>
                 </w:p>
                 <w:p/>
@@ -4527,41 +3681,7 @@
         <w:t>s</w:t>
       </w:r>
       <w:r>
-        <w:t xml:space="preserve"> something into their import statement that will not work in a different environment.  This could include putting their dotted module path in the import statement, i.e. import </w:t>
-      </w:r>
-      <w:proofErr w:type="spellStart"/>
-      <w:proofErr w:type="gramStart"/>
-      <w:r>
-        <w:t>Assignment.prod.Fix</w:t>
-      </w:r>
-      <w:proofErr w:type="spellEnd"/>
-      <w:proofErr w:type="gramEnd"/>
-      <w:r>
-        <w:t xml:space="preserve">.  A small utility named </w:t>
-      </w:r>
-      <w:proofErr w:type="spellStart"/>
-      <w:r>
-        <w:t>ScrubTestFiles</w:t>
-      </w:r>
-      <w:proofErr w:type="spellEnd"/>
-      <w:r>
-        <w:t xml:space="preserve"> will correct this import issue.  First advise the students to remove the dotted notation from their import statements for future assignments.  But to continue the analysis, run </w:t>
-      </w:r>
-      <w:proofErr w:type="spellStart"/>
-      <w:r>
-        <w:t>ScrubTestFiles</w:t>
-      </w:r>
-      <w:proofErr w:type="spellEnd"/>
-      <w:r>
-        <w:t xml:space="preserve">, and then re-run </w:t>
-      </w:r>
-      <w:proofErr w:type="spellStart"/>
-      <w:r>
-        <w:t>CodeCovAnalysis</w:t>
-      </w:r>
-      <w:proofErr w:type="spellEnd"/>
-      <w:r>
-        <w:t xml:space="preserve">.  </w:t>
+        <w:t xml:space="preserve"> something into their import statement that will not work in a different environment.  This could include putting their dotted module path in the import statement, i.e. import Assignment.prod.Fix.  A small utility named ScrubTestFiles will correct this import issue.  First advise the students to remove the dotted notation from their import statements for future assignments.  But to continue the analysis, run ScrubTestFiles, and then re-run CodeCovAnalysis.  </w:t>
       </w:r>
     </w:p>
     <w:p/>
@@ -4674,71 +3794,36 @@
                       <w:sz w:val="18"/>
                     </w:rPr>
                     <w:cr/>
-                  </w:r>
-                  <w:proofErr w:type="spellStart"/>
-                  <w:r>
-                    <w:rPr>
-                      <w:sz w:val="18"/>
-                    </w:rPr>
                     <w:t>FixTest</w:t>
                   </w:r>
-                  <w:proofErr w:type="spellEnd"/>
                   <w:r>
                     <w:rPr>
                       <w:sz w:val="18"/>
                     </w:rPr>
                     <w:cr/>
-                  </w:r>
-                  <w:proofErr w:type="spellStart"/>
-                  <w:r>
-                    <w:rPr>
-                      <w:sz w:val="18"/>
-                    </w:rPr>
                     <w:t>LatitudeTest</w:t>
                   </w:r>
-                  <w:proofErr w:type="spellEnd"/>
                   <w:r>
                     <w:rPr>
                       <w:sz w:val="18"/>
                     </w:rPr>
                     <w:cr/>
-                  </w:r>
-                  <w:proofErr w:type="spellStart"/>
-                  <w:r>
-                    <w:rPr>
-                      <w:sz w:val="18"/>
-                    </w:rPr>
                     <w:t>LongitudeTest</w:t>
                   </w:r>
-                  <w:proofErr w:type="spellEnd"/>
                   <w:r>
                     <w:rPr>
                       <w:sz w:val="18"/>
                     </w:rPr>
                     <w:cr/>
-                  </w:r>
-                  <w:proofErr w:type="spellStart"/>
-                  <w:r>
-                    <w:rPr>
-                      <w:sz w:val="18"/>
-                    </w:rPr>
                     <w:t>SCDriverTesting</w:t>
                   </w:r>
-                  <w:proofErr w:type="spellEnd"/>
                   <w:r>
                     <w:rPr>
                       <w:sz w:val="18"/>
                     </w:rPr>
                     <w:cr/>
-                  </w:r>
-                  <w:proofErr w:type="spellStart"/>
-                  <w:r>
-                    <w:rPr>
-                      <w:sz w:val="18"/>
-                    </w:rPr>
                     <w:t>SightingTest</w:t>
                   </w:r>
-                  <w:proofErr w:type="spellEnd"/>
                   <w:r>
                     <w:rPr>
                       <w:sz w:val="18"/>
@@ -4751,29 +3836,15 @@
                       <w:sz w:val="18"/>
                     </w:rPr>
                     <w:cr/>
-                  </w:r>
-                  <w:proofErr w:type="spellStart"/>
-                  <w:r>
-                    <w:rPr>
-                      <w:sz w:val="18"/>
-                    </w:rPr>
                     <w:t>StarCatalogSample</w:t>
                   </w:r>
-                  <w:proofErr w:type="spellEnd"/>
                   <w:r>
                     <w:rPr>
                       <w:sz w:val="18"/>
                     </w:rPr>
                     <w:cr/>
-                  </w:r>
-                  <w:proofErr w:type="spellStart"/>
-                  <w:r>
-                    <w:rPr>
-                      <w:sz w:val="18"/>
-                    </w:rPr>
                     <w:t>StarCatalogTest</w:t>
                   </w:r>
-                  <w:proofErr w:type="spellEnd"/>
                   <w:r>
                     <w:rPr>
                       <w:sz w:val="18"/>
@@ -4792,70 +3863,7 @@
                     <w:rPr>
                       <w:sz w:val="18"/>
                     </w:rPr>
-                    <w:t xml:space="preserve">  File "G:\git\6700test\6700\</w:t>
-                  </w:r>
-                  <w:proofErr w:type="spellStart"/>
-                  <w:r>
-                    <w:rPr>
-                      <w:sz w:val="18"/>
-                    </w:rPr>
-                    <w:t>tppAnalysis</w:t>
-                  </w:r>
-                  <w:proofErr w:type="spellEnd"/>
-                  <w:r>
-                    <w:rPr>
-                      <w:sz w:val="18"/>
-                    </w:rPr>
-                    <w:t xml:space="preserve">\CodeCoverage.py", line 76, in </w:t>
-                  </w:r>
-                  <w:proofErr w:type="spellStart"/>
-                  <w:r>
-                    <w:rPr>
-                      <w:sz w:val="18"/>
-                    </w:rPr>
-                    <w:t>analyzeCodeCoverage</w:t>
-                  </w:r>
-                  <w:proofErr w:type="spellEnd"/>
-                </w:p>
-                <w:p>
-                  <w:pPr>
-                    <w:rPr>
-                      <w:sz w:val="18"/>
-                    </w:rPr>
-                  </w:pPr>
-                  <w:r>
-                    <w:rPr>
-                      <w:sz w:val="18"/>
-                    </w:rPr>
-                    <w:t xml:space="preserve">    load = </w:t>
-                  </w:r>
-                  <w:proofErr w:type="spellStart"/>
-                  <w:r>
-                    <w:rPr>
-                      <w:sz w:val="18"/>
-                    </w:rPr>
-                    <w:t>myTestLoader.loadTestsFromNames</w:t>
-                  </w:r>
-                  <w:proofErr w:type="spellEnd"/>
-                  <w:r>
-                    <w:rPr>
-                      <w:sz w:val="18"/>
-                    </w:rPr>
-                    <w:t>(</w:t>
-                  </w:r>
-                  <w:proofErr w:type="spellStart"/>
-                  <w:r>
-                    <w:rPr>
-                      <w:sz w:val="18"/>
-                    </w:rPr>
-                    <w:t>moduleTestNames</w:t>
-                  </w:r>
-                  <w:proofErr w:type="spellEnd"/>
-                  <w:r>
-                    <w:rPr>
-                      <w:sz w:val="18"/>
-                    </w:rPr>
-                    <w:t>)</w:t>
+                    <w:t xml:space="preserve">  File "G:\git\6700test\6700\tppAnalysis\CodeCoverage.py", line 76, in analyzeCodeCoverage</w:t>
                   </w:r>
                 </w:p>
                 <w:p>
@@ -4868,58 +3876,7 @@
                     <w:rPr>
                       <w:sz w:val="18"/>
                     </w:rPr>
-                    <w:t xml:space="preserve">  File "c:\Python27\Lib\</w:t>
-                  </w:r>
-                  <w:proofErr w:type="spellStart"/>
-                  <w:r>
-                    <w:rPr>
-                      <w:sz w:val="18"/>
-                    </w:rPr>
-                    <w:t>unittest</w:t>
-                  </w:r>
-                  <w:proofErr w:type="spellEnd"/>
-                  <w:r>
-                    <w:rPr>
-                      <w:sz w:val="18"/>
-                    </w:rPr>
-                    <w:t xml:space="preserve">\loader.py", line 130, in </w:t>
-                  </w:r>
-                  <w:proofErr w:type="spellStart"/>
-                  <w:r>
-                    <w:rPr>
-                      <w:sz w:val="18"/>
-                    </w:rPr>
-                    <w:t>loadTestsFromNames</w:t>
-                  </w:r>
-                  <w:proofErr w:type="spellEnd"/>
-                </w:p>
-                <w:p>
-                  <w:pPr>
-                    <w:rPr>
-                      <w:sz w:val="18"/>
-                    </w:rPr>
-                  </w:pPr>
-                  <w:r>
-                    <w:rPr>
-                      <w:sz w:val="18"/>
-                    </w:rPr>
-                    <w:t xml:space="preserve">    suites = [</w:t>
-                  </w:r>
-                  <w:proofErr w:type="spellStart"/>
-                  <w:proofErr w:type="gramStart"/>
-                  <w:r>
-                    <w:rPr>
-                      <w:sz w:val="18"/>
-                    </w:rPr>
-                    <w:t>self.loadTestsFromName</w:t>
-                  </w:r>
-                  <w:proofErr w:type="spellEnd"/>
-                  <w:proofErr w:type="gramEnd"/>
-                  <w:r>
-                    <w:rPr>
-                      <w:sz w:val="18"/>
-                    </w:rPr>
-                    <w:t>(name, module) for name in names]</w:t>
+                    <w:t xml:space="preserve">    load = myTestLoader.loadTestsFromNames(moduleTestNames)</w:t>
                   </w:r>
                 </w:p>
                 <w:p>
@@ -4932,30 +3889,8 @@
                     <w:rPr>
                       <w:sz w:val="18"/>
                     </w:rPr>
-                    <w:t xml:space="preserve">  File "c:\Python27\Lib\</w:t>
+                    <w:t xml:space="preserve">  File "c:\Python27\Lib\unittest\loader.py", line 130, in loadTestsFromNames</w:t>
                   </w:r>
-                  <w:proofErr w:type="spellStart"/>
-                  <w:r>
-                    <w:rPr>
-                      <w:sz w:val="18"/>
-                    </w:rPr>
-                    <w:t>unittest</w:t>
-                  </w:r>
-                  <w:proofErr w:type="spellEnd"/>
-                  <w:r>
-                    <w:rPr>
-                      <w:sz w:val="18"/>
-                    </w:rPr>
-                    <w:t xml:space="preserve">\loader.py", line 91, in </w:t>
-                  </w:r>
-                  <w:proofErr w:type="spellStart"/>
-                  <w:r>
-                    <w:rPr>
-                      <w:sz w:val="18"/>
-                    </w:rPr>
-                    <w:t>loadTestsFromName</w:t>
-                  </w:r>
-                  <w:proofErr w:type="spellEnd"/>
                 </w:p>
                 <w:p>
                   <w:pPr>
@@ -4967,35 +3902,33 @@
                     <w:rPr>
                       <w:sz w:val="18"/>
                     </w:rPr>
-                    <w:t xml:space="preserve">    module = __import__(</w:t>
+                    <w:t xml:space="preserve">    suites = [self.loadTestsFromName(name, module) for name in names]</w:t>
                   </w:r>
-                  <w:proofErr w:type="gramStart"/>
+                </w:p>
+                <w:p>
+                  <w:pPr>
+                    <w:rPr>
+                      <w:sz w:val="18"/>
+                    </w:rPr>
+                  </w:pPr>
                   <w:r>
                     <w:rPr>
                       <w:sz w:val="18"/>
                     </w:rPr>
-                    <w:t>'.'.join</w:t>
+                    <w:t xml:space="preserve">  File "c:\Python27\Lib\unittest\loader.py", line 91, in loadTestsFromName</w:t>
                   </w:r>
-                  <w:proofErr w:type="gramEnd"/>
+                </w:p>
+                <w:p>
+                  <w:pPr>
+                    <w:rPr>
+                      <w:sz w:val="18"/>
+                    </w:rPr>
+                  </w:pPr>
                   <w:r>
                     <w:rPr>
                       <w:sz w:val="18"/>
                     </w:rPr>
-                    <w:t>(</w:t>
-                  </w:r>
-                  <w:proofErr w:type="spellStart"/>
-                  <w:r>
-                    <w:rPr>
-                      <w:sz w:val="18"/>
-                    </w:rPr>
-                    <w:t>parts_copy</w:t>
-                  </w:r>
-                  <w:proofErr w:type="spellEnd"/>
-                  <w:r>
-                    <w:rPr>
-                      <w:sz w:val="18"/>
-                    </w:rPr>
-                    <w:t>))</w:t>
+                    <w:t xml:space="preserve">    module = __import__('.'.join(parts_copy))</w:t>
                   </w:r>
                 </w:p>
                 <w:p>
@@ -5021,30 +3954,8 @@
                     <w:rPr>
                       <w:sz w:val="18"/>
                     </w:rPr>
-                    <w:t xml:space="preserve">    import </w:t>
+                    <w:t xml:space="preserve">    import StarCatalog as StarCatalog</w:t>
                   </w:r>
-                  <w:proofErr w:type="spellStart"/>
-                  <w:r>
-                    <w:rPr>
-                      <w:sz w:val="18"/>
-                    </w:rPr>
-                    <w:t>StarCatalog</w:t>
-                  </w:r>
-                  <w:proofErr w:type="spellEnd"/>
-                  <w:r>
-                    <w:rPr>
-                      <w:sz w:val="18"/>
-                    </w:rPr>
-                    <w:t xml:space="preserve"> as </w:t>
-                  </w:r>
-                  <w:proofErr w:type="spellStart"/>
-                  <w:r>
-                    <w:rPr>
-                      <w:sz w:val="18"/>
-                    </w:rPr>
-                    <w:t>StarCatalog</w:t>
-                  </w:r>
-                  <w:proofErr w:type="spellEnd"/>
                 </w:p>
                 <w:p>
                   <w:pPr>
@@ -5069,32 +3980,8 @@
                     <w:rPr>
                       <w:sz w:val="18"/>
                     </w:rPr>
-                    <w:t xml:space="preserve">    from </w:t>
+                    <w:t xml:space="preserve">    from Assignment.sandbox.FilePathExist import starFile</w:t>
                   </w:r>
-                  <w:proofErr w:type="spellStart"/>
-                  <w:proofErr w:type="gramStart"/>
-                  <w:r>
-                    <w:rPr>
-                      <w:sz w:val="18"/>
-                    </w:rPr>
-                    <w:t>Assignment.sandbox.FilePathExist</w:t>
-                  </w:r>
-                  <w:proofErr w:type="spellEnd"/>
-                  <w:proofErr w:type="gramEnd"/>
-                  <w:r>
-                    <w:rPr>
-                      <w:sz w:val="18"/>
-                    </w:rPr>
-                    <w:t xml:space="preserve"> import </w:t>
-                  </w:r>
-                  <w:proofErr w:type="spellStart"/>
-                  <w:r>
-                    <w:rPr>
-                      <w:sz w:val="18"/>
-                    </w:rPr>
-                    <w:t>starFile</w:t>
-                  </w:r>
-                  <w:proofErr w:type="spellEnd"/>
                 </w:p>
                 <w:p>
                   <w:pPr>
@@ -5102,30 +3989,12 @@
                       <w:sz w:val="18"/>
                     </w:rPr>
                   </w:pPr>
-                  <w:proofErr w:type="spellStart"/>
                   <w:r>
                     <w:rPr>
                       <w:sz w:val="18"/>
                     </w:rPr>
-                    <w:t>ImportError</w:t>
+                    <w:t>ImportError: No module named sandbox.FilePathExist</w:t>
                   </w:r>
-                  <w:proofErr w:type="spellEnd"/>
-                  <w:r>
-                    <w:rPr>
-                      <w:sz w:val="18"/>
-                    </w:rPr>
-                    <w:t xml:space="preserve">: No module named </w:t>
-                  </w:r>
-                  <w:proofErr w:type="spellStart"/>
-                  <w:proofErr w:type="gramStart"/>
-                  <w:r>
-                    <w:rPr>
-                      <w:sz w:val="18"/>
-                    </w:rPr>
-                    <w:t>sandbox.FilePathExist</w:t>
-                  </w:r>
-                  <w:proofErr w:type="spellEnd"/>
-                  <w:proofErr w:type="gramEnd"/>
                 </w:p>
                 <w:p/>
                 <w:p/>
@@ -5229,15 +4098,7 @@
     </w:p>
     <w:p>
       <w:r>
-        <w:t xml:space="preserve">A final summary report of the code coverage results is created at </w:t>
-      </w:r>
-      <w:proofErr w:type="gramStart"/>
-      <w:r>
-        <w:t>Root:\Home\Semester\Assignment, and</w:t>
-      </w:r>
-      <w:proofErr w:type="gramEnd"/>
-      <w:r>
-        <w:t xml:space="preserve"> is named </w:t>
+        <w:t xml:space="preserve">A final summary report of the code coverage results is created at Root:\Home\Semester\Assignment, and is named </w:t>
       </w:r>
       <w:r>
         <w:t>&lt;</w:t>
@@ -5246,48 +4107,19 @@
         <w:t>Assignment</w:t>
       </w:r>
       <w:r>
-        <w:t>&gt;.</w:t>
-      </w:r>
-      <w:proofErr w:type="spellStart"/>
-      <w:r>
-        <w:t>cvgrpt</w:t>
-      </w:r>
-      <w:proofErr w:type="spellEnd"/>
-      <w:r>
-        <w:t>.  This is a text-based</w:t>
+        <w:t>&gt;.cvgrpt.  This is a text-based</w:t>
       </w:r>
       <w:r>
         <w:t>, tab-delimited</w:t>
       </w:r>
       <w:r>
-        <w:t xml:space="preserve"> report that will list the student’s name, and one of three summarized results.  It will either show a code coverage percentage, or one of two error messages</w:t>
-      </w:r>
-      <w:proofErr w:type="gramStart"/>
-      <w:r>
-        <w:t>:  “</w:t>
-      </w:r>
-      <w:proofErr w:type="gramEnd"/>
-      <w:r>
-        <w:t xml:space="preserve">Run Error” (indicating the code failed its own test cases) or “Import Error/Didn’t get to student’s tests”.  </w:t>
+        <w:t xml:space="preserve"> report that will list the student’s name, and one of three summarized results.  It will either show a code coverage percentage, or one of two error messages:  “Run Error” (indicating the code failed its own test cases) or “Import Error/Didn’t get to student’s tests”.  </w:t>
       </w:r>
     </w:p>
     <w:p/>
     <w:p>
       <w:r>
-        <w:t xml:space="preserve">You can examine the code coverage report first to see which students’ code had issues, then consult the </w:t>
-      </w:r>
-      <w:proofErr w:type="gramStart"/>
-      <w:r>
-        <w:t>detailed .</w:t>
-      </w:r>
-      <w:proofErr w:type="spellStart"/>
-      <w:r>
-        <w:t>CCReport</w:t>
-      </w:r>
-      <w:proofErr w:type="spellEnd"/>
-      <w:proofErr w:type="gramEnd"/>
-      <w:r>
-        <w:t xml:space="preserve"> to indicate what the specific problems were with each student.</w:t>
+        <w:t>You can examine the code coverage report first to see which students’ code had issues, then consult the detailed .CCReport to indicate what the specific problems were with each student.</w:t>
       </w:r>
     </w:p>
     <w:p/>
@@ -5324,44 +4156,16 @@
       <w:pPr>
         <w:ind w:firstLine="720"/>
       </w:pPr>
-      <w:proofErr w:type="gramStart"/>
-      <w:r>
-        <w:t>.</w:t>
-      </w:r>
-      <w:proofErr w:type="spellStart"/>
-      <w:r>
-        <w:t>gitdata</w:t>
-      </w:r>
-      <w:proofErr w:type="spellEnd"/>
-      <w:proofErr w:type="gramEnd"/>
-      <w:r>
-        <w:t xml:space="preserve"> is a dump of the git log in oldest to newest order.</w:t>
+      <w:r>
+        <w:t>.gitdata is a dump of the git log in oldest to newest order.</w:t>
       </w:r>
     </w:p>
     <w:p>
       <w:pPr>
         <w:ind w:firstLine="720"/>
       </w:pPr>
-      <w:proofErr w:type="gramStart"/>
-      <w:r>
-        <w:t>.</w:t>
-      </w:r>
-      <w:proofErr w:type="spellStart"/>
-      <w:r>
-        <w:t>gitout</w:t>
-      </w:r>
-      <w:proofErr w:type="spellEnd"/>
-      <w:proofErr w:type="gramEnd"/>
-      <w:r>
-        <w:t xml:space="preserve"> is output that comes out of </w:t>
-      </w:r>
-      <w:proofErr w:type="spellStart"/>
-      <w:r>
-        <w:t>runGitFileAnalysis</w:t>
-      </w:r>
-      <w:proofErr w:type="spellEnd"/>
-      <w:r>
-        <w:t xml:space="preserve">.  It contains the results </w:t>
+      <w:r>
+        <w:t xml:space="preserve">.gitout is output that comes out of runGitFileAnalysis.  It contains the results </w:t>
       </w:r>
       <w:r>
         <w:t xml:space="preserve">of the TDD analysis.  </w:t>
@@ -5414,26 +4218,8 @@
       <w:pPr>
         <w:ind w:left="720"/>
       </w:pPr>
-      <w:proofErr w:type="gramStart"/>
-      <w:r>
-        <w:t>.</w:t>
-      </w:r>
-      <w:proofErr w:type="spellStart"/>
-      <w:r>
-        <w:t>json</w:t>
-      </w:r>
-      <w:proofErr w:type="spellEnd"/>
-      <w:proofErr w:type="gramEnd"/>
-      <w:r>
-        <w:t xml:space="preserve"> is a dump of the raw data created by the analysis.  This is used to re-run analysis without having to do the first step under </w:t>
-      </w:r>
-      <w:proofErr w:type="spellStart"/>
-      <w:r>
-        <w:t>RunGitFileAnalysis</w:t>
-      </w:r>
-      <w:proofErr w:type="spellEnd"/>
-      <w:r>
-        <w:t>.</w:t>
+      <w:r>
+        <w:t>.json is a dump of the raw data created by the analysis.  This is used to re-run analysis without having to do the first step under RunGitFileAnalysis.</w:t>
       </w:r>
     </w:p>
     <w:p>
@@ -5458,37 +4244,20 @@
         <w:pStyle w:val="ListParagraph"/>
         <w:ind w:left="1080"/>
       </w:pPr>
-      <w:proofErr w:type="gramStart"/>
-      <w:r>
-        <w:t>.</w:t>
-      </w:r>
-      <w:proofErr w:type="spellStart"/>
-      <w:r>
-        <w:t>cvg</w:t>
-      </w:r>
-      <w:proofErr w:type="spellEnd"/>
-      <w:proofErr w:type="gramEnd"/>
-      <w:r>
-        <w:t xml:space="preserve"> contains code coverage data for the specified assignment per student</w:t>
+      <w:r>
+        <w:t>.cvg contains code coverage data for the specified assignment per student</w:t>
       </w:r>
     </w:p>
     <w:p>
       <w:r>
         <w:t xml:space="preserve">The root of the semester directory also contains </w:t>
       </w:r>
-      <w:proofErr w:type="gramStart"/>
       <w:r>
         <w:t xml:space="preserve">a </w:t>
       </w:r>
       <w:r>
-        <w:t>.</w:t>
-      </w:r>
-      <w:proofErr w:type="spellStart"/>
-      <w:r>
-        <w:t>CCReport</w:t>
-      </w:r>
-      <w:proofErr w:type="spellEnd"/>
-      <w:proofErr w:type="gramEnd"/>
+        <w:t>.CCReport</w:t>
+      </w:r>
       <w:r>
         <w:t>, which</w:t>
       </w:r>
@@ -5945,33 +4714,11 @@
             <w:pPr>
               <w:pStyle w:val="TableStyle2"/>
             </w:pPr>
-            <w:proofErr w:type="spellStart"/>
             <w:r>
               <w:rPr>
                 <w:rFonts w:eastAsia="Arial Unicode MS" w:cs="Arial Unicode MS"/>
               </w:rPr>
-              <w:t>Nbr</w:t>
-            </w:r>
-            <w:proofErr w:type="spellEnd"/>
-            <w:r>
-              <w:rPr>
-                <w:rFonts w:eastAsia="Arial Unicode MS" w:cs="Arial Unicode MS"/>
-              </w:rPr>
-              <w:t xml:space="preserve"> of commits - Commits with too many trans / </w:t>
-            </w:r>
-            <w:proofErr w:type="spellStart"/>
-            <w:r>
-              <w:rPr>
-                <w:rFonts w:eastAsia="Arial Unicode MS" w:cs="Arial Unicode MS"/>
-              </w:rPr>
-              <w:t>Nbr</w:t>
-            </w:r>
-            <w:proofErr w:type="spellEnd"/>
-            <w:r>
-              <w:rPr>
-                <w:rFonts w:eastAsia="Arial Unicode MS" w:cs="Arial Unicode MS"/>
-              </w:rPr>
-              <w:t xml:space="preserve"> of commits</w:t>
+              <w:t>Nbr of commits - Commits with too many trans / Nbr of commits</w:t>
             </w:r>
           </w:p>
         </w:tc>
@@ -6033,19 +4780,11 @@
             <w:pPr>
               <w:pStyle w:val="TableStyle2"/>
             </w:pPr>
-            <w:proofErr w:type="gramStart"/>
             <w:r>
               <w:rPr>
                 <w:rFonts w:eastAsia="Arial Unicode MS" w:cs="Arial Unicode MS"/>
               </w:rPr>
-              <w:t>Begins with Red Light,</w:t>
-            </w:r>
-            <w:proofErr w:type="gramEnd"/>
-            <w:r>
-              <w:rPr>
-                <w:rFonts w:eastAsia="Arial Unicode MS" w:cs="Arial Unicode MS"/>
-              </w:rPr>
-              <w:t xml:space="preserve"> contains a Green Light</w:t>
+              <w:t>Begins with Red Light, contains a Green Light</w:t>
             </w:r>
           </w:p>
         </w:tc>

</xml_diff>

<commit_message>
Clarification in the TDD Analysis Instructions.
</commit_message>
<xml_diff>
--- a/6700/TDDAnalysis/TDD Analysis instructions.docx
+++ b/6700/TDDAnalysis/TDD Analysis instructions.docx
@@ -62,7 +62,15 @@
     <w:p/>
     <w:p>
       <w:r>
-        <w:t xml:space="preserve">Code is located on Github at </w:t>
+        <w:t xml:space="preserve">Code is located on </w:t>
+      </w:r>
+      <w:proofErr w:type="spellStart"/>
+      <w:r>
+        <w:t>Github</w:t>
+      </w:r>
+      <w:proofErr w:type="spellEnd"/>
+      <w:r>
+        <w:t xml:space="preserve"> at </w:t>
       </w:r>
       <w:hyperlink r:id="rId5" w:history="1">
         <w:r>
@@ -96,11 +104,24 @@
           <w:numId w:val="7"/>
         </w:numPr>
       </w:pPr>
-      <w:r>
-        <w:t xml:space="preserve">Jsonpickle - </w:t>
-      </w:r>
-      <w:r>
-        <w:t xml:space="preserve">The git analysis uses jsonpickle.  </w:t>
+      <w:proofErr w:type="spellStart"/>
+      <w:r>
+        <w:t>Jsonpickle</w:t>
+      </w:r>
+      <w:proofErr w:type="spellEnd"/>
+      <w:r>
+        <w:t xml:space="preserve"> - </w:t>
+      </w:r>
+      <w:r>
+        <w:t xml:space="preserve">The git analysis uses </w:t>
+      </w:r>
+      <w:proofErr w:type="spellStart"/>
+      <w:r>
+        <w:t>jsonpickle</w:t>
+      </w:r>
+      <w:proofErr w:type="spellEnd"/>
+      <w:r>
+        <w:t xml:space="preserve">.  </w:t>
       </w:r>
       <w:r>
         <w:t xml:space="preserve">Instructions for its installation can be found here:  </w:t>
@@ -259,12 +280,21 @@
           <w:sz w:val="28"/>
         </w:rPr>
       </w:pPr>
+      <w:proofErr w:type="spellStart"/>
       <w:r>
         <w:rPr>
           <w:b/>
           <w:sz w:val="28"/>
         </w:rPr>
-        <w:t>TDDanalysis.cfg file</w:t>
+        <w:t>TDDanalysis.cfg</w:t>
+      </w:r>
+      <w:proofErr w:type="spellEnd"/>
+      <w:r>
+        <w:rPr>
+          <w:b/>
+          <w:sz w:val="28"/>
+        </w:rPr>
+        <w:t xml:space="preserve"> file</w:t>
       </w:r>
     </w:p>
     <w:p/>
@@ -276,7 +306,15 @@
         <w:t xml:space="preserve"> support portability, the system has a</w:t>
       </w:r>
       <w:r>
-        <w:t xml:space="preserve"> TDDanalysis.cfg file</w:t>
+        <w:t xml:space="preserve"> </w:t>
+      </w:r>
+      <w:proofErr w:type="spellStart"/>
+      <w:r>
+        <w:t>TDDanalysis.cfg</w:t>
+      </w:r>
+      <w:proofErr w:type="spellEnd"/>
+      <w:r>
+        <w:t xml:space="preserve"> file</w:t>
       </w:r>
       <w:r>
         <w:t xml:space="preserve">, which is located </w:t>
@@ -473,8 +511,21 @@
           </w:tcPr>
           <w:p>
             <w:r>
-              <w:t>Home:  shammond/GoogleDrive</w:t>
-            </w:r>
+              <w:t xml:space="preserve">Home:  </w:t>
+            </w:r>
+            <w:proofErr w:type="spellStart"/>
+            <w:r>
+              <w:t>shammond</w:t>
+            </w:r>
+            <w:proofErr w:type="spellEnd"/>
+            <w:r>
+              <w:t>/</w:t>
+            </w:r>
+            <w:proofErr w:type="spellStart"/>
+            <w:r>
+              <w:t>GoogleDrive</w:t>
+            </w:r>
+            <w:proofErr w:type="spellEnd"/>
           </w:p>
         </w:tc>
       </w:tr>
@@ -690,13 +741,34 @@
     </w:p>
     <w:p>
       <w:r>
-        <w:t>Test Directory:  TATests</w:t>
-      </w:r>
+        <w:t xml:space="preserve">Test Directory:  </w:t>
+      </w:r>
+      <w:proofErr w:type="spellStart"/>
+      <w:r>
+        <w:t>TATests</w:t>
+      </w:r>
+      <w:proofErr w:type="spellEnd"/>
     </w:p>
     <w:p/>
     <w:p>
       <w:r>
-        <w:t xml:space="preserve">The analysis code will look for TA Test Code in this directory, which should be placed underneath the Semester directory (e.g., Root:\Home\Semester\TATests).  Under the TATests folder, it does not matter if the test files are all in the same directory or in multiple directories.  </w:t>
+        <w:t>The analysis code will look for TA Test Code in this directory, which should be placed underneath the Semester directory (e.g., Root:\Home\Semester\</w:t>
+      </w:r>
+      <w:proofErr w:type="spellStart"/>
+      <w:r>
+        <w:t>TATests</w:t>
+      </w:r>
+      <w:proofErr w:type="spellEnd"/>
+      <w:r>
+        <w:t xml:space="preserve">).  Under the </w:t>
+      </w:r>
+      <w:proofErr w:type="spellStart"/>
+      <w:r>
+        <w:t>TATests</w:t>
+      </w:r>
+      <w:proofErr w:type="spellEnd"/>
+      <w:r>
+        <w:t xml:space="preserve"> folder, it does not matter if the test files are all in the same directory or in multiple directories.  </w:t>
       </w:r>
       <w:r>
         <w:t>The code will read the contents of the TA Test Code and compare it to test code contents for each student.</w:t>
@@ -716,7 +788,15 @@
         <w:t>This section</w:t>
       </w:r>
       <w:r>
-        <w:t xml:space="preserve"> deals with an HTML Code Coverage report that can be provided for each individual.  If all of a student’s test code successfully passes, the Code Coverage process can generate an HTML report showing where the coverage is lacking.  This section in the TDDanalysis.cfg file will allow you to define the location to place the many HTML files generated to support this report.  In development, the elements used the same location, but you may wish to set up a different directory structure that the students can access and place the files there.  This section will allow you to define the location to place the files.  Students can be instructed to go there and click the index.html file to view their report.  In the config file, this section looks like this:</w:t>
+        <w:t xml:space="preserve"> deals with an HTML Code Coverage report that can be provided for each individual.  If all of a student’s test code successfully passes, the Code Coverage process can generate an HTML report showing where the coverage is lacking.  This section in the </w:t>
+      </w:r>
+      <w:proofErr w:type="spellStart"/>
+      <w:r>
+        <w:t>TDDanalysis.cfg</w:t>
+      </w:r>
+      <w:proofErr w:type="spellEnd"/>
+      <w:r>
+        <w:t xml:space="preserve"> file will allow you to define the location to place the many HTML files generated to support this report.  In development, the elements used the same location, but you may wish to set up a different directory structure that the students can access and place the files there.  This section will allow you to define the location to place the files.  Students can be instructed to go there and click the index.html file to view their report.  In the config file, this section looks like this:</w:t>
       </w:r>
     </w:p>
     <w:p/>
@@ -780,7 +860,47 @@
     <w:p/>
     <w:p>
       <w:r>
-        <w:t>This section gives the system information about the assignments.  NumberOfAssignments tells how many coding assignments are represented in the student submission’s git files.  Typically assignments begin with a BaseName (in the past there have been bases such as CA or Assignment).  The BaseName element allows for variations in the Assignment names from one semester to the next.  FirstTDDAssignment just lets the system know which is the first assignment that contains code developed using the TDD process.</w:t>
+        <w:t xml:space="preserve">This section gives the system information about the assignments.  </w:t>
+      </w:r>
+      <w:proofErr w:type="spellStart"/>
+      <w:r>
+        <w:t>NumberOfAssignments</w:t>
+      </w:r>
+      <w:proofErr w:type="spellEnd"/>
+      <w:r>
+        <w:t xml:space="preserve"> tells how many coding assignments are represented in the student submission’s git files.  </w:t>
+      </w:r>
+      <w:proofErr w:type="gramStart"/>
+      <w:r>
+        <w:t>Typically</w:t>
+      </w:r>
+      <w:proofErr w:type="gramEnd"/>
+      <w:r>
+        <w:t xml:space="preserve"> assignments begin with a </w:t>
+      </w:r>
+      <w:proofErr w:type="spellStart"/>
+      <w:r>
+        <w:t>BaseName</w:t>
+      </w:r>
+      <w:proofErr w:type="spellEnd"/>
+      <w:r>
+        <w:t xml:space="preserve"> (in the past there have been bases such as CA or Assignment).  The </w:t>
+      </w:r>
+      <w:proofErr w:type="spellStart"/>
+      <w:r>
+        <w:t>BaseName</w:t>
+      </w:r>
+      <w:proofErr w:type="spellEnd"/>
+      <w:r>
+        <w:t xml:space="preserve"> element allows for variations in the Assignment names from one semester to the next.  </w:t>
+      </w:r>
+      <w:proofErr w:type="spellStart"/>
+      <w:r>
+        <w:t>FirstTDDAssignment</w:t>
+      </w:r>
+      <w:proofErr w:type="spellEnd"/>
+      <w:r>
+        <w:t xml:space="preserve"> just lets the system know which is the first assignment that contains code developed using the TDD process.</w:t>
       </w:r>
     </w:p>
     <w:p/>
@@ -790,18 +910,33 @@
       </w:r>
     </w:p>
     <w:p>
-      <w:r>
-        <w:t>NumberOfAssignments: 4</w:t>
-      </w:r>
-    </w:p>
-    <w:p>
-      <w:r>
-        <w:t>BaseName: Assignment</w:t>
-      </w:r>
-    </w:p>
-    <w:p>
-      <w:r>
-        <w:t>FirstTDDAssignment:  3</w:t>
+      <w:proofErr w:type="spellStart"/>
+      <w:r>
+        <w:t>NumberOfAssignments</w:t>
+      </w:r>
+      <w:proofErr w:type="spellEnd"/>
+      <w:r>
+        <w:t>: 4</w:t>
+      </w:r>
+    </w:p>
+    <w:p>
+      <w:proofErr w:type="spellStart"/>
+      <w:r>
+        <w:t>BaseName</w:t>
+      </w:r>
+      <w:proofErr w:type="spellEnd"/>
+      <w:r>
+        <w:t>: Assignment</w:t>
+      </w:r>
+    </w:p>
+    <w:p>
+      <w:proofErr w:type="spellStart"/>
+      <w:r>
+        <w:t>FirstTDDAssignment</w:t>
+      </w:r>
+      <w:proofErr w:type="spellEnd"/>
+      <w:r>
+        <w:t>:  3</w:t>
       </w:r>
     </w:p>
     <w:p>
@@ -824,8 +959,6 @@
       <w:r>
         <w:t>and the assignment number concatenated together.</w:t>
       </w:r>
-      <w:bookmarkStart w:id="0" w:name="_GoBack"/>
-      <w:bookmarkEnd w:id="0"/>
     </w:p>
     <w:p/>
     <w:p>
@@ -880,13 +1013,37 @@
         <w:t xml:space="preserve">If </w:t>
       </w:r>
       <w:r>
-        <w:t xml:space="preserve">there are TA Test Cases, they should be placed in the TA Test Location as mentioned above.  Once they are placed there, you should run TATestCase.  This creates a json file that contains the names of all the individual tests, plus the number of lines of code in each test.  </w:t>
-      </w:r>
+        <w:t xml:space="preserve">there are TA Test Cases, they should be placed in the TA Test Location as mentioned above.  Once they are placed there, you should run </w:t>
+      </w:r>
+      <w:proofErr w:type="spellStart"/>
+      <w:r>
+        <w:t>TATestCase</w:t>
+      </w:r>
+      <w:proofErr w:type="spellEnd"/>
+      <w:r>
+        <w:t xml:space="preserve">.  This creates a </w:t>
+      </w:r>
+      <w:proofErr w:type="spellStart"/>
+      <w:r>
+        <w:t>json</w:t>
+      </w:r>
+      <w:proofErr w:type="spellEnd"/>
+      <w:r>
+        <w:t xml:space="preserve"> file that contains the names of all the individual tests, plus the number of lines of code in each test.  </w:t>
+      </w:r>
+      <w:proofErr w:type="spellStart"/>
       <w:r>
         <w:rPr>
           <w:b/>
         </w:rPr>
-        <w:t>TATestCase should be run every time new TA Test Cases are added to the TA Test directory.</w:t>
+        <w:t>TATestCase</w:t>
+      </w:r>
+      <w:proofErr w:type="spellEnd"/>
+      <w:r>
+        <w:rPr>
+          <w:b/>
+        </w:rPr>
+        <w:t xml:space="preserve"> should be run every time new TA Test Cases are added to the TA Test directory.</w:t>
       </w:r>
     </w:p>
     <w:p>
@@ -931,7 +1088,15 @@
         <w:t>Mass C</w:t>
       </w:r>
       <w:r>
-        <w:t xml:space="preserve">lone is a utility to download multiple files from Github Classroom.  It can be downloaded using the following command:  </w:t>
+        <w:t xml:space="preserve">lone is a utility to download multiple files from </w:t>
+      </w:r>
+      <w:proofErr w:type="spellStart"/>
+      <w:r>
+        <w:t>Github</w:t>
+      </w:r>
+      <w:proofErr w:type="spellEnd"/>
+      <w:r>
+        <w:t xml:space="preserve"> Classroom.  It can be downloaded using the following command:  </w:t>
       </w:r>
       <w:r>
         <w:rPr>
@@ -961,7 +1126,15 @@
         <w:t xml:space="preserve">.  </w:t>
       </w:r>
       <w:r>
-        <w:t xml:space="preserve">Windows-based machines require Dygwin to run Mass Clone.  </w:t>
+        <w:t xml:space="preserve">Windows-based machines require </w:t>
+      </w:r>
+      <w:proofErr w:type="spellStart"/>
+      <w:r>
+        <w:t>Dygwin</w:t>
+      </w:r>
+      <w:proofErr w:type="spellEnd"/>
+      <w:r>
+        <w:t xml:space="preserve"> to run Mass Clone.  </w:t>
       </w:r>
       <w:r>
         <w:rPr>
@@ -979,8 +1152,9 @@
           <w:sz w:val="24"/>
           <w:szCs w:val="24"/>
         </w:rPr>
-        <w:t xml:space="preserve"> clone_all_helper_example.sh, enter the organization as SoftwareP</w:t>
-      </w:r>
+        <w:t xml:space="preserve"> clone_all_helper_example.sh, enter the organization as </w:t>
+      </w:r>
+      <w:proofErr w:type="spellStart"/>
       <w:r>
         <w:rPr>
           <w:rFonts w:ascii="Calibri" w:eastAsia="Times New Roman" w:hAnsi="Calibri" w:cs="Calibri"/>
@@ -988,7 +1162,7 @@
           <w:sz w:val="24"/>
           <w:szCs w:val="24"/>
         </w:rPr>
-        <w:t>rocess, use your username, and the</w:t>
+        <w:t>SoftwareP</w:t>
       </w:r>
       <w:r>
         <w:rPr>
@@ -997,8 +1171,9 @@
           <w:sz w:val="24"/>
           <w:szCs w:val="24"/>
         </w:rPr>
-        <w:t xml:space="preserve"> https protocol.  </w:t>
-      </w:r>
+        <w:t>rocess</w:t>
+      </w:r>
+      <w:proofErr w:type="spellEnd"/>
       <w:r>
         <w:rPr>
           <w:rFonts w:ascii="Calibri" w:eastAsia="Times New Roman" w:hAnsi="Calibri" w:cs="Calibri"/>
@@ -1006,7 +1181,7 @@
           <w:sz w:val="24"/>
           <w:szCs w:val="24"/>
         </w:rPr>
-        <w:t>From the mass_clone subdirectory, run</w:t>
+        <w:t>, use your username, and the</w:t>
       </w:r>
       <w:r>
         <w:rPr>
@@ -1015,7 +1190,7 @@
           <w:sz w:val="24"/>
           <w:szCs w:val="24"/>
         </w:rPr>
-        <w:t xml:space="preserve"> ./clone_all_helper_example</w:t>
+        <w:t xml:space="preserve"> https protocol.  </w:t>
       </w:r>
       <w:r>
         <w:rPr>
@@ -1024,8 +1199,9 @@
           <w:sz w:val="24"/>
           <w:szCs w:val="24"/>
         </w:rPr>
-        <w:t>.sh</w:t>
-      </w:r>
+        <w:t xml:space="preserve">From the </w:t>
+      </w:r>
+      <w:proofErr w:type="spellStart"/>
       <w:r>
         <w:rPr>
           <w:rFonts w:ascii="Calibri" w:eastAsia="Times New Roman" w:hAnsi="Calibri" w:cs="Calibri"/>
@@ -1033,8 +1209,9 @@
           <w:sz w:val="24"/>
           <w:szCs w:val="24"/>
         </w:rPr>
-        <w:t xml:space="preserve"> on the current assignment </w:t>
-      </w:r>
+        <w:t>mass_clone</w:t>
+      </w:r>
+      <w:proofErr w:type="spellEnd"/>
       <w:r>
         <w:rPr>
           <w:rFonts w:ascii="Calibri" w:eastAsia="Times New Roman" w:hAnsi="Calibri" w:cs="Calibri"/>
@@ -1042,7 +1219,7 @@
           <w:sz w:val="24"/>
           <w:szCs w:val="24"/>
         </w:rPr>
-        <w:t>using</w:t>
+        <w:t xml:space="preserve"> subdirectory, run</w:t>
       </w:r>
       <w:r>
         <w:rPr>
@@ -1051,27 +1228,17 @@
           <w:sz w:val="24"/>
           <w:szCs w:val="24"/>
         </w:rPr>
-        <w:t xml:space="preserve"> the unique identifier of the assignment.  Make sure the upper/lower case is correct. </w:t>
-      </w:r>
-    </w:p>
-    <w:p>
-      <w:pPr>
+        <w:t xml:space="preserve"> ./clone_all_helper_example</w:t>
+      </w:r>
+      <w:r>
         <w:rPr>
           <w:rFonts w:ascii="Calibri" w:eastAsia="Times New Roman" w:hAnsi="Calibri" w:cs="Calibri"/>
           <w:color w:val="000000"/>
           <w:sz w:val="24"/>
           <w:szCs w:val="24"/>
         </w:rPr>
-      </w:pPr>
-    </w:p>
-    <w:p>
-      <w:pPr>
-        <w:rPr>
-          <w:rFonts w:ascii="Times New Roman" w:eastAsia="Times New Roman" w:hAnsi="Times New Roman" w:cs="Times New Roman"/>
-          <w:sz w:val="24"/>
-          <w:szCs w:val="24"/>
-        </w:rPr>
-      </w:pPr>
+        <w:t>.sh</w:t>
+      </w:r>
       <w:r>
         <w:rPr>
           <w:rFonts w:ascii="Calibri" w:eastAsia="Times New Roman" w:hAnsi="Calibri" w:cs="Calibri"/>
@@ -1079,9 +1246,108 @@
           <w:sz w:val="24"/>
           <w:szCs w:val="24"/>
         </w:rPr>
-        <w:t>The github files will all be downloaded into a directory of the same name as the assignment.  You will need to move all the files under the submissions folder in your directory tree.</w:t>
-      </w:r>
-    </w:p>
+        <w:t xml:space="preserve"> on the current assignment </w:t>
+      </w:r>
+      <w:r>
+        <w:rPr>
+          <w:rFonts w:ascii="Calibri" w:eastAsia="Times New Roman" w:hAnsi="Calibri" w:cs="Calibri"/>
+          <w:color w:val="000000"/>
+          <w:sz w:val="24"/>
+          <w:szCs w:val="24"/>
+        </w:rPr>
+        <w:t>using</w:t>
+      </w:r>
+      <w:r>
+        <w:rPr>
+          <w:rFonts w:ascii="Calibri" w:eastAsia="Times New Roman" w:hAnsi="Calibri" w:cs="Calibri"/>
+          <w:color w:val="000000"/>
+          <w:sz w:val="24"/>
+          <w:szCs w:val="24"/>
+        </w:rPr>
+        <w:t xml:space="preserve"> the unique identifier of the assignment.  Make sure the upper/lower case is correct. </w:t>
+      </w:r>
+    </w:p>
+    <w:p>
+      <w:pPr>
+        <w:rPr>
+          <w:rFonts w:ascii="Calibri" w:eastAsia="Times New Roman" w:hAnsi="Calibri" w:cs="Calibri"/>
+          <w:color w:val="000000"/>
+          <w:sz w:val="24"/>
+          <w:szCs w:val="24"/>
+        </w:rPr>
+      </w:pPr>
+    </w:p>
+    <w:p>
+      <w:pPr>
+        <w:rPr>
+          <w:rFonts w:ascii="Times New Roman" w:eastAsia="Times New Roman" w:hAnsi="Times New Roman" w:cs="Times New Roman"/>
+          <w:b/>
+          <w:sz w:val="24"/>
+          <w:szCs w:val="24"/>
+        </w:rPr>
+      </w:pPr>
+      <w:r>
+        <w:rPr>
+          <w:rFonts w:ascii="Calibri" w:eastAsia="Times New Roman" w:hAnsi="Calibri" w:cs="Calibri"/>
+          <w:color w:val="000000"/>
+          <w:sz w:val="24"/>
+          <w:szCs w:val="24"/>
+        </w:rPr>
+        <w:t xml:space="preserve">The </w:t>
+      </w:r>
+      <w:proofErr w:type="spellStart"/>
+      <w:r>
+        <w:rPr>
+          <w:rFonts w:ascii="Calibri" w:eastAsia="Times New Roman" w:hAnsi="Calibri" w:cs="Calibri"/>
+          <w:color w:val="000000"/>
+          <w:sz w:val="24"/>
+          <w:szCs w:val="24"/>
+        </w:rPr>
+        <w:t>github</w:t>
+      </w:r>
+      <w:proofErr w:type="spellEnd"/>
+      <w:r>
+        <w:rPr>
+          <w:rFonts w:ascii="Calibri" w:eastAsia="Times New Roman" w:hAnsi="Calibri" w:cs="Calibri"/>
+          <w:color w:val="000000"/>
+          <w:sz w:val="24"/>
+          <w:szCs w:val="24"/>
+        </w:rPr>
+        <w:t xml:space="preserve"> files will all be downloaded into a directory of the same name as the assignment.  </w:t>
+      </w:r>
+      <w:bookmarkStart w:id="0" w:name="_GoBack"/>
+      <w:r>
+        <w:rPr>
+          <w:rFonts w:ascii="Calibri" w:eastAsia="Times New Roman" w:hAnsi="Calibri" w:cs="Calibri"/>
+          <w:b/>
+          <w:color w:val="000000"/>
+          <w:sz w:val="24"/>
+          <w:szCs w:val="24"/>
+        </w:rPr>
+        <w:t xml:space="preserve">You will need to move all the files under </w:t>
+      </w:r>
+      <w:r>
+        <w:rPr>
+          <w:rFonts w:ascii="Calibri" w:eastAsia="Times New Roman" w:hAnsi="Calibri" w:cs="Calibri"/>
+          <w:b/>
+          <w:color w:val="000000"/>
+          <w:sz w:val="24"/>
+          <w:szCs w:val="24"/>
+        </w:rPr>
+        <w:t>a folder named submissions</w:t>
+      </w:r>
+      <w:r>
+        <w:rPr>
+          <w:rFonts w:ascii="Calibri" w:eastAsia="Times New Roman" w:hAnsi="Calibri" w:cs="Calibri"/>
+          <w:b/>
+          <w:color w:val="000000"/>
+          <w:sz w:val="24"/>
+          <w:szCs w:val="24"/>
+        </w:rPr>
+        <w:t xml:space="preserve"> in your directory tree.</w:t>
+      </w:r>
+    </w:p>
+    <w:bookmarkEnd w:id="0"/>
     <w:p>
       <w:r>
         <w:rPr>
@@ -1142,7 +1408,15 @@
     <w:p/>
     <w:p>
       <w:r>
-        <w:t xml:space="preserve">The program runGitfileAnalysis has three phases.  </w:t>
+        <w:t xml:space="preserve">The program </w:t>
+      </w:r>
+      <w:proofErr w:type="spellStart"/>
+      <w:r>
+        <w:t>runGitfileAnalysis</w:t>
+      </w:r>
+      <w:proofErr w:type="spellEnd"/>
+      <w:r>
+        <w:t xml:space="preserve"> has three phases.  </w:t>
       </w:r>
     </w:p>
     <w:p/>
@@ -1185,8 +1459,13 @@
     </w:p>
     <w:p>
       <w:r>
-        <w:t>If you answer y, runGitFileAnalysis</w:t>
-      </w:r>
+        <w:t xml:space="preserve">If you answer y, </w:t>
+      </w:r>
+      <w:proofErr w:type="spellStart"/>
+      <w:r>
+        <w:t>runGitFileAnalysis</w:t>
+      </w:r>
+      <w:proofErr w:type="spellEnd"/>
       <w:r>
         <w:t xml:space="preserve"> will read through the git repositories of ever</w:t>
       </w:r>
@@ -1230,7 +1509,20 @@
         <w:t>Semester\A</w:t>
       </w:r>
       <w:r>
-        <w:t xml:space="preserve">ssignment directory with a .gitdata extension, one per student with the directory name from their submission as the file name.  </w:t>
+        <w:t xml:space="preserve">ssignment directory with </w:t>
+      </w:r>
+      <w:proofErr w:type="gramStart"/>
+      <w:r>
+        <w:t>a .</w:t>
+      </w:r>
+      <w:proofErr w:type="spellStart"/>
+      <w:r>
+        <w:t>gitdata</w:t>
+      </w:r>
+      <w:proofErr w:type="spellEnd"/>
+      <w:proofErr w:type="gramEnd"/>
+      <w:r>
+        <w:t xml:space="preserve"> extension, one per student with the directory name from their submission as the file name.  </w:t>
       </w:r>
     </w:p>
     <w:p/>
@@ -1263,8 +1555,13 @@
             <w:tcW w:w="3361" w:type="dxa"/>
           </w:tcPr>
           <w:p>
-            <w:r>
-              <w:t>Possible error messages/issues</w:t>
+            <w:proofErr w:type="gramStart"/>
+            <w:r>
+              <w:t>Possible error</w:t>
+            </w:r>
+            <w:proofErr w:type="gramEnd"/>
+            <w:r>
+              <w:t xml:space="preserve"> messages/issues</w:t>
             </w:r>
           </w:p>
         </w:tc>
@@ -1296,7 +1593,15 @@
           </w:tcPr>
           <w:p>
             <w:r>
-              <w:t xml:space="preserve">fatal:  not a git repository (or any of the parent directories):  .git  </w:t>
+              <w:t>fatal:  not a git repository (or any of the parent directories):</w:t>
+            </w:r>
+            <w:proofErr w:type="gramStart"/>
+            <w:r>
+              <w:t xml:space="preserve">  .git</w:t>
+            </w:r>
+            <w:proofErr w:type="gramEnd"/>
+            <w:r>
+              <w:t xml:space="preserve">  </w:t>
             </w:r>
           </w:p>
         </w:tc>
@@ -1306,7 +1611,15 @@
           </w:tcPr>
           <w:p>
             <w:r>
-              <w:t>This indicates that they created a .git directory, but didn’t really create a git repository</w:t>
+              <w:t xml:space="preserve">This indicates that they created </w:t>
+            </w:r>
+            <w:proofErr w:type="gramStart"/>
+            <w:r>
+              <w:t>a .git</w:t>
+            </w:r>
+            <w:proofErr w:type="gramEnd"/>
+            <w:r>
+              <w:t xml:space="preserve"> directory, but didn’t really create a git repository</w:t>
             </w:r>
           </w:p>
         </w:tc>
@@ -1331,10 +1644,23 @@
               <w:t>The</w:t>
             </w:r>
             <w:r>
-              <w:t xml:space="preserve"> code does not create a</w:t>
-            </w:r>
-            <w:r>
-              <w:t xml:space="preserve"> .gitdata file for a particular student</w:t>
+              <w:t xml:space="preserve"> code does not create </w:t>
+            </w:r>
+            <w:proofErr w:type="gramStart"/>
+            <w:r>
+              <w:t>a</w:t>
+            </w:r>
+            <w:r>
+              <w:t xml:space="preserve"> .</w:t>
+            </w:r>
+            <w:proofErr w:type="spellStart"/>
+            <w:r>
+              <w:t>gitdata</w:t>
+            </w:r>
+            <w:proofErr w:type="spellEnd"/>
+            <w:proofErr w:type="gramEnd"/>
+            <w:r>
+              <w:t xml:space="preserve"> file for a particular student</w:t>
             </w:r>
           </w:p>
         </w:tc>
@@ -1441,26 +1767,64 @@
     <w:p/>
     <w:p>
       <w:r>
-        <w:t xml:space="preserve">After the .gitdata files are created, runGitfileAnalysis will perform the </w:t>
+        <w:t xml:space="preserve">After </w:t>
+      </w:r>
+      <w:proofErr w:type="gramStart"/>
+      <w:r>
+        <w:t>the .</w:t>
+      </w:r>
+      <w:proofErr w:type="spellStart"/>
+      <w:r>
+        <w:t>gitdata</w:t>
+      </w:r>
+      <w:proofErr w:type="spellEnd"/>
+      <w:proofErr w:type="gramEnd"/>
+      <w:r>
+        <w:t xml:space="preserve"> files are created, </w:t>
+      </w:r>
+      <w:proofErr w:type="spellStart"/>
+      <w:r>
+        <w:t>runGitfileAnalysis</w:t>
+      </w:r>
+      <w:proofErr w:type="spellEnd"/>
+      <w:r>
+        <w:t xml:space="preserve"> will perform the </w:t>
       </w:r>
       <w:r>
         <w:t xml:space="preserve">second phase, which is the </w:t>
       </w:r>
       <w:r>
-        <w:t>TDD analysis of all the .gitdata files.</w:t>
-      </w:r>
-      <w:r>
-        <w:t xml:space="preserve">  This will create two files per student, one with a .</w:t>
-      </w:r>
+        <w:t>TDD analysis of all the .</w:t>
+      </w:r>
+      <w:proofErr w:type="spellStart"/>
+      <w:r>
+        <w:t>gitdata</w:t>
+      </w:r>
+      <w:proofErr w:type="spellEnd"/>
+      <w:r>
+        <w:t xml:space="preserve"> files.</w:t>
+      </w:r>
+      <w:r>
+        <w:t xml:space="preserve">  This will create two files per student, one with </w:t>
+      </w:r>
+      <w:proofErr w:type="gramStart"/>
+      <w:r>
+        <w:t>a .</w:t>
+      </w:r>
+      <w:proofErr w:type="spellStart"/>
       <w:r>
         <w:t>json</w:t>
       </w:r>
+      <w:proofErr w:type="spellEnd"/>
+      <w:proofErr w:type="gramEnd"/>
       <w:r>
         <w:t xml:space="preserve"> extension and one with a .</w:t>
       </w:r>
+      <w:proofErr w:type="spellStart"/>
       <w:r>
         <w:t>gitout</w:t>
       </w:r>
+      <w:proofErr w:type="spellEnd"/>
       <w:r>
         <w:t xml:space="preserve"> extension, both with the student directory name as the file name.  </w:t>
       </w:r>
@@ -1483,7 +1847,20 @@
         <w:t>A</w:t>
       </w:r>
       <w:r>
-        <w:t>ssignment directory, along with the .gitdata files.</w:t>
+        <w:t xml:space="preserve">ssignment directory, along with </w:t>
+      </w:r>
+      <w:proofErr w:type="gramStart"/>
+      <w:r>
+        <w:t>the .</w:t>
+      </w:r>
+      <w:proofErr w:type="spellStart"/>
+      <w:r>
+        <w:t>gitdata</w:t>
+      </w:r>
+      <w:proofErr w:type="spellEnd"/>
+      <w:proofErr w:type="gramEnd"/>
+      <w:r>
+        <w:t xml:space="preserve"> files.</w:t>
       </w:r>
     </w:p>
     <w:p/>
@@ -1491,9 +1868,11 @@
       <w:r>
         <w:t>The .</w:t>
       </w:r>
+      <w:proofErr w:type="spellStart"/>
       <w:r>
         <w:t>json</w:t>
       </w:r>
+      <w:proofErr w:type="spellEnd"/>
       <w:r>
         <w:t xml:space="preserve"> file is used </w:t>
       </w:r>
@@ -1519,7 +1898,15 @@
         <w:t>the Analysis Report while skipping the first two phases in</w:t>
       </w:r>
       <w:r>
-        <w:t xml:space="preserve"> runGitfileAnalysis.  </w:t>
+        <w:t xml:space="preserve"> </w:t>
+      </w:r>
+      <w:proofErr w:type="spellStart"/>
+      <w:r>
+        <w:t>runGitfileAnalysis</w:t>
+      </w:r>
+      <w:proofErr w:type="spellEnd"/>
+      <w:r>
+        <w:t xml:space="preserve">.  </w:t>
       </w:r>
     </w:p>
     <w:p/>
@@ -1534,6 +1921,7 @@
           <w:szCs w:val="22"/>
         </w:rPr>
       </w:pPr>
+      <w:proofErr w:type="gramStart"/>
       <w:r>
         <w:rPr>
           <w:rFonts w:asciiTheme="minorHAnsi" w:hAnsiTheme="minorHAnsi" w:cstheme="minorHAnsi"/>
@@ -1542,6 +1930,7 @@
         </w:rPr>
         <w:t>The .</w:t>
       </w:r>
+      <w:proofErr w:type="spellStart"/>
       <w:r>
         <w:rPr>
           <w:rFonts w:asciiTheme="minorHAnsi" w:hAnsiTheme="minorHAnsi" w:cstheme="minorHAnsi"/>
@@ -1550,6 +1939,8 @@
         </w:rPr>
         <w:t>gitout</w:t>
       </w:r>
+      <w:proofErr w:type="spellEnd"/>
+      <w:proofErr w:type="gramEnd"/>
       <w:r>
         <w:rPr>
           <w:rFonts w:asciiTheme="minorHAnsi" w:hAnsiTheme="minorHAnsi" w:cstheme="minorHAnsi"/>
@@ -1633,6 +2024,7 @@
         </w:rPr>
         <w:t>Report on all assignments or just 1 (type 'all' or assignment Name)</w:t>
       </w:r>
+      <w:proofErr w:type="gramStart"/>
       <w:r>
         <w:rPr>
           <w:rFonts w:asciiTheme="minorHAnsi" w:hAnsiTheme="minorHAnsi" w:cstheme="minorHAnsi"/>
@@ -1674,7 +2066,18 @@
           <w:sz w:val="22"/>
           <w:szCs w:val="22"/>
         </w:rPr>
-        <w:t>If you enter the assignment name, it should begin with assignment and a number with no space, e.g. assignment4.</w:t>
+        <w:t>If</w:t>
+      </w:r>
+      <w:proofErr w:type="gramEnd"/>
+      <w:r>
+        <w:rPr>
+          <w:rFonts w:asciiTheme="minorHAnsi" w:hAnsiTheme="minorHAnsi" w:cstheme="minorHAnsi"/>
+          <w:bCs/>
+          <w:color w:val="000000" w:themeColor="text1"/>
+          <w:sz w:val="22"/>
+          <w:szCs w:val="22"/>
+        </w:rPr>
+        <w:t xml:space="preserve"> you enter the assignment name, it should begin with assignment and a number with no space, e.g. assignment4.</w:t>
       </w:r>
     </w:p>
     <w:p/>
@@ -1689,7 +2092,20 @@
         <w:t xml:space="preserve">section </w:t>
       </w:r>
       <w:r>
-        <w:t xml:space="preserve">of the .gitout file </w:t>
+        <w:t xml:space="preserve">of </w:t>
+      </w:r>
+      <w:proofErr w:type="gramStart"/>
+      <w:r>
+        <w:t>the .</w:t>
+      </w:r>
+      <w:proofErr w:type="spellStart"/>
+      <w:r>
+        <w:t>gitout</w:t>
+      </w:r>
+      <w:proofErr w:type="spellEnd"/>
+      <w:proofErr w:type="gramEnd"/>
+      <w:r>
+        <w:t xml:space="preserve"> file </w:t>
       </w:r>
       <w:r>
         <w:t xml:space="preserve">is </w:t>
@@ -1924,8 +2340,13 @@
             <w:pPr>
               <w:keepNext/>
             </w:pPr>
-            <w:r>
-              <w:t>Possible error messages/issues</w:t>
+            <w:proofErr w:type="gramStart"/>
+            <w:r>
+              <w:t>Possible error</w:t>
+            </w:r>
+            <w:proofErr w:type="gramEnd"/>
+            <w:r>
+              <w:t xml:space="preserve"> messages/issues</w:t>
             </w:r>
           </w:p>
         </w:tc>
@@ -2054,7 +2475,15 @@
           </w:tcPr>
           <w:p>
             <w:r>
-              <w:t>Student has a large number in the Avg Lines per Commit column</w:t>
+              <w:t xml:space="preserve">Student has a large number in the </w:t>
+            </w:r>
+            <w:proofErr w:type="spellStart"/>
+            <w:r>
+              <w:t>Avg</w:t>
+            </w:r>
+            <w:proofErr w:type="spellEnd"/>
+            <w:r>
+              <w:t xml:space="preserve"> Lines per Commit column</w:t>
             </w:r>
           </w:p>
         </w:tc>
@@ -2207,7 +2636,15 @@
         <w:t>element set</w:t>
       </w:r>
       <w:r>
-        <w:t xml:space="preserve"> in the TDDanalysis.cfg file.</w:t>
+        <w:t xml:space="preserve"> in the </w:t>
+      </w:r>
+      <w:proofErr w:type="spellStart"/>
+      <w:r>
+        <w:t>TDDanalysis.cfg</w:t>
+      </w:r>
+      <w:proofErr w:type="spellEnd"/>
+      <w:r>
+        <w:t xml:space="preserve"> file.</w:t>
       </w:r>
     </w:p>
     <w:p>
@@ -2245,6 +2682,7 @@
         </w:rPr>
         <w:t xml:space="preserve">un </w:t>
       </w:r>
+      <w:proofErr w:type="spellStart"/>
       <w:r>
         <w:rPr>
           <w:b/>
@@ -2252,6 +2690,7 @@
         </w:rPr>
         <w:t>CodeCovAnalysis</w:t>
       </w:r>
+      <w:proofErr w:type="spellEnd"/>
       <w:r>
         <w:rPr>
           <w:b/>
@@ -2335,7 +2774,39 @@
     </w:p>
     <w:p>
       <w:r>
-        <w:t>FOR /F %%i IN (%arg1%.dirlist) DO CodeCoverage %%i %arg1%</w:t>
+        <w:t>FOR /F %%</w:t>
+      </w:r>
+      <w:proofErr w:type="spellStart"/>
+      <w:r>
+        <w:t>i</w:t>
+      </w:r>
+      <w:proofErr w:type="spellEnd"/>
+      <w:r>
+        <w:t xml:space="preserve"> IN (%arg1</w:t>
+      </w:r>
+      <w:proofErr w:type="gramStart"/>
+      <w:r>
+        <w:t>%.dirlist</w:t>
+      </w:r>
+      <w:proofErr w:type="gramEnd"/>
+      <w:r>
+        <w:t xml:space="preserve">) DO </w:t>
+      </w:r>
+      <w:proofErr w:type="spellStart"/>
+      <w:r>
+        <w:t>CodeCoverage</w:t>
+      </w:r>
+      <w:proofErr w:type="spellEnd"/>
+      <w:r>
+        <w:t xml:space="preserve"> %%</w:t>
+      </w:r>
+      <w:proofErr w:type="spellStart"/>
+      <w:r>
+        <w:t>i</w:t>
+      </w:r>
+      <w:proofErr w:type="spellEnd"/>
+      <w:r>
+        <w:t xml:space="preserve"> %arg1%</w:t>
       </w:r>
       <w:r>
         <w:t xml:space="preserve"> $arg2%</w:t>
@@ -2343,9 +2814,11 @@
     </w:p>
     <w:p/>
     <w:p>
+      <w:proofErr w:type="spellStart"/>
       <w:r>
         <w:t>CodeCovAnalysis</w:t>
       </w:r>
+      <w:proofErr w:type="spellEnd"/>
       <w:r>
         <w:t xml:space="preserve"> </w:t>
       </w:r>
@@ -2357,8 +2830,13 @@
       </w:r>
     </w:p>
     <w:p>
-      <w:r>
-        <w:t>CodeCovAnalysis Assignment5.dirList yes</w:t>
+      <w:proofErr w:type="spellStart"/>
+      <w:r>
+        <w:t>CodeCovAnalysis</w:t>
+      </w:r>
+      <w:proofErr w:type="spellEnd"/>
+      <w:r>
+        <w:t xml:space="preserve"> Assignment5.dirList yes</w:t>
       </w:r>
     </w:p>
     <w:p/>
@@ -2367,7 +2845,23 @@
         <w:t xml:space="preserve">For Mac, </w:t>
       </w:r>
       <w:r>
-        <w:t>before running the script for the first time, you may need to run the following command:  chmod u+x /CodeCovAnalysis.sh</w:t>
+        <w:t xml:space="preserve">before running the script for the first time, you may need to run the following command:  </w:t>
+      </w:r>
+      <w:proofErr w:type="spellStart"/>
+      <w:r>
+        <w:t>chmod</w:t>
+      </w:r>
+      <w:proofErr w:type="spellEnd"/>
+      <w:r>
+        <w:t xml:space="preserve"> </w:t>
+      </w:r>
+      <w:proofErr w:type="spellStart"/>
+      <w:r>
+        <w:t>u+x</w:t>
+      </w:r>
+      <w:proofErr w:type="spellEnd"/>
+      <w:r>
+        <w:t xml:space="preserve"> /CodeCovAnalysis.sh</w:t>
       </w:r>
     </w:p>
     <w:p>
@@ -2394,9 +2888,11 @@
       <w:r>
         <w:t xml:space="preserve">When you run </w:t>
       </w:r>
+      <w:proofErr w:type="spellStart"/>
       <w:r>
         <w:t>CodeCovAnalysis</w:t>
       </w:r>
+      <w:proofErr w:type="spellEnd"/>
       <w:r>
         <w:t>, you are passing it</w:t>
       </w:r>
@@ -2413,8 +2909,13 @@
         <w:t xml:space="preserve"> analyzed, and the second tells it whether it should generate the HTML Code Coverage report that is available </w:t>
       </w:r>
       <w:r>
-        <w:t>(i.e., CodeCovAnalysis</w:t>
-      </w:r>
+        <w:t xml:space="preserve">(i.e., </w:t>
+      </w:r>
+      <w:proofErr w:type="spellStart"/>
+      <w:r>
+        <w:t>CodeCovAnalysis</w:t>
+      </w:r>
+      <w:proofErr w:type="spellEnd"/>
       <w:r>
         <w:t xml:space="preserve"> CA05</w:t>
       </w:r>
@@ -2425,7 +2926,15 @@
         <w:t xml:space="preserve">).  </w:t>
       </w:r>
       <w:r>
-        <w:t xml:space="preserve">If you choose to generate the HTML report, be sure that the appropriate section is present in the TDDanalysis.cfg file described above.  </w:t>
+        <w:t xml:space="preserve">If you choose to generate the HTML report, be sure that the appropriate section is present in the </w:t>
+      </w:r>
+      <w:proofErr w:type="spellStart"/>
+      <w:r>
+        <w:t>TDDanalysis.cfg</w:t>
+      </w:r>
+      <w:proofErr w:type="spellEnd"/>
+      <w:r>
+        <w:t xml:space="preserve"> file described above.  </w:t>
       </w:r>
     </w:p>
     <w:p/>
@@ -2460,7 +2969,15 @@
         <w:t xml:space="preserve">) </w:t>
       </w:r>
       <w:r>
-        <w:t xml:space="preserve">and call the Python file CodeCoverage, passing it the appropriate </w:t>
+        <w:t xml:space="preserve">and call the Python file </w:t>
+      </w:r>
+      <w:proofErr w:type="spellStart"/>
+      <w:r>
+        <w:t>CodeCoverage</w:t>
+      </w:r>
+      <w:proofErr w:type="spellEnd"/>
+      <w:r>
+        <w:t xml:space="preserve">, passing it the appropriate </w:t>
       </w:r>
       <w:r>
         <w:t xml:space="preserve">file </w:t>
@@ -2474,8 +2991,13 @@
     </w:p>
     <w:p/>
     <w:p>
-      <w:r>
-        <w:t xml:space="preserve">CodeCoverage will exercise each student’s test code against their own production code.  </w:t>
+      <w:proofErr w:type="spellStart"/>
+      <w:r>
+        <w:t>CodeCoverage</w:t>
+      </w:r>
+      <w:proofErr w:type="spellEnd"/>
+      <w:r>
+        <w:t xml:space="preserve"> will exercise each student’s test code against their own production code.  </w:t>
       </w:r>
       <w:r>
         <w:t xml:space="preserve">Results of the Code Coverage analysis will </w:t>
@@ -2517,13 +3039,23 @@
         <w:t xml:space="preserve">named using </w:t>
       </w:r>
       <w:r>
-        <w:t>the Assignment Name with an extension of .</w:t>
-      </w:r>
+        <w:t xml:space="preserve">the Assignment Name with an extension </w:t>
+      </w:r>
+      <w:proofErr w:type="gramStart"/>
+      <w:r>
+        <w:t>of .</w:t>
+      </w:r>
+      <w:proofErr w:type="spellStart"/>
       <w:r>
         <w:t>CC</w:t>
       </w:r>
       <w:r>
-        <w:t>report (ex. CA01.</w:t>
+        <w:t>report</w:t>
+      </w:r>
+      <w:proofErr w:type="spellEnd"/>
+      <w:proofErr w:type="gramEnd"/>
+      <w:r>
+        <w:t xml:space="preserve"> (ex. CA01.</w:t>
       </w:r>
       <w:r>
         <w:t>CC</w:t>
@@ -2637,7 +3169,15 @@
         <w:t xml:space="preserve">  </w:t>
       </w:r>
       <w:r>
-        <w:t>If the batch file was called requesting the HTML report, the appropriate directory will be created along the path described in TDDanalysis.cfg and the files will be saved to that location.</w:t>
+        <w:t xml:space="preserve">If the batch file was called requesting the HTML report, the appropriate directory will be created along the path described in </w:t>
+      </w:r>
+      <w:proofErr w:type="spellStart"/>
+      <w:r>
+        <w:t>TDDanalysis.cfg</w:t>
+      </w:r>
+      <w:proofErr w:type="spellEnd"/>
+      <w:r>
+        <w:t xml:space="preserve"> and the files will be saved to that location.</w:t>
       </w:r>
     </w:p>
     <w:p/>
@@ -3465,6 +4005,11 @@
                       <w:sz w:val="18"/>
                     </w:rPr>
                     <w:cr/>
+                  </w:r>
+                  <w:r>
+                    <w:rPr>
+                      <w:sz w:val="18"/>
+                    </w:rPr>
                     <w:t>FixTest</w:t>
                   </w:r>
                   <w:r>
@@ -3559,7 +4104,13 @@
                     <w:rPr>
                       <w:sz w:val="18"/>
                     </w:rPr>
-                    <w:t xml:space="preserve">    suites = [self.loadTestsFromName(name, module) for name in names]</w:t>
+                    <w:t xml:space="preserve">    suites = [</w:t>
+                  </w:r>
+                  <w:r>
+                    <w:rPr>
+                      <w:sz w:val="18"/>
+                    </w:rPr>
+                    <w:t>self.loadTestsFromName(name, module) for name in names]</w:t>
                   </w:r>
                 </w:p>
                 <w:p>
@@ -3681,7 +4232,41 @@
         <w:t>s</w:t>
       </w:r>
       <w:r>
-        <w:t xml:space="preserve"> something into their import statement that will not work in a different environment.  This could include putting their dotted module path in the import statement, i.e. import Assignment.prod.Fix.  A small utility named ScrubTestFiles will correct this import issue.  First advise the students to remove the dotted notation from their import statements for future assignments.  But to continue the analysis, run ScrubTestFiles, and then re-run CodeCovAnalysis.  </w:t>
+        <w:t xml:space="preserve"> something into their import statement that will not work in a different environment.  This could include putting their dotted module path in the import statement, i.e. import </w:t>
+      </w:r>
+      <w:proofErr w:type="spellStart"/>
+      <w:proofErr w:type="gramStart"/>
+      <w:r>
+        <w:t>Assignment.prod.Fix</w:t>
+      </w:r>
+      <w:proofErr w:type="spellEnd"/>
+      <w:proofErr w:type="gramEnd"/>
+      <w:r>
+        <w:t xml:space="preserve">.  A small utility named </w:t>
+      </w:r>
+      <w:proofErr w:type="spellStart"/>
+      <w:r>
+        <w:t>ScrubTestFiles</w:t>
+      </w:r>
+      <w:proofErr w:type="spellEnd"/>
+      <w:r>
+        <w:t xml:space="preserve"> will correct this import issue.  First advise the students to remove the dotted notation from their import statements for future assignments.  But to continue the analysis, run </w:t>
+      </w:r>
+      <w:proofErr w:type="spellStart"/>
+      <w:r>
+        <w:t>ScrubTestFiles</w:t>
+      </w:r>
+      <w:proofErr w:type="spellEnd"/>
+      <w:r>
+        <w:t xml:space="preserve">, and then re-run </w:t>
+      </w:r>
+      <w:proofErr w:type="spellStart"/>
+      <w:r>
+        <w:t>CodeCovAnalysis</w:t>
+      </w:r>
+      <w:proofErr w:type="spellEnd"/>
+      <w:r>
+        <w:t xml:space="preserve">.  </w:t>
       </w:r>
     </w:p>
     <w:p/>
@@ -3794,6 +4379,11 @@
                       <w:sz w:val="18"/>
                     </w:rPr>
                     <w:cr/>
+                  </w:r>
+                  <w:r>
+                    <w:rPr>
+                      <w:sz w:val="18"/>
+                    </w:rPr>
                     <w:t>FixTest</w:t>
                   </w:r>
                   <w:r>
@@ -3902,7 +4492,13 @@
                     <w:rPr>
                       <w:sz w:val="18"/>
                     </w:rPr>
-                    <w:t xml:space="preserve">    suites = [self.loadTestsFromName(name, module) for name in names]</w:t>
+                    <w:t xml:space="preserve">    suites = [</w:t>
+                  </w:r>
+                  <w:r>
+                    <w:rPr>
+                      <w:sz w:val="18"/>
+                    </w:rPr>
+                    <w:t>self.loadTestsFromName(name, module) for name in names]</w:t>
                   </w:r>
                 </w:p>
                 <w:p>
@@ -4098,7 +4694,15 @@
     </w:p>
     <w:p>
       <w:r>
-        <w:t xml:space="preserve">A final summary report of the code coverage results is created at Root:\Home\Semester\Assignment, and is named </w:t>
+        <w:t xml:space="preserve">A final summary report of the code coverage results is created at </w:t>
+      </w:r>
+      <w:proofErr w:type="gramStart"/>
+      <w:r>
+        <w:t>Root:\Home\Semester\Assignment, and</w:t>
+      </w:r>
+      <w:proofErr w:type="gramEnd"/>
+      <w:r>
+        <w:t xml:space="preserve"> is named </w:t>
       </w:r>
       <w:r>
         <w:t>&lt;</w:t>
@@ -4107,19 +4711,48 @@
         <w:t>Assignment</w:t>
       </w:r>
       <w:r>
-        <w:t>&gt;.cvgrpt.  This is a text-based</w:t>
+        <w:t>&gt;.</w:t>
+      </w:r>
+      <w:proofErr w:type="spellStart"/>
+      <w:r>
+        <w:t>cvgrpt</w:t>
+      </w:r>
+      <w:proofErr w:type="spellEnd"/>
+      <w:r>
+        <w:t>.  This is a text-based</w:t>
       </w:r>
       <w:r>
         <w:t>, tab-delimited</w:t>
       </w:r>
       <w:r>
-        <w:t xml:space="preserve"> report that will list the student’s name, and one of three summarized results.  It will either show a code coverage percentage, or one of two error messages:  “Run Error” (indicating the code failed its own test cases) or “Import Error/Didn’t get to student’s tests”.  </w:t>
+        <w:t xml:space="preserve"> report that will list the student’s name, and one of three summarized results.  It will either show a code coverage percentage, or one of two error messages</w:t>
+      </w:r>
+      <w:proofErr w:type="gramStart"/>
+      <w:r>
+        <w:t>:  “</w:t>
+      </w:r>
+      <w:proofErr w:type="gramEnd"/>
+      <w:r>
+        <w:t xml:space="preserve">Run Error” (indicating the code failed its own test cases) or “Import Error/Didn’t get to student’s tests”.  </w:t>
       </w:r>
     </w:p>
     <w:p/>
     <w:p>
       <w:r>
-        <w:t>You can examine the code coverage report first to see which students’ code had issues, then consult the detailed .CCReport to indicate what the specific problems were with each student.</w:t>
+        <w:t xml:space="preserve">You can examine the code coverage report first to see which students’ code had issues, then consult the </w:t>
+      </w:r>
+      <w:proofErr w:type="gramStart"/>
+      <w:r>
+        <w:t>detailed .</w:t>
+      </w:r>
+      <w:proofErr w:type="spellStart"/>
+      <w:r>
+        <w:t>CCReport</w:t>
+      </w:r>
+      <w:proofErr w:type="spellEnd"/>
+      <w:proofErr w:type="gramEnd"/>
+      <w:r>
+        <w:t xml:space="preserve"> to indicate what the specific problems were with each student.</w:t>
       </w:r>
     </w:p>
     <w:p/>
@@ -4156,16 +4789,44 @@
       <w:pPr>
         <w:ind w:firstLine="720"/>
       </w:pPr>
-      <w:r>
-        <w:t>.gitdata is a dump of the git log in oldest to newest order.</w:t>
+      <w:proofErr w:type="gramStart"/>
+      <w:r>
+        <w:t>.</w:t>
+      </w:r>
+      <w:proofErr w:type="spellStart"/>
+      <w:r>
+        <w:t>gitdata</w:t>
+      </w:r>
+      <w:proofErr w:type="spellEnd"/>
+      <w:proofErr w:type="gramEnd"/>
+      <w:r>
+        <w:t xml:space="preserve"> is a dump of the git log in oldest to newest order.</w:t>
       </w:r>
     </w:p>
     <w:p>
       <w:pPr>
         <w:ind w:firstLine="720"/>
       </w:pPr>
-      <w:r>
-        <w:t xml:space="preserve">.gitout is output that comes out of runGitFileAnalysis.  It contains the results </w:t>
+      <w:proofErr w:type="gramStart"/>
+      <w:r>
+        <w:t>.</w:t>
+      </w:r>
+      <w:proofErr w:type="spellStart"/>
+      <w:r>
+        <w:t>gitout</w:t>
+      </w:r>
+      <w:proofErr w:type="spellEnd"/>
+      <w:proofErr w:type="gramEnd"/>
+      <w:r>
+        <w:t xml:space="preserve"> is output that comes out of </w:t>
+      </w:r>
+      <w:proofErr w:type="spellStart"/>
+      <w:r>
+        <w:t>runGitFileAnalysis</w:t>
+      </w:r>
+      <w:proofErr w:type="spellEnd"/>
+      <w:r>
+        <w:t xml:space="preserve">.  It contains the results </w:t>
       </w:r>
       <w:r>
         <w:t xml:space="preserve">of the TDD analysis.  </w:t>
@@ -4218,8 +4879,26 @@
       <w:pPr>
         <w:ind w:left="720"/>
       </w:pPr>
-      <w:r>
-        <w:t>.json is a dump of the raw data created by the analysis.  This is used to re-run analysis without having to do the first step under RunGitFileAnalysis.</w:t>
+      <w:proofErr w:type="gramStart"/>
+      <w:r>
+        <w:t>.</w:t>
+      </w:r>
+      <w:proofErr w:type="spellStart"/>
+      <w:r>
+        <w:t>json</w:t>
+      </w:r>
+      <w:proofErr w:type="spellEnd"/>
+      <w:proofErr w:type="gramEnd"/>
+      <w:r>
+        <w:t xml:space="preserve"> is a dump of the raw data created by the analysis.  This is used to re-run analysis without having to do the first step under </w:t>
+      </w:r>
+      <w:proofErr w:type="spellStart"/>
+      <w:r>
+        <w:t>RunGitFileAnalysis</w:t>
+      </w:r>
+      <w:proofErr w:type="spellEnd"/>
+      <w:r>
+        <w:t>.</w:t>
       </w:r>
     </w:p>
     <w:p>
@@ -4244,20 +4923,37 @@
         <w:pStyle w:val="ListParagraph"/>
         <w:ind w:left="1080"/>
       </w:pPr>
-      <w:r>
-        <w:t>.cvg contains code coverage data for the specified assignment per student</w:t>
+      <w:proofErr w:type="gramStart"/>
+      <w:r>
+        <w:t>.</w:t>
+      </w:r>
+      <w:proofErr w:type="spellStart"/>
+      <w:r>
+        <w:t>cvg</w:t>
+      </w:r>
+      <w:proofErr w:type="spellEnd"/>
+      <w:proofErr w:type="gramEnd"/>
+      <w:r>
+        <w:t xml:space="preserve"> contains code coverage data for the specified assignment per student</w:t>
       </w:r>
     </w:p>
     <w:p>
       <w:r>
         <w:t xml:space="preserve">The root of the semester directory also contains </w:t>
       </w:r>
+      <w:proofErr w:type="gramStart"/>
       <w:r>
         <w:t xml:space="preserve">a </w:t>
       </w:r>
       <w:r>
-        <w:t>.CCReport</w:t>
-      </w:r>
+        <w:t>.</w:t>
+      </w:r>
+      <w:proofErr w:type="spellStart"/>
+      <w:r>
+        <w:t>CCReport</w:t>
+      </w:r>
+      <w:proofErr w:type="spellEnd"/>
+      <w:proofErr w:type="gramEnd"/>
       <w:r>
         <w:t>, which</w:t>
       </w:r>
@@ -4714,11 +5410,33 @@
             <w:pPr>
               <w:pStyle w:val="TableStyle2"/>
             </w:pPr>
+            <w:proofErr w:type="spellStart"/>
             <w:r>
               <w:rPr>
                 <w:rFonts w:eastAsia="Arial Unicode MS" w:cs="Arial Unicode MS"/>
               </w:rPr>
-              <w:t>Nbr of commits - Commits with too many trans / Nbr of commits</w:t>
+              <w:t>Nbr</w:t>
+            </w:r>
+            <w:proofErr w:type="spellEnd"/>
+            <w:r>
+              <w:rPr>
+                <w:rFonts w:eastAsia="Arial Unicode MS" w:cs="Arial Unicode MS"/>
+              </w:rPr>
+              <w:t xml:space="preserve"> of commits - Commits with too many trans / </w:t>
+            </w:r>
+            <w:proofErr w:type="spellStart"/>
+            <w:r>
+              <w:rPr>
+                <w:rFonts w:eastAsia="Arial Unicode MS" w:cs="Arial Unicode MS"/>
+              </w:rPr>
+              <w:t>Nbr</w:t>
+            </w:r>
+            <w:proofErr w:type="spellEnd"/>
+            <w:r>
+              <w:rPr>
+                <w:rFonts w:eastAsia="Arial Unicode MS" w:cs="Arial Unicode MS"/>
+              </w:rPr>
+              <w:t xml:space="preserve"> of commits</w:t>
             </w:r>
           </w:p>
         </w:tc>
@@ -4780,11 +5498,19 @@
             <w:pPr>
               <w:pStyle w:val="TableStyle2"/>
             </w:pPr>
+            <w:proofErr w:type="gramStart"/>
             <w:r>
               <w:rPr>
                 <w:rFonts w:eastAsia="Arial Unicode MS" w:cs="Arial Unicode MS"/>
               </w:rPr>
-              <w:t>Begins with Red Light, contains a Green Light</w:t>
+              <w:t>Begins with Red Light,</w:t>
+            </w:r>
+            <w:proofErr w:type="gramEnd"/>
+            <w:r>
+              <w:rPr>
+                <w:rFonts w:eastAsia="Arial Unicode MS" w:cs="Arial Unicode MS"/>
+              </w:rPr>
+              <w:t xml:space="preserve"> contains a Green Light</w:t>
             </w:r>
           </w:p>
         </w:tc>

</xml_diff>

<commit_message>
Fix Windows path problem
</commit_message>
<xml_diff>
--- a/6700/TDDAnalysis/TDD Analysis instructions.docx
+++ b/6700/TDDAnalysis/TDD Analysis instructions.docx
@@ -62,15 +62,7 @@
     <w:p/>
     <w:p>
       <w:r>
-        <w:t xml:space="preserve">Code is located on </w:t>
-      </w:r>
-      <w:proofErr w:type="spellStart"/>
-      <w:r>
-        <w:t>Github</w:t>
-      </w:r>
-      <w:proofErr w:type="spellEnd"/>
-      <w:r>
-        <w:t xml:space="preserve"> at </w:t>
+        <w:t xml:space="preserve">Code is located on Github at </w:t>
       </w:r>
       <w:hyperlink r:id="rId5" w:history="1">
         <w:r>
@@ -104,24 +96,28 @@
           <w:numId w:val="7"/>
         </w:numPr>
       </w:pPr>
-      <w:proofErr w:type="spellStart"/>
-      <w:r>
-        <w:t>Jsonpickle</w:t>
-      </w:r>
-      <w:proofErr w:type="spellEnd"/>
-      <w:r>
-        <w:t xml:space="preserve"> - </w:t>
-      </w:r>
-      <w:r>
-        <w:t xml:space="preserve">The git analysis uses </w:t>
-      </w:r>
-      <w:proofErr w:type="spellStart"/>
-      <w:r>
-        <w:t>jsonpickle</w:t>
-      </w:r>
-      <w:proofErr w:type="spellEnd"/>
-      <w:r>
-        <w:t xml:space="preserve">.  </w:t>
+      <w:r>
+        <w:t>Git</w:t>
+      </w:r>
+      <w:r>
+        <w:t xml:space="preserve"> must be installed on your local machine.</w:t>
+      </w:r>
+      <w:bookmarkStart w:id="0" w:name="_GoBack"/>
+      <w:bookmarkEnd w:id="0"/>
+    </w:p>
+    <w:p>
+      <w:pPr>
+        <w:pStyle w:val="ListParagraph"/>
+        <w:numPr>
+          <w:ilvl w:val="1"/>
+          <w:numId w:val="7"/>
+        </w:numPr>
+      </w:pPr>
+      <w:r>
+        <w:t xml:space="preserve">Jsonpickle - </w:t>
+      </w:r>
+      <w:r>
+        <w:t xml:space="preserve">The git analysis uses jsonpickle.  </w:t>
       </w:r>
       <w:r>
         <w:t xml:space="preserve">Instructions for its installation can be found here:  </w:t>
@@ -280,21 +276,12 @@
           <w:sz w:val="28"/>
         </w:rPr>
       </w:pPr>
-      <w:proofErr w:type="spellStart"/>
       <w:r>
         <w:rPr>
           <w:b/>
           <w:sz w:val="28"/>
         </w:rPr>
-        <w:t>TDDanalysis.cfg</w:t>
-      </w:r>
-      <w:proofErr w:type="spellEnd"/>
-      <w:r>
-        <w:rPr>
-          <w:b/>
-          <w:sz w:val="28"/>
-        </w:rPr>
-        <w:t xml:space="preserve"> file</w:t>
+        <w:t>TDDanalysis.cfg file</w:t>
       </w:r>
     </w:p>
     <w:p/>
@@ -306,15 +293,7 @@
         <w:t xml:space="preserve"> support portability, the system has a</w:t>
       </w:r>
       <w:r>
-        <w:t xml:space="preserve"> </w:t>
-      </w:r>
-      <w:proofErr w:type="spellStart"/>
-      <w:r>
-        <w:t>TDDanalysis.cfg</w:t>
-      </w:r>
-      <w:proofErr w:type="spellEnd"/>
-      <w:r>
-        <w:t xml:space="preserve"> file</w:t>
+        <w:t xml:space="preserve"> TDDanalysis.cfg file</w:t>
       </w:r>
       <w:r>
         <w:t xml:space="preserve">, which is located </w:t>
@@ -511,21 +490,8 @@
           </w:tcPr>
           <w:p>
             <w:r>
-              <w:t xml:space="preserve">Home:  </w:t>
+              <w:t>Home:  shammond/GoogleDrive</w:t>
             </w:r>
-            <w:proofErr w:type="spellStart"/>
-            <w:r>
-              <w:t>shammond</w:t>
-            </w:r>
-            <w:proofErr w:type="spellEnd"/>
-            <w:r>
-              <w:t>/</w:t>
-            </w:r>
-            <w:proofErr w:type="spellStart"/>
-            <w:r>
-              <w:t>GoogleDrive</w:t>
-            </w:r>
-            <w:proofErr w:type="spellEnd"/>
           </w:p>
         </w:tc>
       </w:tr>
@@ -741,34 +707,13 @@
     </w:p>
     <w:p>
       <w:r>
-        <w:t xml:space="preserve">Test Directory:  </w:t>
-      </w:r>
-      <w:proofErr w:type="spellStart"/>
-      <w:r>
-        <w:t>TATests</w:t>
-      </w:r>
-      <w:proofErr w:type="spellEnd"/>
+        <w:t>Test Directory:  TATests</w:t>
+      </w:r>
     </w:p>
     <w:p/>
     <w:p>
       <w:r>
-        <w:t>The analysis code will look for TA Test Code in this directory, which should be placed underneath the Semester directory (e.g., Root:\Home\Semester\</w:t>
-      </w:r>
-      <w:proofErr w:type="spellStart"/>
-      <w:r>
-        <w:t>TATests</w:t>
-      </w:r>
-      <w:proofErr w:type="spellEnd"/>
-      <w:r>
-        <w:t xml:space="preserve">).  Under the </w:t>
-      </w:r>
-      <w:proofErr w:type="spellStart"/>
-      <w:r>
-        <w:t>TATests</w:t>
-      </w:r>
-      <w:proofErr w:type="spellEnd"/>
-      <w:r>
-        <w:t xml:space="preserve"> folder, it does not matter if the test files are all in the same directory or in multiple directories.  </w:t>
+        <w:t xml:space="preserve">The analysis code will look for TA Test Code in this directory, which should be placed underneath the Semester directory (e.g., Root:\Home\Semester\TATests).  Under the TATests folder, it does not matter if the test files are all in the same directory or in multiple directories.  </w:t>
       </w:r>
       <w:r>
         <w:t>The code will read the contents of the TA Test Code and compare it to test code contents for each student.</w:t>
@@ -788,15 +733,7 @@
         <w:t>This section</w:t>
       </w:r>
       <w:r>
-        <w:t xml:space="preserve"> deals with an HTML Code Coverage report that can be provided for each individual.  If all of a student’s test code successfully passes, the Code Coverage process can generate an HTML report showing where the coverage is lacking.  This section in the </w:t>
-      </w:r>
-      <w:proofErr w:type="spellStart"/>
-      <w:r>
-        <w:t>TDDanalysis.cfg</w:t>
-      </w:r>
-      <w:proofErr w:type="spellEnd"/>
-      <w:r>
-        <w:t xml:space="preserve"> file will allow you to define the location to place the many HTML files generated to support this report.  In development, the elements used the same location, but you may wish to set up a different directory structure that the students can access and place the files there.  This section will allow you to define the location to place the files.  Students can be instructed to go there and click the index.html file to view their report.  In the config file, this section looks like this:</w:t>
+        <w:t xml:space="preserve"> deals with an HTML Code Coverage report that can be provided for each individual.  If all of a student’s test code successfully passes, the Code Coverage process can generate an HTML report showing where the coverage is lacking.  This section in the TDDanalysis.cfg file will allow you to define the location to place the many HTML files generated to support this report.  In development, the elements used the same location, but you may wish to set up a different directory structure that the students can access and place the files there.  This section will allow you to define the location to place the files.  Students can be instructed to go there and click the index.html file to view their report.  In the config file, this section looks like this:</w:t>
       </w:r>
     </w:p>
     <w:p/>
@@ -860,47 +797,7 @@
     <w:p/>
     <w:p>
       <w:r>
-        <w:t xml:space="preserve">This section gives the system information about the assignments.  </w:t>
-      </w:r>
-      <w:proofErr w:type="spellStart"/>
-      <w:r>
-        <w:t>NumberOfAssignments</w:t>
-      </w:r>
-      <w:proofErr w:type="spellEnd"/>
-      <w:r>
-        <w:t xml:space="preserve"> tells how many coding assignments are represented in the student submission’s git files.  </w:t>
-      </w:r>
-      <w:proofErr w:type="gramStart"/>
-      <w:r>
-        <w:t>Typically</w:t>
-      </w:r>
-      <w:proofErr w:type="gramEnd"/>
-      <w:r>
-        <w:t xml:space="preserve"> assignments begin with a </w:t>
-      </w:r>
-      <w:proofErr w:type="spellStart"/>
-      <w:r>
-        <w:t>BaseName</w:t>
-      </w:r>
-      <w:proofErr w:type="spellEnd"/>
-      <w:r>
-        <w:t xml:space="preserve"> (in the past there have been bases such as CA or Assignment).  The </w:t>
-      </w:r>
-      <w:proofErr w:type="spellStart"/>
-      <w:r>
-        <w:t>BaseName</w:t>
-      </w:r>
-      <w:proofErr w:type="spellEnd"/>
-      <w:r>
-        <w:t xml:space="preserve"> element allows for variations in the Assignment names from one semester to the next.  </w:t>
-      </w:r>
-      <w:proofErr w:type="spellStart"/>
-      <w:r>
-        <w:t>FirstTDDAssignment</w:t>
-      </w:r>
-      <w:proofErr w:type="spellEnd"/>
-      <w:r>
-        <w:t xml:space="preserve"> just lets the system know which is the first assignment that contains code developed using the TDD process.</w:t>
+        <w:t>This section gives the system information about the assignments.  NumberOfAssignments tells how many coding assignments are represented in the student submission’s git files.  Typically assignments begin with a BaseName (in the past there have been bases such as CA or Assignment).  The BaseName element allows for variations in the Assignment names from one semester to the next.  FirstTDDAssignment just lets the system know which is the first assignment that contains code developed using the TDD process.</w:t>
       </w:r>
     </w:p>
     <w:p/>
@@ -910,33 +807,18 @@
       </w:r>
     </w:p>
     <w:p>
-      <w:proofErr w:type="spellStart"/>
-      <w:r>
-        <w:t>NumberOfAssignments</w:t>
-      </w:r>
-      <w:proofErr w:type="spellEnd"/>
-      <w:r>
-        <w:t>: 4</w:t>
-      </w:r>
-    </w:p>
-    <w:p>
-      <w:proofErr w:type="spellStart"/>
-      <w:r>
-        <w:t>BaseName</w:t>
-      </w:r>
-      <w:proofErr w:type="spellEnd"/>
-      <w:r>
-        <w:t>: Assignment</w:t>
-      </w:r>
-    </w:p>
-    <w:p>
-      <w:proofErr w:type="spellStart"/>
-      <w:r>
-        <w:t>FirstTDDAssignment</w:t>
-      </w:r>
-      <w:proofErr w:type="spellEnd"/>
-      <w:r>
-        <w:t>:  3</w:t>
+      <w:r>
+        <w:t>NumberOfAssignments: 4</w:t>
+      </w:r>
+    </w:p>
+    <w:p>
+      <w:r>
+        <w:t>BaseName: Assignment</w:t>
+      </w:r>
+    </w:p>
+    <w:p>
+      <w:r>
+        <w:t>FirstTDDAssignment:  3</w:t>
       </w:r>
     </w:p>
     <w:p>
@@ -1013,37 +895,13 @@
         <w:t xml:space="preserve">If </w:t>
       </w:r>
       <w:r>
-        <w:t xml:space="preserve">there are TA Test Cases, they should be placed in the TA Test Location as mentioned above.  Once they are placed there, you should run </w:t>
-      </w:r>
-      <w:proofErr w:type="spellStart"/>
-      <w:r>
-        <w:t>TATestCase</w:t>
-      </w:r>
-      <w:proofErr w:type="spellEnd"/>
-      <w:r>
-        <w:t xml:space="preserve">.  This creates a </w:t>
-      </w:r>
-      <w:proofErr w:type="spellStart"/>
-      <w:r>
-        <w:t>json</w:t>
-      </w:r>
-      <w:proofErr w:type="spellEnd"/>
-      <w:r>
-        <w:t xml:space="preserve"> file that contains the names of all the individual tests, plus the number of lines of code in each test.  </w:t>
-      </w:r>
-      <w:proofErr w:type="spellStart"/>
+        <w:t xml:space="preserve">there are TA Test Cases, they should be placed in the TA Test Location as mentioned above.  Once they are placed there, you should run TATestCase.  This creates a json file that contains the names of all the individual tests, plus the number of lines of code in each test.  </w:t>
+      </w:r>
       <w:r>
         <w:rPr>
           <w:b/>
         </w:rPr>
-        <w:t>TATestCase</w:t>
-      </w:r>
-      <w:proofErr w:type="spellEnd"/>
-      <w:r>
-        <w:rPr>
-          <w:b/>
-        </w:rPr>
-        <w:t xml:space="preserve"> should be run every time new TA Test Cases are added to the TA Test directory.</w:t>
+        <w:t>TATestCase should be run every time new TA Test Cases are added to the TA Test directory.</w:t>
       </w:r>
     </w:p>
     <w:p>
@@ -1088,15 +946,7 @@
         <w:t>Mass C</w:t>
       </w:r>
       <w:r>
-        <w:t xml:space="preserve">lone is a utility to download multiple files from </w:t>
-      </w:r>
-      <w:proofErr w:type="spellStart"/>
-      <w:r>
-        <w:t>Github</w:t>
-      </w:r>
-      <w:proofErr w:type="spellEnd"/>
-      <w:r>
-        <w:t xml:space="preserve"> Classroom.  It can be downloaded using the following command:  </w:t>
+        <w:t xml:space="preserve">lone is a utility to download multiple files from Github Classroom.  It can be downloaded using the following command:  </w:t>
       </w:r>
       <w:r>
         <w:rPr>
@@ -1126,15 +976,7 @@
         <w:t xml:space="preserve">.  </w:t>
       </w:r>
       <w:r>
-        <w:t xml:space="preserve">Windows-based machines require </w:t>
-      </w:r>
-      <w:proofErr w:type="spellStart"/>
-      <w:r>
-        <w:t>Dygwin</w:t>
-      </w:r>
-      <w:proofErr w:type="spellEnd"/>
-      <w:r>
-        <w:t xml:space="preserve"> to run Mass Clone.  </w:t>
+        <w:t xml:space="preserve">Windows-based machines require Dygwin to run Mass Clone.  </w:t>
       </w:r>
       <w:r>
         <w:rPr>
@@ -1152,9 +994,8 @@
           <w:sz w:val="24"/>
           <w:szCs w:val="24"/>
         </w:rPr>
-        <w:t xml:space="preserve"> clone_all_helper_example.sh, enter the organization as </w:t>
-      </w:r>
-      <w:proofErr w:type="spellStart"/>
+        <w:t xml:space="preserve"> clone_all_helper_example.sh, enter the organization as SoftwareP</w:t>
+      </w:r>
       <w:r>
         <w:rPr>
           <w:rFonts w:ascii="Calibri" w:eastAsia="Times New Roman" w:hAnsi="Calibri" w:cs="Calibri"/>
@@ -1162,7 +1003,7 @@
           <w:sz w:val="24"/>
           <w:szCs w:val="24"/>
         </w:rPr>
-        <w:t>SoftwareP</w:t>
+        <w:t>rocess, use your username, and the</w:t>
       </w:r>
       <w:r>
         <w:rPr>
@@ -1171,9 +1012,8 @@
           <w:sz w:val="24"/>
           <w:szCs w:val="24"/>
         </w:rPr>
-        <w:t>rocess</w:t>
-      </w:r>
-      <w:proofErr w:type="spellEnd"/>
+        <w:t xml:space="preserve"> https protocol.  </w:t>
+      </w:r>
       <w:r>
         <w:rPr>
           <w:rFonts w:ascii="Calibri" w:eastAsia="Times New Roman" w:hAnsi="Calibri" w:cs="Calibri"/>
@@ -1181,7 +1021,7 @@
           <w:sz w:val="24"/>
           <w:szCs w:val="24"/>
         </w:rPr>
-        <w:t>, use your username, and the</w:t>
+        <w:t>From the mass_clone subdirectory, run</w:t>
       </w:r>
       <w:r>
         <w:rPr>
@@ -1190,7 +1030,7 @@
           <w:sz w:val="24"/>
           <w:szCs w:val="24"/>
         </w:rPr>
-        <w:t xml:space="preserve"> https protocol.  </w:t>
+        <w:t xml:space="preserve"> ./clone_all_helper_example</w:t>
       </w:r>
       <w:r>
         <w:rPr>
@@ -1199,9 +1039,8 @@
           <w:sz w:val="24"/>
           <w:szCs w:val="24"/>
         </w:rPr>
-        <w:t xml:space="preserve">From the </w:t>
-      </w:r>
-      <w:proofErr w:type="spellStart"/>
+        <w:t>.sh</w:t>
+      </w:r>
       <w:r>
         <w:rPr>
           <w:rFonts w:ascii="Calibri" w:eastAsia="Times New Roman" w:hAnsi="Calibri" w:cs="Calibri"/>
@@ -1209,9 +1048,8 @@
           <w:sz w:val="24"/>
           <w:szCs w:val="24"/>
         </w:rPr>
-        <w:t>mass_clone</w:t>
-      </w:r>
-      <w:proofErr w:type="spellEnd"/>
+        <w:t xml:space="preserve"> on the current assignment </w:t>
+      </w:r>
       <w:r>
         <w:rPr>
           <w:rFonts w:ascii="Calibri" w:eastAsia="Times New Roman" w:hAnsi="Calibri" w:cs="Calibri"/>
@@ -1219,7 +1057,7 @@
           <w:sz w:val="24"/>
           <w:szCs w:val="24"/>
         </w:rPr>
-        <w:t xml:space="preserve"> subdirectory, run</w:t>
+        <w:t>using</w:t>
       </w:r>
       <w:r>
         <w:rPr>
@@ -1228,17 +1066,28 @@
           <w:sz w:val="24"/>
           <w:szCs w:val="24"/>
         </w:rPr>
-        <w:t xml:space="preserve"> ./clone_all_helper_example</w:t>
-      </w:r>
-      <w:r>
+        <w:t xml:space="preserve"> the unique identifier of the assignment.  Make sure the upper/lower case is correct. </w:t>
+      </w:r>
+    </w:p>
+    <w:p>
+      <w:pPr>
         <w:rPr>
           <w:rFonts w:ascii="Calibri" w:eastAsia="Times New Roman" w:hAnsi="Calibri" w:cs="Calibri"/>
           <w:color w:val="000000"/>
           <w:sz w:val="24"/>
           <w:szCs w:val="24"/>
         </w:rPr>
-        <w:t>.sh</w:t>
-      </w:r>
+      </w:pPr>
+    </w:p>
+    <w:p>
+      <w:pPr>
+        <w:rPr>
+          <w:rFonts w:ascii="Times New Roman" w:eastAsia="Times New Roman" w:hAnsi="Times New Roman" w:cs="Times New Roman"/>
+          <w:b/>
+          <w:sz w:val="24"/>
+          <w:szCs w:val="24"/>
+        </w:rPr>
+      </w:pPr>
       <w:r>
         <w:rPr>
           <w:rFonts w:ascii="Calibri" w:eastAsia="Times New Roman" w:hAnsi="Calibri" w:cs="Calibri"/>
@@ -1246,76 +1095,8 @@
           <w:sz w:val="24"/>
           <w:szCs w:val="24"/>
         </w:rPr>
-        <w:t xml:space="preserve"> on the current assignment </w:t>
-      </w:r>
-      <w:r>
-        <w:rPr>
-          <w:rFonts w:ascii="Calibri" w:eastAsia="Times New Roman" w:hAnsi="Calibri" w:cs="Calibri"/>
-          <w:color w:val="000000"/>
-          <w:sz w:val="24"/>
-          <w:szCs w:val="24"/>
-        </w:rPr>
-        <w:t>using</w:t>
-      </w:r>
-      <w:r>
-        <w:rPr>
-          <w:rFonts w:ascii="Calibri" w:eastAsia="Times New Roman" w:hAnsi="Calibri" w:cs="Calibri"/>
-          <w:color w:val="000000"/>
-          <w:sz w:val="24"/>
-          <w:szCs w:val="24"/>
-        </w:rPr>
-        <w:t xml:space="preserve"> the unique identifier of the assignment.  Make sure the upper/lower case is correct. </w:t>
-      </w:r>
-    </w:p>
-    <w:p>
-      <w:pPr>
-        <w:rPr>
-          <w:rFonts w:ascii="Calibri" w:eastAsia="Times New Roman" w:hAnsi="Calibri" w:cs="Calibri"/>
-          <w:color w:val="000000"/>
-          <w:sz w:val="24"/>
-          <w:szCs w:val="24"/>
-        </w:rPr>
-      </w:pPr>
-    </w:p>
-    <w:p>
-      <w:pPr>
-        <w:rPr>
-          <w:rFonts w:ascii="Times New Roman" w:eastAsia="Times New Roman" w:hAnsi="Times New Roman" w:cs="Times New Roman"/>
-          <w:b/>
-          <w:sz w:val="24"/>
-          <w:szCs w:val="24"/>
-        </w:rPr>
-      </w:pPr>
-      <w:r>
-        <w:rPr>
-          <w:rFonts w:ascii="Calibri" w:eastAsia="Times New Roman" w:hAnsi="Calibri" w:cs="Calibri"/>
-          <w:color w:val="000000"/>
-          <w:sz w:val="24"/>
-          <w:szCs w:val="24"/>
-        </w:rPr>
-        <w:t xml:space="preserve">The </w:t>
-      </w:r>
-      <w:proofErr w:type="spellStart"/>
-      <w:r>
-        <w:rPr>
-          <w:rFonts w:ascii="Calibri" w:eastAsia="Times New Roman" w:hAnsi="Calibri" w:cs="Calibri"/>
-          <w:color w:val="000000"/>
-          <w:sz w:val="24"/>
-          <w:szCs w:val="24"/>
-        </w:rPr>
-        <w:t>github</w:t>
-      </w:r>
-      <w:proofErr w:type="spellEnd"/>
-      <w:r>
-        <w:rPr>
-          <w:rFonts w:ascii="Calibri" w:eastAsia="Times New Roman" w:hAnsi="Calibri" w:cs="Calibri"/>
-          <w:color w:val="000000"/>
-          <w:sz w:val="24"/>
-          <w:szCs w:val="24"/>
-        </w:rPr>
-        <w:t xml:space="preserve"> files will all be downloaded into a directory of the same name as the assignment.  </w:t>
-      </w:r>
-      <w:bookmarkStart w:id="0" w:name="_GoBack"/>
+        <w:t xml:space="preserve">The github files will all be downloaded into a directory of the same name as the assignment.  </w:t>
+      </w:r>
       <w:r>
         <w:rPr>
           <w:rFonts w:ascii="Calibri" w:eastAsia="Times New Roman" w:hAnsi="Calibri" w:cs="Calibri"/>
@@ -1347,7 +1128,6 @@
         <w:t xml:space="preserve"> in your directory tree.</w:t>
       </w:r>
     </w:p>
-    <w:bookmarkEnd w:id="0"/>
     <w:p>
       <w:r>
         <w:rPr>
@@ -1408,15 +1188,7 @@
     <w:p/>
     <w:p>
       <w:r>
-        <w:t xml:space="preserve">The program </w:t>
-      </w:r>
-      <w:proofErr w:type="spellStart"/>
-      <w:r>
-        <w:t>runGitfileAnalysis</w:t>
-      </w:r>
-      <w:proofErr w:type="spellEnd"/>
-      <w:r>
-        <w:t xml:space="preserve"> has three phases.  </w:t>
+        <w:t xml:space="preserve">The program runGitfileAnalysis has three phases.  </w:t>
       </w:r>
     </w:p>
     <w:p/>
@@ -1459,13 +1231,8 @@
     </w:p>
     <w:p>
       <w:r>
-        <w:t xml:space="preserve">If you answer y, </w:t>
-      </w:r>
-      <w:proofErr w:type="spellStart"/>
-      <w:r>
-        <w:t>runGitFileAnalysis</w:t>
-      </w:r>
-      <w:proofErr w:type="spellEnd"/>
+        <w:t>If you answer y, runGitFileAnalysis</w:t>
+      </w:r>
       <w:r>
         <w:t xml:space="preserve"> will read through the git repositories of ever</w:t>
       </w:r>
@@ -1509,20 +1276,7 @@
         <w:t>Semester\A</w:t>
       </w:r>
       <w:r>
-        <w:t xml:space="preserve">ssignment directory with </w:t>
-      </w:r>
-      <w:proofErr w:type="gramStart"/>
-      <w:r>
-        <w:t>a .</w:t>
-      </w:r>
-      <w:proofErr w:type="spellStart"/>
-      <w:r>
-        <w:t>gitdata</w:t>
-      </w:r>
-      <w:proofErr w:type="spellEnd"/>
-      <w:proofErr w:type="gramEnd"/>
-      <w:r>
-        <w:t xml:space="preserve"> extension, one per student with the directory name from their submission as the file name.  </w:t>
+        <w:t xml:space="preserve">ssignment directory with a .gitdata extension, one per student with the directory name from their submission as the file name.  </w:t>
       </w:r>
     </w:p>
     <w:p/>
@@ -1555,13 +1309,8 @@
             <w:tcW w:w="3361" w:type="dxa"/>
           </w:tcPr>
           <w:p>
-            <w:proofErr w:type="gramStart"/>
             <w:r>
-              <w:t>Possible error</w:t>
-            </w:r>
-            <w:proofErr w:type="gramEnd"/>
-            <w:r>
-              <w:t xml:space="preserve"> messages/issues</w:t>
+              <w:t>Possible error messages/issues</w:t>
             </w:r>
           </w:p>
         </w:tc>
@@ -1593,15 +1342,7 @@
           </w:tcPr>
           <w:p>
             <w:r>
-              <w:t>fatal:  not a git repository (or any of the parent directories):</w:t>
-            </w:r>
-            <w:proofErr w:type="gramStart"/>
-            <w:r>
-              <w:t xml:space="preserve">  .git</w:t>
-            </w:r>
-            <w:proofErr w:type="gramEnd"/>
-            <w:r>
-              <w:t xml:space="preserve">  </w:t>
+              <w:t xml:space="preserve">fatal:  not a git repository (or any of the parent directories):  .git  </w:t>
             </w:r>
           </w:p>
         </w:tc>
@@ -1611,15 +1352,7 @@
           </w:tcPr>
           <w:p>
             <w:r>
-              <w:t xml:space="preserve">This indicates that they created </w:t>
-            </w:r>
-            <w:proofErr w:type="gramStart"/>
-            <w:r>
-              <w:t>a .git</w:t>
-            </w:r>
-            <w:proofErr w:type="gramEnd"/>
-            <w:r>
-              <w:t xml:space="preserve"> directory, but didn’t really create a git repository</w:t>
+              <w:t>This indicates that they created a .git directory, but didn’t really create a git repository</w:t>
             </w:r>
           </w:p>
         </w:tc>
@@ -1644,23 +1377,10 @@
               <w:t>The</w:t>
             </w:r>
             <w:r>
-              <w:t xml:space="preserve"> code does not create </w:t>
-            </w:r>
-            <w:proofErr w:type="gramStart"/>
-            <w:r>
-              <w:t>a</w:t>
+              <w:t xml:space="preserve"> code does not create a</w:t>
             </w:r>
             <w:r>
-              <w:t xml:space="preserve"> .</w:t>
-            </w:r>
-            <w:proofErr w:type="spellStart"/>
-            <w:r>
-              <w:t>gitdata</w:t>
-            </w:r>
-            <w:proofErr w:type="spellEnd"/>
-            <w:proofErr w:type="gramEnd"/>
-            <w:r>
-              <w:t xml:space="preserve"> file for a particular student</w:t>
+              <w:t xml:space="preserve"> .gitdata file for a particular student</w:t>
             </w:r>
           </w:p>
         </w:tc>
@@ -1767,64 +1487,26 @@
     <w:p/>
     <w:p>
       <w:r>
-        <w:t xml:space="preserve">After </w:t>
-      </w:r>
-      <w:proofErr w:type="gramStart"/>
-      <w:r>
-        <w:t>the .</w:t>
-      </w:r>
-      <w:proofErr w:type="spellStart"/>
-      <w:r>
-        <w:t>gitdata</w:t>
-      </w:r>
-      <w:proofErr w:type="spellEnd"/>
-      <w:proofErr w:type="gramEnd"/>
-      <w:r>
-        <w:t xml:space="preserve"> files are created, </w:t>
-      </w:r>
-      <w:proofErr w:type="spellStart"/>
-      <w:r>
-        <w:t>runGitfileAnalysis</w:t>
-      </w:r>
-      <w:proofErr w:type="spellEnd"/>
-      <w:r>
-        <w:t xml:space="preserve"> will perform the </w:t>
+        <w:t xml:space="preserve">After the .gitdata files are created, runGitfileAnalysis will perform the </w:t>
       </w:r>
       <w:r>
         <w:t xml:space="preserve">second phase, which is the </w:t>
       </w:r>
       <w:r>
-        <w:t>TDD analysis of all the .</w:t>
-      </w:r>
-      <w:proofErr w:type="spellStart"/>
-      <w:r>
-        <w:t>gitdata</w:t>
-      </w:r>
-      <w:proofErr w:type="spellEnd"/>
-      <w:r>
-        <w:t xml:space="preserve"> files.</w:t>
-      </w:r>
-      <w:r>
-        <w:t xml:space="preserve">  This will create two files per student, one with </w:t>
-      </w:r>
-      <w:proofErr w:type="gramStart"/>
-      <w:r>
-        <w:t>a .</w:t>
-      </w:r>
-      <w:proofErr w:type="spellStart"/>
+        <w:t>TDD analysis of all the .gitdata files.</w:t>
+      </w:r>
+      <w:r>
+        <w:t xml:space="preserve">  This will create two files per student, one with a .</w:t>
+      </w:r>
       <w:r>
         <w:t>json</w:t>
       </w:r>
-      <w:proofErr w:type="spellEnd"/>
-      <w:proofErr w:type="gramEnd"/>
       <w:r>
         <w:t xml:space="preserve"> extension and one with a .</w:t>
       </w:r>
-      <w:proofErr w:type="spellStart"/>
       <w:r>
         <w:t>gitout</w:t>
       </w:r>
-      <w:proofErr w:type="spellEnd"/>
       <w:r>
         <w:t xml:space="preserve"> extension, both with the student directory name as the file name.  </w:t>
       </w:r>
@@ -1847,20 +1529,7 @@
         <w:t>A</w:t>
       </w:r>
       <w:r>
-        <w:t xml:space="preserve">ssignment directory, along with </w:t>
-      </w:r>
-      <w:proofErr w:type="gramStart"/>
-      <w:r>
-        <w:t>the .</w:t>
-      </w:r>
-      <w:proofErr w:type="spellStart"/>
-      <w:r>
-        <w:t>gitdata</w:t>
-      </w:r>
-      <w:proofErr w:type="spellEnd"/>
-      <w:proofErr w:type="gramEnd"/>
-      <w:r>
-        <w:t xml:space="preserve"> files.</w:t>
+        <w:t>ssignment directory, along with the .gitdata files.</w:t>
       </w:r>
     </w:p>
     <w:p/>
@@ -1868,11 +1537,9 @@
       <w:r>
         <w:t>The .</w:t>
       </w:r>
-      <w:proofErr w:type="spellStart"/>
       <w:r>
         <w:t>json</w:t>
       </w:r>
-      <w:proofErr w:type="spellEnd"/>
       <w:r>
         <w:t xml:space="preserve"> file is used </w:t>
       </w:r>
@@ -1898,15 +1565,7 @@
         <w:t>the Analysis Report while skipping the first two phases in</w:t>
       </w:r>
       <w:r>
-        <w:t xml:space="preserve"> </w:t>
-      </w:r>
-      <w:proofErr w:type="spellStart"/>
-      <w:r>
-        <w:t>runGitfileAnalysis</w:t>
-      </w:r>
-      <w:proofErr w:type="spellEnd"/>
-      <w:r>
-        <w:t xml:space="preserve">.  </w:t>
+        <w:t xml:space="preserve"> runGitfileAnalysis.  </w:t>
       </w:r>
     </w:p>
     <w:p/>
@@ -1921,7 +1580,6 @@
           <w:szCs w:val="22"/>
         </w:rPr>
       </w:pPr>
-      <w:proofErr w:type="gramStart"/>
       <w:r>
         <w:rPr>
           <w:rFonts w:asciiTheme="minorHAnsi" w:hAnsiTheme="minorHAnsi" w:cstheme="minorHAnsi"/>
@@ -1930,7 +1588,6 @@
         </w:rPr>
         <w:t>The .</w:t>
       </w:r>
-      <w:proofErr w:type="spellStart"/>
       <w:r>
         <w:rPr>
           <w:rFonts w:asciiTheme="minorHAnsi" w:hAnsiTheme="minorHAnsi" w:cstheme="minorHAnsi"/>
@@ -1939,8 +1596,6 @@
         </w:rPr>
         <w:t>gitout</w:t>
       </w:r>
-      <w:proofErr w:type="spellEnd"/>
-      <w:proofErr w:type="gramEnd"/>
       <w:r>
         <w:rPr>
           <w:rFonts w:asciiTheme="minorHAnsi" w:hAnsiTheme="minorHAnsi" w:cstheme="minorHAnsi"/>
@@ -2024,7 +1679,6 @@
         </w:rPr>
         <w:t>Report on all assignments or just 1 (type 'all' or assignment Name)</w:t>
       </w:r>
-      <w:proofErr w:type="gramStart"/>
       <w:r>
         <w:rPr>
           <w:rFonts w:asciiTheme="minorHAnsi" w:hAnsiTheme="minorHAnsi" w:cstheme="minorHAnsi"/>
@@ -2066,18 +1720,7 @@
           <w:sz w:val="22"/>
           <w:szCs w:val="22"/>
         </w:rPr>
-        <w:t>If</w:t>
-      </w:r>
-      <w:proofErr w:type="gramEnd"/>
-      <w:r>
-        <w:rPr>
-          <w:rFonts w:asciiTheme="minorHAnsi" w:hAnsiTheme="minorHAnsi" w:cstheme="minorHAnsi"/>
-          <w:bCs/>
-          <w:color w:val="000000" w:themeColor="text1"/>
-          <w:sz w:val="22"/>
-          <w:szCs w:val="22"/>
-        </w:rPr>
-        <w:t xml:space="preserve"> you enter the assignment name, it should begin with assignment and a number with no space, e.g. assignment4.</w:t>
+        <w:t>If you enter the assignment name, it should begin with assignment and a number with no space, e.g. assignment4.</w:t>
       </w:r>
     </w:p>
     <w:p/>
@@ -2092,20 +1735,7 @@
         <w:t xml:space="preserve">section </w:t>
       </w:r>
       <w:r>
-        <w:t xml:space="preserve">of </w:t>
-      </w:r>
-      <w:proofErr w:type="gramStart"/>
-      <w:r>
-        <w:t>the .</w:t>
-      </w:r>
-      <w:proofErr w:type="spellStart"/>
-      <w:r>
-        <w:t>gitout</w:t>
-      </w:r>
-      <w:proofErr w:type="spellEnd"/>
-      <w:proofErr w:type="gramEnd"/>
-      <w:r>
-        <w:t xml:space="preserve"> file </w:t>
+        <w:t xml:space="preserve">of the .gitout file </w:t>
       </w:r>
       <w:r>
         <w:t xml:space="preserve">is </w:t>
@@ -2340,13 +1970,8 @@
             <w:pPr>
               <w:keepNext/>
             </w:pPr>
-            <w:proofErr w:type="gramStart"/>
             <w:r>
-              <w:t>Possible error</w:t>
-            </w:r>
-            <w:proofErr w:type="gramEnd"/>
-            <w:r>
-              <w:t xml:space="preserve"> messages/issues</w:t>
+              <w:t>Possible error messages/issues</w:t>
             </w:r>
           </w:p>
         </w:tc>
@@ -2475,15 +2100,7 @@
           </w:tcPr>
           <w:p>
             <w:r>
-              <w:t xml:space="preserve">Student has a large number in the </w:t>
-            </w:r>
-            <w:proofErr w:type="spellStart"/>
-            <w:r>
-              <w:t>Avg</w:t>
-            </w:r>
-            <w:proofErr w:type="spellEnd"/>
-            <w:r>
-              <w:t xml:space="preserve"> Lines per Commit column</w:t>
+              <w:t>Student has a large number in the Avg Lines per Commit column</w:t>
             </w:r>
           </w:p>
         </w:tc>
@@ -2636,15 +2253,7 @@
         <w:t>element set</w:t>
       </w:r>
       <w:r>
-        <w:t xml:space="preserve"> in the </w:t>
-      </w:r>
-      <w:proofErr w:type="spellStart"/>
-      <w:r>
-        <w:t>TDDanalysis.cfg</w:t>
-      </w:r>
-      <w:proofErr w:type="spellEnd"/>
-      <w:r>
-        <w:t xml:space="preserve"> file.</w:t>
+        <w:t xml:space="preserve"> in the TDDanalysis.cfg file.</w:t>
       </w:r>
     </w:p>
     <w:p>
@@ -2682,7 +2291,6 @@
         </w:rPr>
         <w:t xml:space="preserve">un </w:t>
       </w:r>
-      <w:proofErr w:type="spellStart"/>
       <w:r>
         <w:rPr>
           <w:b/>
@@ -2690,7 +2298,6 @@
         </w:rPr>
         <w:t>CodeCovAnalysis</w:t>
       </w:r>
-      <w:proofErr w:type="spellEnd"/>
       <w:r>
         <w:rPr>
           <w:b/>
@@ -2774,39 +2381,7 @@
     </w:p>
     <w:p>
       <w:r>
-        <w:t>FOR /F %%</w:t>
-      </w:r>
-      <w:proofErr w:type="spellStart"/>
-      <w:r>
-        <w:t>i</w:t>
-      </w:r>
-      <w:proofErr w:type="spellEnd"/>
-      <w:r>
-        <w:t xml:space="preserve"> IN (%arg1</w:t>
-      </w:r>
-      <w:proofErr w:type="gramStart"/>
-      <w:r>
-        <w:t>%.dirlist</w:t>
-      </w:r>
-      <w:proofErr w:type="gramEnd"/>
-      <w:r>
-        <w:t xml:space="preserve">) DO </w:t>
-      </w:r>
-      <w:proofErr w:type="spellStart"/>
-      <w:r>
-        <w:t>CodeCoverage</w:t>
-      </w:r>
-      <w:proofErr w:type="spellEnd"/>
-      <w:r>
-        <w:t xml:space="preserve"> %%</w:t>
-      </w:r>
-      <w:proofErr w:type="spellStart"/>
-      <w:r>
-        <w:t>i</w:t>
-      </w:r>
-      <w:proofErr w:type="spellEnd"/>
-      <w:r>
-        <w:t xml:space="preserve"> %arg1%</w:t>
+        <w:t>FOR /F %%i IN (%arg1%.dirlist) DO CodeCoverage %%i %arg1%</w:t>
       </w:r>
       <w:r>
         <w:t xml:space="preserve"> $arg2%</w:t>
@@ -2814,11 +2389,9 @@
     </w:p>
     <w:p/>
     <w:p>
-      <w:proofErr w:type="spellStart"/>
       <w:r>
         <w:t>CodeCovAnalysis</w:t>
       </w:r>
-      <w:proofErr w:type="spellEnd"/>
       <w:r>
         <w:t xml:space="preserve"> </w:t>
       </w:r>
@@ -2830,174 +2403,125 @@
       </w:r>
     </w:p>
     <w:p>
-      <w:proofErr w:type="spellStart"/>
+      <w:r>
+        <w:t>CodeCovAnalysis Assignment5.dirList yes</w:t>
+      </w:r>
+    </w:p>
+    <w:p/>
+    <w:p>
+      <w:r>
+        <w:t xml:space="preserve">For Mac, </w:t>
+      </w:r>
+      <w:r>
+        <w:t>before running the script for the first time, you may need to run the following command:  chmod u+x /CodeCovAnalysis.sh</w:t>
+      </w:r>
+    </w:p>
+    <w:p>
+      <w:r>
+        <w:t xml:space="preserve">Then you </w:t>
+      </w:r>
+      <w:r>
+        <w:t>ca</w:t>
+      </w:r>
+      <w:r>
+        <w:t>ll the shell script</w:t>
+      </w:r>
+      <w:r>
+        <w:t xml:space="preserve"> like this:</w:t>
+      </w:r>
+    </w:p>
+    <w:p>
+      <w:r>
+        <w:t>./CodeCovAnalysis.sh Assignment5.dirList no</w:t>
+      </w:r>
+    </w:p>
+    <w:p/>
+    <w:p>
+      <w:r>
+        <w:t xml:space="preserve">When you run </w:t>
+      </w:r>
       <w:r>
         <w:t>CodeCovAnalysis</w:t>
       </w:r>
-      <w:proofErr w:type="spellEnd"/>
-      <w:r>
-        <w:t xml:space="preserve"> Assignment5.dirList yes</w:t>
+      <w:r>
+        <w:t>, you are passing it</w:t>
+      </w:r>
+      <w:r>
+        <w:t xml:space="preserve"> two arguments.  The first is </w:t>
+      </w:r>
+      <w:r>
+        <w:t xml:space="preserve">the assignment name </w:t>
+      </w:r>
+      <w:r>
+        <w:t>being</w:t>
+      </w:r>
+      <w:r>
+        <w:t xml:space="preserve"> analyzed, and the second tells it whether it should generate the HTML Code Coverage report that is available </w:t>
+      </w:r>
+      <w:r>
+        <w:t>(i.e., CodeCovAnalysis</w:t>
+      </w:r>
+      <w:r>
+        <w:t xml:space="preserve"> CA05</w:t>
+      </w:r>
+      <w:r>
+        <w:t xml:space="preserve"> yes</w:t>
+      </w:r>
+      <w:r>
+        <w:t xml:space="preserve">).  </w:t>
+      </w:r>
+      <w:r>
+        <w:t xml:space="preserve">If you choose to generate the HTML report, be sure that the appropriate section is present in the TDDanalysis.cfg file described above.  </w:t>
       </w:r>
     </w:p>
     <w:p/>
     <w:p>
-      <w:r>
-        <w:t xml:space="preserve">For Mac, </w:t>
-      </w:r>
-      <w:r>
-        <w:t xml:space="preserve">before running the script for the first time, you may need to run the following command:  </w:t>
-      </w:r>
-      <w:proofErr w:type="spellStart"/>
-      <w:r>
-        <w:t>chmod</w:t>
-      </w:r>
-      <w:proofErr w:type="spellEnd"/>
-      <w:r>
-        <w:t xml:space="preserve"> </w:t>
-      </w:r>
-      <w:proofErr w:type="spellStart"/>
-      <w:r>
-        <w:t>u+x</w:t>
-      </w:r>
-      <w:proofErr w:type="spellEnd"/>
-      <w:r>
-        <w:t xml:space="preserve"> /CodeCovAnalysis.sh</w:t>
-      </w:r>
-    </w:p>
-    <w:p>
-      <w:r>
-        <w:t xml:space="preserve">Then you </w:t>
-      </w:r>
-      <w:r>
-        <w:t>ca</w:t>
-      </w:r>
-      <w:r>
-        <w:t>ll the shell script</w:t>
-      </w:r>
-      <w:r>
-        <w:t xml:space="preserve"> like this:</w:t>
-      </w:r>
-    </w:p>
-    <w:p>
-      <w:r>
-        <w:t>./CodeCovAnalysis.sh Assignment5.dirList no</w:t>
+      <w:pPr>
+        <w:rPr>
+          <w:b/>
+        </w:rPr>
+      </w:pPr>
+      <w:r>
+        <w:t>T</w:t>
+      </w:r>
+      <w:r>
+        <w:t xml:space="preserve">he </w:t>
+      </w:r>
+      <w:r>
+        <w:t>shell/</w:t>
+      </w:r>
+      <w:r>
+        <w:t xml:space="preserve">batch file will loop through the appropriate directory listing </w:t>
+      </w:r>
+      <w:r>
+        <w:t xml:space="preserve">file </w:t>
+      </w:r>
+      <w:r>
+        <w:t>(created by running GetDirectoryList</w:t>
+      </w:r>
+      <w:r>
+        <w:t>.py</w:t>
+      </w:r>
+      <w:r>
+        <w:t xml:space="preserve">) </w:t>
+      </w:r>
+      <w:r>
+        <w:t xml:space="preserve">and call the Python file CodeCoverage, passing it the appropriate </w:t>
+      </w:r>
+      <w:r>
+        <w:t xml:space="preserve">file </w:t>
+      </w:r>
+      <w:r>
+        <w:t>path and assignment to evaluate.</w:t>
+      </w:r>
+      <w:r>
+        <w:t xml:space="preserve">  </w:t>
       </w:r>
     </w:p>
     <w:p/>
     <w:p>
       <w:r>
-        <w:t xml:space="preserve">When you run </w:t>
-      </w:r>
-      <w:proofErr w:type="spellStart"/>
-      <w:r>
-        <w:t>CodeCovAnalysis</w:t>
-      </w:r>
-      <w:proofErr w:type="spellEnd"/>
-      <w:r>
-        <w:t>, you are passing it</w:t>
-      </w:r>
-      <w:r>
-        <w:t xml:space="preserve"> two arguments.  The first is </w:t>
-      </w:r>
-      <w:r>
-        <w:t xml:space="preserve">the assignment name </w:t>
-      </w:r>
-      <w:r>
-        <w:t>being</w:t>
-      </w:r>
-      <w:r>
-        <w:t xml:space="preserve"> analyzed, and the second tells it whether it should generate the HTML Code Coverage report that is available </w:t>
-      </w:r>
-      <w:r>
-        <w:t xml:space="preserve">(i.e., </w:t>
-      </w:r>
-      <w:proofErr w:type="spellStart"/>
-      <w:r>
-        <w:t>CodeCovAnalysis</w:t>
-      </w:r>
-      <w:proofErr w:type="spellEnd"/>
-      <w:r>
-        <w:t xml:space="preserve"> CA05</w:t>
-      </w:r>
-      <w:r>
-        <w:t xml:space="preserve"> yes</w:t>
-      </w:r>
-      <w:r>
-        <w:t xml:space="preserve">).  </w:t>
-      </w:r>
-      <w:r>
-        <w:t xml:space="preserve">If you choose to generate the HTML report, be sure that the appropriate section is present in the </w:t>
-      </w:r>
-      <w:proofErr w:type="spellStart"/>
-      <w:r>
-        <w:t>TDDanalysis.cfg</w:t>
-      </w:r>
-      <w:proofErr w:type="spellEnd"/>
-      <w:r>
-        <w:t xml:space="preserve"> file described above.  </w:t>
-      </w:r>
-    </w:p>
-    <w:p/>
-    <w:p>
-      <w:pPr>
-        <w:rPr>
-          <w:b/>
-        </w:rPr>
-      </w:pPr>
-      <w:r>
-        <w:t>T</w:t>
-      </w:r>
-      <w:r>
-        <w:t xml:space="preserve">he </w:t>
-      </w:r>
-      <w:r>
-        <w:t>shell/</w:t>
-      </w:r>
-      <w:r>
-        <w:t xml:space="preserve">batch file will loop through the appropriate directory listing </w:t>
-      </w:r>
-      <w:r>
-        <w:t xml:space="preserve">file </w:t>
-      </w:r>
-      <w:r>
-        <w:t>(created by running GetDirectoryList</w:t>
-      </w:r>
-      <w:r>
-        <w:t>.py</w:t>
-      </w:r>
-      <w:r>
-        <w:t xml:space="preserve">) </w:t>
-      </w:r>
-      <w:r>
-        <w:t xml:space="preserve">and call the Python file </w:t>
-      </w:r>
-      <w:proofErr w:type="spellStart"/>
-      <w:r>
-        <w:t>CodeCoverage</w:t>
-      </w:r>
-      <w:proofErr w:type="spellEnd"/>
-      <w:r>
-        <w:t xml:space="preserve">, passing it the appropriate </w:t>
-      </w:r>
-      <w:r>
-        <w:t xml:space="preserve">file </w:t>
-      </w:r>
-      <w:r>
-        <w:t>path and assignment to evaluate.</w:t>
-      </w:r>
-      <w:r>
-        <w:t xml:space="preserve">  </w:t>
-      </w:r>
-    </w:p>
-    <w:p/>
-    <w:p>
-      <w:proofErr w:type="spellStart"/>
-      <w:r>
-        <w:t>CodeCoverage</w:t>
-      </w:r>
-      <w:proofErr w:type="spellEnd"/>
-      <w:r>
-        <w:t xml:space="preserve"> will exercise each student’s test code against their own production code.  </w:t>
+        <w:t xml:space="preserve">CodeCoverage will exercise each student’s test code against their own production code.  </w:t>
       </w:r>
       <w:r>
         <w:t xml:space="preserve">Results of the Code Coverage analysis will </w:t>
@@ -3039,23 +2563,13 @@
         <w:t xml:space="preserve">named using </w:t>
       </w:r>
       <w:r>
-        <w:t xml:space="preserve">the Assignment Name with an extension </w:t>
-      </w:r>
-      <w:proofErr w:type="gramStart"/>
-      <w:r>
-        <w:t>of .</w:t>
-      </w:r>
-      <w:proofErr w:type="spellStart"/>
+        <w:t>the Assignment Name with an extension of .</w:t>
+      </w:r>
       <w:r>
         <w:t>CC</w:t>
       </w:r>
       <w:r>
-        <w:t>report</w:t>
-      </w:r>
-      <w:proofErr w:type="spellEnd"/>
-      <w:proofErr w:type="gramEnd"/>
-      <w:r>
-        <w:t xml:space="preserve"> (ex. CA01.</w:t>
+        <w:t>report (ex. CA01.</w:t>
       </w:r>
       <w:r>
         <w:t>CC</w:t>
@@ -3169,15 +2683,7 @@
         <w:t xml:space="preserve">  </w:t>
       </w:r>
       <w:r>
-        <w:t xml:space="preserve">If the batch file was called requesting the HTML report, the appropriate directory will be created along the path described in </w:t>
-      </w:r>
-      <w:proofErr w:type="spellStart"/>
-      <w:r>
-        <w:t>TDDanalysis.cfg</w:t>
-      </w:r>
-      <w:proofErr w:type="spellEnd"/>
-      <w:r>
-        <w:t xml:space="preserve"> and the files will be saved to that location.</w:t>
+        <w:t>If the batch file was called requesting the HTML report, the appropriate directory will be created along the path described in TDDanalysis.cfg and the files will be saved to that location.</w:t>
       </w:r>
     </w:p>
     <w:p/>
@@ -4005,11 +3511,6 @@
                       <w:sz w:val="18"/>
                     </w:rPr>
                     <w:cr/>
-                  </w:r>
-                  <w:r>
-                    <w:rPr>
-                      <w:sz w:val="18"/>
-                    </w:rPr>
                     <w:t>FixTest</w:t>
                   </w:r>
                   <w:r>
@@ -4104,13 +3605,7 @@
                     <w:rPr>
                       <w:sz w:val="18"/>
                     </w:rPr>
-                    <w:t xml:space="preserve">    suites = [</w:t>
-                  </w:r>
-                  <w:r>
-                    <w:rPr>
-                      <w:sz w:val="18"/>
-                    </w:rPr>
-                    <w:t>self.loadTestsFromName(name, module) for name in names]</w:t>
+                    <w:t xml:space="preserve">    suites = [self.loadTestsFromName(name, module) for name in names]</w:t>
                   </w:r>
                 </w:p>
                 <w:p>
@@ -4232,41 +3727,7 @@
         <w:t>s</w:t>
       </w:r>
       <w:r>
-        <w:t xml:space="preserve"> something into their import statement that will not work in a different environment.  This could include putting their dotted module path in the import statement, i.e. import </w:t>
-      </w:r>
-      <w:proofErr w:type="spellStart"/>
-      <w:proofErr w:type="gramStart"/>
-      <w:r>
-        <w:t>Assignment.prod.Fix</w:t>
-      </w:r>
-      <w:proofErr w:type="spellEnd"/>
-      <w:proofErr w:type="gramEnd"/>
-      <w:r>
-        <w:t xml:space="preserve">.  A small utility named </w:t>
-      </w:r>
-      <w:proofErr w:type="spellStart"/>
-      <w:r>
-        <w:t>ScrubTestFiles</w:t>
-      </w:r>
-      <w:proofErr w:type="spellEnd"/>
-      <w:r>
-        <w:t xml:space="preserve"> will correct this import issue.  First advise the students to remove the dotted notation from their import statements for future assignments.  But to continue the analysis, run </w:t>
-      </w:r>
-      <w:proofErr w:type="spellStart"/>
-      <w:r>
-        <w:t>ScrubTestFiles</w:t>
-      </w:r>
-      <w:proofErr w:type="spellEnd"/>
-      <w:r>
-        <w:t xml:space="preserve">, and then re-run </w:t>
-      </w:r>
-      <w:proofErr w:type="spellStart"/>
-      <w:r>
-        <w:t>CodeCovAnalysis</w:t>
-      </w:r>
-      <w:proofErr w:type="spellEnd"/>
-      <w:r>
-        <w:t xml:space="preserve">.  </w:t>
+        <w:t xml:space="preserve"> something into their import statement that will not work in a different environment.  This could include putting their dotted module path in the import statement, i.e. import Assignment.prod.Fix.  A small utility named ScrubTestFiles will correct this import issue.  First advise the students to remove the dotted notation from their import statements for future assignments.  But to continue the analysis, run ScrubTestFiles, and then re-run CodeCovAnalysis.  </w:t>
       </w:r>
     </w:p>
     <w:p/>
@@ -4379,11 +3840,6 @@
                       <w:sz w:val="18"/>
                     </w:rPr>
                     <w:cr/>
-                  </w:r>
-                  <w:r>
-                    <w:rPr>
-                      <w:sz w:val="18"/>
-                    </w:rPr>
                     <w:t>FixTest</w:t>
                   </w:r>
                   <w:r>
@@ -4492,13 +3948,7 @@
                     <w:rPr>
                       <w:sz w:val="18"/>
                     </w:rPr>
-                    <w:t xml:space="preserve">    suites = [</w:t>
-                  </w:r>
-                  <w:r>
-                    <w:rPr>
-                      <w:sz w:val="18"/>
-                    </w:rPr>
-                    <w:t>self.loadTestsFromName(name, module) for name in names]</w:t>
+                    <w:t xml:space="preserve">    suites = [self.loadTestsFromName(name, module) for name in names]</w:t>
                   </w:r>
                 </w:p>
                 <w:p>
@@ -4694,15 +4144,7 @@
     </w:p>
     <w:p>
       <w:r>
-        <w:t xml:space="preserve">A final summary report of the code coverage results is created at </w:t>
-      </w:r>
-      <w:proofErr w:type="gramStart"/>
-      <w:r>
-        <w:t>Root:\Home\Semester\Assignment, and</w:t>
-      </w:r>
-      <w:proofErr w:type="gramEnd"/>
-      <w:r>
-        <w:t xml:space="preserve"> is named </w:t>
+        <w:t xml:space="preserve">A final summary report of the code coverage results is created at Root:\Home\Semester\Assignment, and is named </w:t>
       </w:r>
       <w:r>
         <w:t>&lt;</w:t>
@@ -4711,48 +4153,19 @@
         <w:t>Assignment</w:t>
       </w:r>
       <w:r>
-        <w:t>&gt;.</w:t>
-      </w:r>
-      <w:proofErr w:type="spellStart"/>
-      <w:r>
-        <w:t>cvgrpt</w:t>
-      </w:r>
-      <w:proofErr w:type="spellEnd"/>
-      <w:r>
-        <w:t>.  This is a text-based</w:t>
+        <w:t>&gt;.cvgrpt.  This is a text-based</w:t>
       </w:r>
       <w:r>
         <w:t>, tab-delimited</w:t>
       </w:r>
       <w:r>
-        <w:t xml:space="preserve"> report that will list the student’s name, and one of three summarized results.  It will either show a code coverage percentage, or one of two error messages</w:t>
-      </w:r>
-      <w:proofErr w:type="gramStart"/>
-      <w:r>
-        <w:t>:  “</w:t>
-      </w:r>
-      <w:proofErr w:type="gramEnd"/>
-      <w:r>
-        <w:t xml:space="preserve">Run Error” (indicating the code failed its own test cases) or “Import Error/Didn’t get to student’s tests”.  </w:t>
+        <w:t xml:space="preserve"> report that will list the student’s name, and one of three summarized results.  It will either show a code coverage percentage, or one of two error messages:  “Run Error” (indicating the code failed its own test cases) or “Import Error/Didn’t get to student’s tests”.  </w:t>
       </w:r>
     </w:p>
     <w:p/>
     <w:p>
       <w:r>
-        <w:t xml:space="preserve">You can examine the code coverage report first to see which students’ code had issues, then consult the </w:t>
-      </w:r>
-      <w:proofErr w:type="gramStart"/>
-      <w:r>
-        <w:t>detailed .</w:t>
-      </w:r>
-      <w:proofErr w:type="spellStart"/>
-      <w:r>
-        <w:t>CCReport</w:t>
-      </w:r>
-      <w:proofErr w:type="spellEnd"/>
-      <w:proofErr w:type="gramEnd"/>
-      <w:r>
-        <w:t xml:space="preserve"> to indicate what the specific problems were with each student.</w:t>
+        <w:t>You can examine the code coverage report first to see which students’ code had issues, then consult the detailed .CCReport to indicate what the specific problems were with each student.</w:t>
       </w:r>
     </w:p>
     <w:p/>
@@ -4789,44 +4202,16 @@
       <w:pPr>
         <w:ind w:firstLine="720"/>
       </w:pPr>
-      <w:proofErr w:type="gramStart"/>
-      <w:r>
-        <w:t>.</w:t>
-      </w:r>
-      <w:proofErr w:type="spellStart"/>
-      <w:r>
-        <w:t>gitdata</w:t>
-      </w:r>
-      <w:proofErr w:type="spellEnd"/>
-      <w:proofErr w:type="gramEnd"/>
-      <w:r>
-        <w:t xml:space="preserve"> is a dump of the git log in oldest to newest order.</w:t>
+      <w:r>
+        <w:t>.gitdata is a dump of the git log in oldest to newest order.</w:t>
       </w:r>
     </w:p>
     <w:p>
       <w:pPr>
         <w:ind w:firstLine="720"/>
       </w:pPr>
-      <w:proofErr w:type="gramStart"/>
-      <w:r>
-        <w:t>.</w:t>
-      </w:r>
-      <w:proofErr w:type="spellStart"/>
-      <w:r>
-        <w:t>gitout</w:t>
-      </w:r>
-      <w:proofErr w:type="spellEnd"/>
-      <w:proofErr w:type="gramEnd"/>
-      <w:r>
-        <w:t xml:space="preserve"> is output that comes out of </w:t>
-      </w:r>
-      <w:proofErr w:type="spellStart"/>
-      <w:r>
-        <w:t>runGitFileAnalysis</w:t>
-      </w:r>
-      <w:proofErr w:type="spellEnd"/>
-      <w:r>
-        <w:t xml:space="preserve">.  It contains the results </w:t>
+      <w:r>
+        <w:t xml:space="preserve">.gitout is output that comes out of runGitFileAnalysis.  It contains the results </w:t>
       </w:r>
       <w:r>
         <w:t xml:space="preserve">of the TDD analysis.  </w:t>
@@ -4879,26 +4264,8 @@
       <w:pPr>
         <w:ind w:left="720"/>
       </w:pPr>
-      <w:proofErr w:type="gramStart"/>
-      <w:r>
-        <w:t>.</w:t>
-      </w:r>
-      <w:proofErr w:type="spellStart"/>
-      <w:r>
-        <w:t>json</w:t>
-      </w:r>
-      <w:proofErr w:type="spellEnd"/>
-      <w:proofErr w:type="gramEnd"/>
-      <w:r>
-        <w:t xml:space="preserve"> is a dump of the raw data created by the analysis.  This is used to re-run analysis without having to do the first step under </w:t>
-      </w:r>
-      <w:proofErr w:type="spellStart"/>
-      <w:r>
-        <w:t>RunGitFileAnalysis</w:t>
-      </w:r>
-      <w:proofErr w:type="spellEnd"/>
-      <w:r>
-        <w:t>.</w:t>
+      <w:r>
+        <w:t>.json is a dump of the raw data created by the analysis.  This is used to re-run analysis without having to do the first step under RunGitFileAnalysis.</w:t>
       </w:r>
     </w:p>
     <w:p>
@@ -4923,37 +4290,20 @@
         <w:pStyle w:val="ListParagraph"/>
         <w:ind w:left="1080"/>
       </w:pPr>
-      <w:proofErr w:type="gramStart"/>
-      <w:r>
-        <w:t>.</w:t>
-      </w:r>
-      <w:proofErr w:type="spellStart"/>
-      <w:r>
-        <w:t>cvg</w:t>
-      </w:r>
-      <w:proofErr w:type="spellEnd"/>
-      <w:proofErr w:type="gramEnd"/>
-      <w:r>
-        <w:t xml:space="preserve"> contains code coverage data for the specified assignment per student</w:t>
+      <w:r>
+        <w:t>.cvg contains code coverage data for the specified assignment per student</w:t>
       </w:r>
     </w:p>
     <w:p>
       <w:r>
         <w:t xml:space="preserve">The root of the semester directory also contains </w:t>
       </w:r>
-      <w:proofErr w:type="gramStart"/>
       <w:r>
         <w:t xml:space="preserve">a </w:t>
       </w:r>
       <w:r>
-        <w:t>.</w:t>
-      </w:r>
-      <w:proofErr w:type="spellStart"/>
-      <w:r>
-        <w:t>CCReport</w:t>
-      </w:r>
-      <w:proofErr w:type="spellEnd"/>
-      <w:proofErr w:type="gramEnd"/>
+        <w:t>.CCReport</w:t>
+      </w:r>
       <w:r>
         <w:t>, which</w:t>
       </w:r>
@@ -5410,33 +4760,11 @@
             <w:pPr>
               <w:pStyle w:val="TableStyle2"/>
             </w:pPr>
-            <w:proofErr w:type="spellStart"/>
             <w:r>
               <w:rPr>
                 <w:rFonts w:eastAsia="Arial Unicode MS" w:cs="Arial Unicode MS"/>
               </w:rPr>
-              <w:t>Nbr</w:t>
-            </w:r>
-            <w:proofErr w:type="spellEnd"/>
-            <w:r>
-              <w:rPr>
-                <w:rFonts w:eastAsia="Arial Unicode MS" w:cs="Arial Unicode MS"/>
-              </w:rPr>
-              <w:t xml:space="preserve"> of commits - Commits with too many trans / </w:t>
-            </w:r>
-            <w:proofErr w:type="spellStart"/>
-            <w:r>
-              <w:rPr>
-                <w:rFonts w:eastAsia="Arial Unicode MS" w:cs="Arial Unicode MS"/>
-              </w:rPr>
-              <w:t>Nbr</w:t>
-            </w:r>
-            <w:proofErr w:type="spellEnd"/>
-            <w:r>
-              <w:rPr>
-                <w:rFonts w:eastAsia="Arial Unicode MS" w:cs="Arial Unicode MS"/>
-              </w:rPr>
-              <w:t xml:space="preserve"> of commits</w:t>
+              <w:t>Nbr of commits - Commits with too many trans / Nbr of commits</w:t>
             </w:r>
           </w:p>
         </w:tc>
@@ -5498,19 +4826,11 @@
             <w:pPr>
               <w:pStyle w:val="TableStyle2"/>
             </w:pPr>
-            <w:proofErr w:type="gramStart"/>
             <w:r>
               <w:rPr>
                 <w:rFonts w:eastAsia="Arial Unicode MS" w:cs="Arial Unicode MS"/>
               </w:rPr>
-              <w:t>Begins with Red Light,</w:t>
-            </w:r>
-            <w:proofErr w:type="gramEnd"/>
-            <w:r>
-              <w:rPr>
-                <w:rFonts w:eastAsia="Arial Unicode MS" w:cs="Arial Unicode MS"/>
-              </w:rPr>
-              <w:t xml:space="preserve"> contains a Green Light</w:t>
+              <w:t>Begins with Red Light, contains a Green Light</w:t>
             </w:r>
           </w:p>
         </w:tc>

</xml_diff>

<commit_message>
Modified TDD Scoring algorithm - large commits, % RL/GL commits to total.
</commit_message>
<xml_diff>
--- a/6700/TDDAnalysis/TDD Analysis instructions.docx
+++ b/6700/TDDAnalysis/TDD Analysis instructions.docx
@@ -62,7 +62,15 @@
     <w:p/>
     <w:p>
       <w:r>
-        <w:t xml:space="preserve">Code is located on Github at </w:t>
+        <w:t xml:space="preserve">Code is located on </w:t>
+      </w:r>
+      <w:proofErr w:type="spellStart"/>
+      <w:r>
+        <w:t>Github</w:t>
+      </w:r>
+      <w:proofErr w:type="spellEnd"/>
+      <w:r>
+        <w:t xml:space="preserve"> at </w:t>
       </w:r>
       <w:hyperlink r:id="rId5" w:history="1">
         <w:r>
@@ -102,8 +110,6 @@
       <w:r>
         <w:t xml:space="preserve"> must be installed on your local machine.</w:t>
       </w:r>
-      <w:bookmarkStart w:id="0" w:name="_GoBack"/>
-      <w:bookmarkEnd w:id="0"/>
     </w:p>
     <w:p>
       <w:pPr>
@@ -113,11 +119,24 @@
           <w:numId w:val="7"/>
         </w:numPr>
       </w:pPr>
-      <w:r>
-        <w:t xml:space="preserve">Jsonpickle - </w:t>
-      </w:r>
-      <w:r>
-        <w:t xml:space="preserve">The git analysis uses jsonpickle.  </w:t>
+      <w:proofErr w:type="spellStart"/>
+      <w:r>
+        <w:t>Jsonpickle</w:t>
+      </w:r>
+      <w:proofErr w:type="spellEnd"/>
+      <w:r>
+        <w:t xml:space="preserve"> - </w:t>
+      </w:r>
+      <w:r>
+        <w:t xml:space="preserve">The git analysis uses </w:t>
+      </w:r>
+      <w:proofErr w:type="spellStart"/>
+      <w:r>
+        <w:t>jsonpickle</w:t>
+      </w:r>
+      <w:proofErr w:type="spellEnd"/>
+      <w:r>
+        <w:t xml:space="preserve">.  </w:t>
       </w:r>
       <w:r>
         <w:t xml:space="preserve">Instructions for its installation can be found here:  </w:t>
@@ -155,6 +174,239 @@
         <w:t xml:space="preserve">.  </w:t>
       </w:r>
     </w:p>
+    <w:p>
+      <w:pPr>
+        <w:pStyle w:val="ListParagraph"/>
+        <w:numPr>
+          <w:ilvl w:val="1"/>
+          <w:numId w:val="7"/>
+        </w:numPr>
+      </w:pPr>
+      <w:r>
+        <w:t>If using flask in the Software Process homework, a sitecustomize.py file must be placed in a directory in the Python path to enable code coverage of items that are called by flask.  That file must contain the following two lines:</w:t>
+      </w:r>
+    </w:p>
+    <w:p>
+      <w:pPr>
+        <w:tabs>
+          <w:tab w:val="left" w:pos="916"/>
+          <w:tab w:val="left" w:pos="1832"/>
+          <w:tab w:val="left" w:pos="2748"/>
+          <w:tab w:val="left" w:pos="3664"/>
+          <w:tab w:val="left" w:pos="4580"/>
+          <w:tab w:val="left" w:pos="5496"/>
+          <w:tab w:val="left" w:pos="6412"/>
+          <w:tab w:val="left" w:pos="7328"/>
+          <w:tab w:val="left" w:pos="8244"/>
+          <w:tab w:val="left" w:pos="9160"/>
+          <w:tab w:val="left" w:pos="10076"/>
+          <w:tab w:val="left" w:pos="10992"/>
+          <w:tab w:val="left" w:pos="11908"/>
+          <w:tab w:val="left" w:pos="12824"/>
+          <w:tab w:val="left" w:pos="13740"/>
+          <w:tab w:val="left" w:pos="14656"/>
+        </w:tabs>
+        <w:ind w:left="360"/>
+        <w:rPr>
+          <w:rFonts w:ascii="Menlo" w:eastAsia="Times New Roman" w:hAnsi="Menlo" w:cs="Menlo"/>
+          <w:color w:val="404040"/>
+          <w:sz w:val="18"/>
+          <w:szCs w:val="18"/>
+        </w:rPr>
+      </w:pPr>
+      <w:r>
+        <w:rPr>
+          <w:rFonts w:ascii="Menlo" w:eastAsia="Times New Roman" w:hAnsi="Menlo" w:cs="Menlo"/>
+          <w:b/>
+          <w:bCs/>
+          <w:color w:val="007020"/>
+          <w:sz w:val="18"/>
+          <w:szCs w:val="18"/>
+        </w:rPr>
+        <w:tab/>
+      </w:r>
+      <w:r>
+        <w:rPr>
+          <w:rFonts w:ascii="Menlo" w:eastAsia="Times New Roman" w:hAnsi="Menlo" w:cs="Menlo"/>
+          <w:b/>
+          <w:bCs/>
+          <w:color w:val="007020"/>
+          <w:sz w:val="18"/>
+          <w:szCs w:val="18"/>
+        </w:rPr>
+        <w:tab/>
+      </w:r>
+      <w:r>
+        <w:rPr>
+          <w:rFonts w:ascii="Menlo" w:eastAsia="Times New Roman" w:hAnsi="Menlo" w:cs="Menlo"/>
+          <w:b/>
+          <w:bCs/>
+          <w:color w:val="007020"/>
+          <w:sz w:val="18"/>
+          <w:szCs w:val="18"/>
+        </w:rPr>
+        <w:t>import</w:t>
+      </w:r>
+      <w:r>
+        <w:rPr>
+          <w:rFonts w:ascii="Menlo" w:eastAsia="Times New Roman" w:hAnsi="Menlo" w:cs="Menlo"/>
+          <w:color w:val="404040"/>
+          <w:sz w:val="18"/>
+          <w:szCs w:val="18"/>
+        </w:rPr>
+        <w:t xml:space="preserve"> </w:t>
+      </w:r>
+      <w:r>
+        <w:rPr>
+          <w:rFonts w:ascii="Menlo" w:eastAsia="Times New Roman" w:hAnsi="Menlo" w:cs="Menlo"/>
+          <w:b/>
+          <w:bCs/>
+          <w:color w:val="0E84B5"/>
+          <w:sz w:val="18"/>
+          <w:szCs w:val="18"/>
+        </w:rPr>
+        <w:t>coverage</w:t>
+      </w:r>
+    </w:p>
+    <w:p>
+      <w:pPr>
+        <w:tabs>
+          <w:tab w:val="left" w:pos="916"/>
+          <w:tab w:val="left" w:pos="1832"/>
+          <w:tab w:val="left" w:pos="2748"/>
+          <w:tab w:val="left" w:pos="3664"/>
+          <w:tab w:val="left" w:pos="4580"/>
+          <w:tab w:val="left" w:pos="5496"/>
+          <w:tab w:val="left" w:pos="6412"/>
+          <w:tab w:val="left" w:pos="7328"/>
+          <w:tab w:val="left" w:pos="8244"/>
+          <w:tab w:val="left" w:pos="9160"/>
+          <w:tab w:val="left" w:pos="10076"/>
+          <w:tab w:val="left" w:pos="10992"/>
+          <w:tab w:val="left" w:pos="11908"/>
+          <w:tab w:val="left" w:pos="12824"/>
+          <w:tab w:val="left" w:pos="13740"/>
+          <w:tab w:val="left" w:pos="14656"/>
+        </w:tabs>
+        <w:ind w:left="360"/>
+        <w:rPr>
+          <w:rFonts w:ascii="Menlo" w:eastAsia="Times New Roman" w:hAnsi="Menlo" w:cs="Menlo"/>
+          <w:color w:val="404040"/>
+          <w:sz w:val="18"/>
+          <w:szCs w:val="18"/>
+        </w:rPr>
+      </w:pPr>
+      <w:r>
+        <w:rPr>
+          <w:rFonts w:ascii="Menlo" w:eastAsia="Times New Roman" w:hAnsi="Menlo" w:cs="Menlo"/>
+          <w:color w:val="404040"/>
+          <w:sz w:val="18"/>
+          <w:szCs w:val="18"/>
+        </w:rPr>
+        <w:tab/>
+      </w:r>
+      <w:r>
+        <w:rPr>
+          <w:rFonts w:ascii="Menlo" w:eastAsia="Times New Roman" w:hAnsi="Menlo" w:cs="Menlo"/>
+          <w:color w:val="404040"/>
+          <w:sz w:val="18"/>
+          <w:szCs w:val="18"/>
+        </w:rPr>
+        <w:tab/>
+      </w:r>
+      <w:proofErr w:type="spellStart"/>
+      <w:proofErr w:type="gramStart"/>
+      <w:r>
+        <w:rPr>
+          <w:rFonts w:ascii="Menlo" w:eastAsia="Times New Roman" w:hAnsi="Menlo" w:cs="Menlo"/>
+          <w:color w:val="404040"/>
+          <w:sz w:val="18"/>
+          <w:szCs w:val="18"/>
+        </w:rPr>
+        <w:t>coverage</w:t>
+      </w:r>
+      <w:r>
+        <w:rPr>
+          <w:rFonts w:ascii="Menlo" w:eastAsia="Times New Roman" w:hAnsi="Menlo" w:cs="Menlo"/>
+          <w:color w:val="666666"/>
+          <w:sz w:val="18"/>
+          <w:szCs w:val="18"/>
+        </w:rPr>
+        <w:t>.</w:t>
+      </w:r>
+      <w:r>
+        <w:rPr>
+          <w:rFonts w:ascii="Menlo" w:eastAsia="Times New Roman" w:hAnsi="Menlo" w:cs="Menlo"/>
+          <w:color w:val="404040"/>
+          <w:sz w:val="18"/>
+          <w:szCs w:val="18"/>
+        </w:rPr>
+        <w:t>process</w:t>
+      </w:r>
+      <w:proofErr w:type="gramEnd"/>
+      <w:r>
+        <w:rPr>
+          <w:rFonts w:ascii="Menlo" w:eastAsia="Times New Roman" w:hAnsi="Menlo" w:cs="Menlo"/>
+          <w:color w:val="404040"/>
+          <w:sz w:val="18"/>
+          <w:szCs w:val="18"/>
+        </w:rPr>
+        <w:t>_startup</w:t>
+      </w:r>
+      <w:proofErr w:type="spellEnd"/>
+      <w:r>
+        <w:rPr>
+          <w:rFonts w:ascii="Menlo" w:eastAsia="Times New Roman" w:hAnsi="Menlo" w:cs="Menlo"/>
+          <w:color w:val="404040"/>
+          <w:sz w:val="18"/>
+          <w:szCs w:val="18"/>
+        </w:rPr>
+        <w:t>()</w:t>
+      </w:r>
+    </w:p>
+    <w:p>
+      <w:pPr>
+        <w:tabs>
+          <w:tab w:val="left" w:pos="916"/>
+          <w:tab w:val="left" w:pos="1832"/>
+          <w:tab w:val="left" w:pos="2748"/>
+          <w:tab w:val="left" w:pos="3664"/>
+          <w:tab w:val="left" w:pos="4580"/>
+          <w:tab w:val="left" w:pos="5496"/>
+          <w:tab w:val="left" w:pos="6412"/>
+          <w:tab w:val="left" w:pos="7328"/>
+          <w:tab w:val="left" w:pos="8244"/>
+          <w:tab w:val="left" w:pos="9160"/>
+          <w:tab w:val="left" w:pos="10076"/>
+          <w:tab w:val="left" w:pos="10992"/>
+          <w:tab w:val="left" w:pos="11908"/>
+          <w:tab w:val="left" w:pos="12824"/>
+          <w:tab w:val="left" w:pos="13740"/>
+          <w:tab w:val="left" w:pos="14656"/>
+        </w:tabs>
+        <w:ind w:left="1440"/>
+        <w:rPr>
+          <w:rFonts w:eastAsia="Times New Roman" w:cstheme="minorHAnsi"/>
+          <w:color w:val="404040"/>
+          <w:szCs w:val="18"/>
+        </w:rPr>
+      </w:pPr>
+      <w:bookmarkStart w:id="0" w:name="_GoBack"/>
+      <w:bookmarkEnd w:id="0"/>
+      <w:r>
+        <w:rPr>
+          <w:rFonts w:eastAsia="Times New Roman" w:cstheme="minorHAnsi"/>
+          <w:color w:val="404040"/>
+          <w:szCs w:val="18"/>
+        </w:rPr>
+        <w:t>NOTE:  If you ever uninstall coverage, you must also delete these 2 lines from sitecustomize.py.</w:t>
+      </w:r>
+    </w:p>
+    <w:p>
+      <w:pPr>
+        <w:ind w:left="1080"/>
+      </w:pPr>
+    </w:p>
     <w:p/>
     <w:p>
       <w:r>
@@ -276,12 +528,21 @@
           <w:sz w:val="28"/>
         </w:rPr>
       </w:pPr>
+      <w:proofErr w:type="spellStart"/>
       <w:r>
         <w:rPr>
           <w:b/>
           <w:sz w:val="28"/>
         </w:rPr>
-        <w:t>TDDanalysis.cfg file</w:t>
+        <w:t>TDDanalysis.cfg</w:t>
+      </w:r>
+      <w:proofErr w:type="spellEnd"/>
+      <w:r>
+        <w:rPr>
+          <w:b/>
+          <w:sz w:val="28"/>
+        </w:rPr>
+        <w:t xml:space="preserve"> file</w:t>
       </w:r>
     </w:p>
     <w:p/>
@@ -293,7 +554,15 @@
         <w:t xml:space="preserve"> support portability, the system has a</w:t>
       </w:r>
       <w:r>
-        <w:t xml:space="preserve"> TDDanalysis.cfg file</w:t>
+        <w:t xml:space="preserve"> </w:t>
+      </w:r>
+      <w:proofErr w:type="spellStart"/>
+      <w:r>
+        <w:t>TDDanalysis.cfg</w:t>
+      </w:r>
+      <w:proofErr w:type="spellEnd"/>
+      <w:r>
+        <w:t xml:space="preserve"> file</w:t>
       </w:r>
       <w:r>
         <w:t xml:space="preserve">, which is located </w:t>
@@ -490,8 +759,21 @@
           </w:tcPr>
           <w:p>
             <w:r>
-              <w:t>Home:  shammond/GoogleDrive</w:t>
-            </w:r>
+              <w:t xml:space="preserve">Home:  </w:t>
+            </w:r>
+            <w:proofErr w:type="spellStart"/>
+            <w:r>
+              <w:t>shammond</w:t>
+            </w:r>
+            <w:proofErr w:type="spellEnd"/>
+            <w:r>
+              <w:t>/</w:t>
+            </w:r>
+            <w:proofErr w:type="spellStart"/>
+            <w:r>
+              <w:t>GoogleDrive</w:t>
+            </w:r>
+            <w:proofErr w:type="spellEnd"/>
           </w:p>
         </w:tc>
       </w:tr>
@@ -577,6 +859,7 @@
                 <w:color w:val="000000"/>
                 <w:szCs w:val="18"/>
               </w:rPr>
+              <w:lastRenderedPageBreak/>
               <w:t>Name Path Depth: 7</w:t>
             </w:r>
           </w:p>
@@ -641,7 +924,6 @@
     <w:p/>
     <w:p>
       <w:r>
-        <w:lastRenderedPageBreak/>
         <w:t>This section</w:t>
       </w:r>
       <w:r>
@@ -707,13 +989,34 @@
     </w:p>
     <w:p>
       <w:r>
-        <w:t>Test Directory:  TATests</w:t>
-      </w:r>
+        <w:t xml:space="preserve">Test Directory:  </w:t>
+      </w:r>
+      <w:proofErr w:type="spellStart"/>
+      <w:r>
+        <w:t>TATests</w:t>
+      </w:r>
+      <w:proofErr w:type="spellEnd"/>
     </w:p>
     <w:p/>
     <w:p>
       <w:r>
-        <w:t xml:space="preserve">The analysis code will look for TA Test Code in this directory, which should be placed underneath the Semester directory (e.g., Root:\Home\Semester\TATests).  Under the TATests folder, it does not matter if the test files are all in the same directory or in multiple directories.  </w:t>
+        <w:t>The analysis code will look for TA Test Code in this directory, which should be placed underneath the Semester directory (e.g., Root:\Home\Semester\</w:t>
+      </w:r>
+      <w:proofErr w:type="spellStart"/>
+      <w:r>
+        <w:t>TATests</w:t>
+      </w:r>
+      <w:proofErr w:type="spellEnd"/>
+      <w:r>
+        <w:t xml:space="preserve">).  Under the </w:t>
+      </w:r>
+      <w:proofErr w:type="spellStart"/>
+      <w:r>
+        <w:t>TATests</w:t>
+      </w:r>
+      <w:proofErr w:type="spellEnd"/>
+      <w:r>
+        <w:t xml:space="preserve"> folder, it does not matter if the test files are all in the same directory or in multiple directories.  </w:t>
       </w:r>
       <w:r>
         <w:t>The code will read the contents of the TA Test Code and compare it to test code contents for each student.</w:t>
@@ -733,7 +1036,15 @@
         <w:t>This section</w:t>
       </w:r>
       <w:r>
-        <w:t xml:space="preserve"> deals with an HTML Code Coverage report that can be provided for each individual.  If all of a student’s test code successfully passes, the Code Coverage process can generate an HTML report showing where the coverage is lacking.  This section in the TDDanalysis.cfg file will allow you to define the location to place the many HTML files generated to support this report.  In development, the elements used the same location, but you may wish to set up a different directory structure that the students can access and place the files there.  This section will allow you to define the location to place the files.  Students can be instructed to go there and click the index.html file to view their report.  In the config file, this section looks like this:</w:t>
+        <w:t xml:space="preserve"> deals with an HTML Code Coverage report that can be provided for each individual.  If all of a student’s test code successfully passes, the Code Coverage process can generate an HTML report showing where the coverage is lacking.  This section in the </w:t>
+      </w:r>
+      <w:proofErr w:type="spellStart"/>
+      <w:r>
+        <w:t>TDDanalysis.cfg</w:t>
+      </w:r>
+      <w:proofErr w:type="spellEnd"/>
+      <w:r>
+        <w:t xml:space="preserve"> file will allow you to define the location to place the many HTML files generated to support this report.  In development, the elements used the same location, but you may wish to set up a different directory structure that the students can access and place the files there.  This section will allow you to define the location to place the files.  Students can be instructed to go there and click the index.html file to view their report.  In the config file, this section looks like this:</w:t>
       </w:r>
     </w:p>
     <w:p/>
@@ -797,7 +1108,47 @@
     <w:p/>
     <w:p>
       <w:r>
-        <w:t>This section gives the system information about the assignments.  NumberOfAssignments tells how many coding assignments are represented in the student submission’s git files.  Typically assignments begin with a BaseName (in the past there have been bases such as CA or Assignment).  The BaseName element allows for variations in the Assignment names from one semester to the next.  FirstTDDAssignment just lets the system know which is the first assignment that contains code developed using the TDD process.</w:t>
+        <w:t xml:space="preserve">This section gives the system information about the assignments.  </w:t>
+      </w:r>
+      <w:proofErr w:type="spellStart"/>
+      <w:r>
+        <w:t>NumberOfAssignments</w:t>
+      </w:r>
+      <w:proofErr w:type="spellEnd"/>
+      <w:r>
+        <w:t xml:space="preserve"> tells how many coding assignments are represented in the student submission’s git files.  </w:t>
+      </w:r>
+      <w:proofErr w:type="gramStart"/>
+      <w:r>
+        <w:t>Typically</w:t>
+      </w:r>
+      <w:proofErr w:type="gramEnd"/>
+      <w:r>
+        <w:t xml:space="preserve"> assignments begin with a </w:t>
+      </w:r>
+      <w:proofErr w:type="spellStart"/>
+      <w:r>
+        <w:t>BaseName</w:t>
+      </w:r>
+      <w:proofErr w:type="spellEnd"/>
+      <w:r>
+        <w:t xml:space="preserve"> (in the past there have been bases such as CA or Assignment).  The </w:t>
+      </w:r>
+      <w:proofErr w:type="spellStart"/>
+      <w:r>
+        <w:t>BaseName</w:t>
+      </w:r>
+      <w:proofErr w:type="spellEnd"/>
+      <w:r>
+        <w:t xml:space="preserve"> element allows for variations in the Assignment names from one semester to the next.  </w:t>
+      </w:r>
+      <w:proofErr w:type="spellStart"/>
+      <w:r>
+        <w:t>FirstTDDAssignment</w:t>
+      </w:r>
+      <w:proofErr w:type="spellEnd"/>
+      <w:r>
+        <w:t xml:space="preserve"> just lets the system know which is the first assignment that contains code developed using the TDD process.</w:t>
       </w:r>
     </w:p>
     <w:p/>
@@ -807,18 +1158,33 @@
       </w:r>
     </w:p>
     <w:p>
-      <w:r>
-        <w:t>NumberOfAssignments: 4</w:t>
-      </w:r>
-    </w:p>
-    <w:p>
-      <w:r>
-        <w:t>BaseName: Assignment</w:t>
-      </w:r>
-    </w:p>
-    <w:p>
-      <w:r>
-        <w:t>FirstTDDAssignment:  3</w:t>
+      <w:proofErr w:type="spellStart"/>
+      <w:r>
+        <w:t>NumberOfAssignments</w:t>
+      </w:r>
+      <w:proofErr w:type="spellEnd"/>
+      <w:r>
+        <w:t>: 4</w:t>
+      </w:r>
+    </w:p>
+    <w:p>
+      <w:proofErr w:type="spellStart"/>
+      <w:r>
+        <w:t>BaseName</w:t>
+      </w:r>
+      <w:proofErr w:type="spellEnd"/>
+      <w:r>
+        <w:t>: Assignment</w:t>
+      </w:r>
+    </w:p>
+    <w:p>
+      <w:proofErr w:type="spellStart"/>
+      <w:r>
+        <w:t>FirstTDDAssignment</w:t>
+      </w:r>
+      <w:proofErr w:type="spellEnd"/>
+      <w:r>
+        <w:t>:  3</w:t>
       </w:r>
     </w:p>
     <w:p>
@@ -826,7 +1192,6 @@
         <w:pStyle w:val="Heading1"/>
       </w:pPr>
       <w:r>
-        <w:lastRenderedPageBreak/>
         <w:t>Due Dates section</w:t>
       </w:r>
     </w:p>
@@ -874,17 +1239,25 @@
         <w:rPr>
           <w:b/>
           <w:sz w:val="28"/>
+          <w:highlight w:val="yellow"/>
         </w:rPr>
       </w:pPr>
       <w:r>
         <w:rPr>
           <w:b/>
           <w:sz w:val="28"/>
+          <w:highlight w:val="yellow"/>
         </w:rPr>
         <w:t>Presence of TA Test Cases</w:t>
       </w:r>
     </w:p>
-    <w:p/>
+    <w:p>
+      <w:pPr>
+        <w:rPr>
+          <w:highlight w:val="yellow"/>
+        </w:rPr>
+      </w:pPr>
+    </w:p>
     <w:p>
       <w:pPr>
         <w:rPr>
@@ -892,16 +1265,60 @@
         </w:rPr>
       </w:pPr>
       <w:r>
+        <w:rPr>
+          <w:highlight w:val="yellow"/>
+        </w:rPr>
         <w:t xml:space="preserve">If </w:t>
       </w:r>
       <w:r>
-        <w:t xml:space="preserve">there are TA Test Cases, they should be placed in the TA Test Location as mentioned above.  Once they are placed there, you should run TATestCase.  This creates a json file that contains the names of all the individual tests, plus the number of lines of code in each test.  </w:t>
-      </w:r>
+        <w:rPr>
+          <w:highlight w:val="yellow"/>
+        </w:rPr>
+        <w:t xml:space="preserve">there are TA Test Cases, they should be placed in the TA Test Location as mentioned above.  Once they are placed there, you should run </w:t>
+      </w:r>
+      <w:proofErr w:type="spellStart"/>
+      <w:r>
+        <w:rPr>
+          <w:highlight w:val="yellow"/>
+        </w:rPr>
+        <w:t>TATestCase</w:t>
+      </w:r>
+      <w:proofErr w:type="spellEnd"/>
+      <w:r>
+        <w:rPr>
+          <w:highlight w:val="yellow"/>
+        </w:rPr>
+        <w:t xml:space="preserve">.  This creates a </w:t>
+      </w:r>
+      <w:proofErr w:type="spellStart"/>
+      <w:r>
+        <w:rPr>
+          <w:highlight w:val="yellow"/>
+        </w:rPr>
+        <w:t>json</w:t>
+      </w:r>
+      <w:proofErr w:type="spellEnd"/>
+      <w:r>
+        <w:rPr>
+          <w:highlight w:val="yellow"/>
+        </w:rPr>
+        <w:t xml:space="preserve"> file that contains the names of all the individual tests, plus the number of lines of code in each test.  </w:t>
+      </w:r>
+      <w:proofErr w:type="spellStart"/>
       <w:r>
         <w:rPr>
           <w:b/>
-        </w:rPr>
-        <w:t>TATestCase should be run every time new TA Test Cases are added to the TA Test directory.</w:t>
+          <w:highlight w:val="yellow"/>
+        </w:rPr>
+        <w:t>TATestCase</w:t>
+      </w:r>
+      <w:proofErr w:type="spellEnd"/>
+      <w:r>
+        <w:rPr>
+          <w:b/>
+          <w:highlight w:val="yellow"/>
+        </w:rPr>
+        <w:t xml:space="preserve"> should be run every time new TA Test Cases are added to the TA Test directory.</w:t>
       </w:r>
     </w:p>
     <w:p>
@@ -946,7 +1363,15 @@
         <w:t>Mass C</w:t>
       </w:r>
       <w:r>
-        <w:t xml:space="preserve">lone is a utility to download multiple files from Github Classroom.  It can be downloaded using the following command:  </w:t>
+        <w:t xml:space="preserve">lone is a utility to download multiple files from </w:t>
+      </w:r>
+      <w:proofErr w:type="spellStart"/>
+      <w:r>
+        <w:t>Github</w:t>
+      </w:r>
+      <w:proofErr w:type="spellEnd"/>
+      <w:r>
+        <w:t xml:space="preserve"> Classroom.  It can be downloaded using the following command:  </w:t>
       </w:r>
       <w:r>
         <w:rPr>
@@ -976,7 +1401,10 @@
         <w:t xml:space="preserve">.  </w:t>
       </w:r>
       <w:r>
-        <w:t xml:space="preserve">Windows-based machines require Dygwin to run Mass Clone.  </w:t>
+        <w:t>Windows-based machines require C</w:t>
+      </w:r>
+      <w:r>
+        <w:t xml:space="preserve">ygwin to run Mass Clone.  </w:t>
       </w:r>
       <w:r>
         <w:rPr>
@@ -994,8 +1422,9 @@
           <w:sz w:val="24"/>
           <w:szCs w:val="24"/>
         </w:rPr>
-        <w:t xml:space="preserve"> clone_all_helper_example.sh, enter the organization as SoftwareP</w:t>
-      </w:r>
+        <w:t xml:space="preserve"> clone_all_helper_example.sh, enter the organization as </w:t>
+      </w:r>
+      <w:proofErr w:type="spellStart"/>
       <w:r>
         <w:rPr>
           <w:rFonts w:ascii="Calibri" w:eastAsia="Times New Roman" w:hAnsi="Calibri" w:cs="Calibri"/>
@@ -1003,7 +1432,7 @@
           <w:sz w:val="24"/>
           <w:szCs w:val="24"/>
         </w:rPr>
-        <w:t>rocess, use your username, and the</w:t>
+        <w:t>SoftwareP</w:t>
       </w:r>
       <w:r>
         <w:rPr>
@@ -1012,8 +1441,9 @@
           <w:sz w:val="24"/>
           <w:szCs w:val="24"/>
         </w:rPr>
-        <w:t xml:space="preserve"> https protocol.  </w:t>
-      </w:r>
+        <w:t>rocess</w:t>
+      </w:r>
+      <w:proofErr w:type="spellEnd"/>
       <w:r>
         <w:rPr>
           <w:rFonts w:ascii="Calibri" w:eastAsia="Times New Roman" w:hAnsi="Calibri" w:cs="Calibri"/>
@@ -1021,7 +1451,7 @@
           <w:sz w:val="24"/>
           <w:szCs w:val="24"/>
         </w:rPr>
-        <w:t>From the mass_clone subdirectory, run</w:t>
+        <w:t>, use your username, and the</w:t>
       </w:r>
       <w:r>
         <w:rPr>
@@ -1030,7 +1460,7 @@
           <w:sz w:val="24"/>
           <w:szCs w:val="24"/>
         </w:rPr>
-        <w:t xml:space="preserve"> ./clone_all_helper_example</w:t>
+        <w:t xml:space="preserve"> https protocol.  </w:t>
       </w:r>
       <w:r>
         <w:rPr>
@@ -1039,8 +1469,9 @@
           <w:sz w:val="24"/>
           <w:szCs w:val="24"/>
         </w:rPr>
-        <w:t>.sh</w:t>
-      </w:r>
+        <w:t xml:space="preserve">From the </w:t>
+      </w:r>
+      <w:proofErr w:type="spellStart"/>
       <w:r>
         <w:rPr>
           <w:rFonts w:ascii="Calibri" w:eastAsia="Times New Roman" w:hAnsi="Calibri" w:cs="Calibri"/>
@@ -1048,8 +1479,9 @@
           <w:sz w:val="24"/>
           <w:szCs w:val="24"/>
         </w:rPr>
-        <w:t xml:space="preserve"> on the current assignment </w:t>
-      </w:r>
+        <w:t>mass_clone</w:t>
+      </w:r>
+      <w:proofErr w:type="spellEnd"/>
       <w:r>
         <w:rPr>
           <w:rFonts w:ascii="Calibri" w:eastAsia="Times New Roman" w:hAnsi="Calibri" w:cs="Calibri"/>
@@ -1057,7 +1489,7 @@
           <w:sz w:val="24"/>
           <w:szCs w:val="24"/>
         </w:rPr>
-        <w:t>using</w:t>
+        <w:t xml:space="preserve"> subdirectory, run</w:t>
       </w:r>
       <w:r>
         <w:rPr>
@@ -1066,17 +1498,53 @@
           <w:sz w:val="24"/>
           <w:szCs w:val="24"/>
         </w:rPr>
-        <w:t xml:space="preserve"> the unique identifier of the assignment.  Make sure the upper/lower case is correct. </w:t>
-      </w:r>
-    </w:p>
-    <w:p>
-      <w:pPr>
+        <w:t xml:space="preserve"> ./clone_all_helper_example</w:t>
+      </w:r>
+      <w:r>
         <w:rPr>
           <w:rFonts w:ascii="Calibri" w:eastAsia="Times New Roman" w:hAnsi="Calibri" w:cs="Calibri"/>
           <w:color w:val="000000"/>
           <w:sz w:val="24"/>
           <w:szCs w:val="24"/>
         </w:rPr>
+        <w:t>.sh</w:t>
+      </w:r>
+      <w:r>
+        <w:rPr>
+          <w:rFonts w:ascii="Calibri" w:eastAsia="Times New Roman" w:hAnsi="Calibri" w:cs="Calibri"/>
+          <w:color w:val="000000"/>
+          <w:sz w:val="24"/>
+          <w:szCs w:val="24"/>
+        </w:rPr>
+        <w:t xml:space="preserve"> on the current assignment </w:t>
+      </w:r>
+      <w:r>
+        <w:rPr>
+          <w:rFonts w:ascii="Calibri" w:eastAsia="Times New Roman" w:hAnsi="Calibri" w:cs="Calibri"/>
+          <w:color w:val="000000"/>
+          <w:sz w:val="24"/>
+          <w:szCs w:val="24"/>
+        </w:rPr>
+        <w:t>using</w:t>
+      </w:r>
+      <w:r>
+        <w:rPr>
+          <w:rFonts w:ascii="Calibri" w:eastAsia="Times New Roman" w:hAnsi="Calibri" w:cs="Calibri"/>
+          <w:color w:val="000000"/>
+          <w:sz w:val="24"/>
+          <w:szCs w:val="24"/>
+        </w:rPr>
+        <w:t xml:space="preserve"> the unique identifier of the assignment.  Make sure the upper/lower case is correct. </w:t>
+      </w:r>
+    </w:p>
+    <w:p>
+      <w:pPr>
+        <w:rPr>
+          <w:rFonts w:ascii="Calibri" w:eastAsia="Times New Roman" w:hAnsi="Calibri" w:cs="Calibri"/>
+          <w:color w:val="000000"/>
+          <w:sz w:val="24"/>
+          <w:szCs w:val="24"/>
+        </w:rPr>
       </w:pPr>
     </w:p>
     <w:p>
@@ -1095,7 +1563,27 @@
           <w:sz w:val="24"/>
           <w:szCs w:val="24"/>
         </w:rPr>
-        <w:t xml:space="preserve">The github files will all be downloaded into a directory of the same name as the assignment.  </w:t>
+        <w:t xml:space="preserve">The </w:t>
+      </w:r>
+      <w:proofErr w:type="spellStart"/>
+      <w:r>
+        <w:rPr>
+          <w:rFonts w:ascii="Calibri" w:eastAsia="Times New Roman" w:hAnsi="Calibri" w:cs="Calibri"/>
+          <w:color w:val="000000"/>
+          <w:sz w:val="24"/>
+          <w:szCs w:val="24"/>
+        </w:rPr>
+        <w:t>github</w:t>
+      </w:r>
+      <w:proofErr w:type="spellEnd"/>
+      <w:r>
+        <w:rPr>
+          <w:rFonts w:ascii="Calibri" w:eastAsia="Times New Roman" w:hAnsi="Calibri" w:cs="Calibri"/>
+          <w:color w:val="000000"/>
+          <w:sz w:val="24"/>
+          <w:szCs w:val="24"/>
+        </w:rPr>
+        <w:t xml:space="preserve"> files will all be downloaded into a directory of the same name as the assignment.  </w:t>
       </w:r>
       <w:r>
         <w:rPr>
@@ -1188,7 +1676,15 @@
     <w:p/>
     <w:p>
       <w:r>
-        <w:t xml:space="preserve">The program runGitfileAnalysis has three phases.  </w:t>
+        <w:t xml:space="preserve">The program </w:t>
+      </w:r>
+      <w:proofErr w:type="spellStart"/>
+      <w:r>
+        <w:t>runGitfileAnalysis</w:t>
+      </w:r>
+      <w:proofErr w:type="spellEnd"/>
+      <w:r>
+        <w:t xml:space="preserve"> has three phases.  </w:t>
       </w:r>
     </w:p>
     <w:p/>
@@ -1231,8 +1727,13 @@
     </w:p>
     <w:p>
       <w:r>
-        <w:t>If you answer y, runGitFileAnalysis</w:t>
-      </w:r>
+        <w:t xml:space="preserve">If you answer y, </w:t>
+      </w:r>
+      <w:proofErr w:type="spellStart"/>
+      <w:r>
+        <w:t>runGitFileAnalysis</w:t>
+      </w:r>
+      <w:proofErr w:type="spellEnd"/>
       <w:r>
         <w:t xml:space="preserve"> will read through the git repositories of ever</w:t>
       </w:r>
@@ -1276,7 +1777,20 @@
         <w:t>Semester\A</w:t>
       </w:r>
       <w:r>
-        <w:t xml:space="preserve">ssignment directory with a .gitdata extension, one per student with the directory name from their submission as the file name.  </w:t>
+        <w:t xml:space="preserve">ssignment directory with </w:t>
+      </w:r>
+      <w:proofErr w:type="gramStart"/>
+      <w:r>
+        <w:t>a .</w:t>
+      </w:r>
+      <w:proofErr w:type="spellStart"/>
+      <w:r>
+        <w:t>gitdata</w:t>
+      </w:r>
+      <w:proofErr w:type="spellEnd"/>
+      <w:proofErr w:type="gramEnd"/>
+      <w:r>
+        <w:t xml:space="preserve"> extension, one per student with the directory name from their submission as the file name.  </w:t>
       </w:r>
     </w:p>
     <w:p/>
@@ -1342,7 +1856,15 @@
           </w:tcPr>
           <w:p>
             <w:r>
-              <w:t xml:space="preserve">fatal:  not a git repository (or any of the parent directories):  .git  </w:t>
+              <w:t>fatal:  not a git repository (or any of the parent directories):</w:t>
+            </w:r>
+            <w:proofErr w:type="gramStart"/>
+            <w:r>
+              <w:t xml:space="preserve">  .git</w:t>
+            </w:r>
+            <w:proofErr w:type="gramEnd"/>
+            <w:r>
+              <w:t xml:space="preserve">  </w:t>
             </w:r>
           </w:p>
         </w:tc>
@@ -1352,7 +1874,15 @@
           </w:tcPr>
           <w:p>
             <w:r>
-              <w:t>This indicates that they created a .git directory, but didn’t really create a git repository</w:t>
+              <w:t xml:space="preserve">This indicates that they created </w:t>
+            </w:r>
+            <w:proofErr w:type="gramStart"/>
+            <w:r>
+              <w:t>a .git</w:t>
+            </w:r>
+            <w:proofErr w:type="gramEnd"/>
+            <w:r>
+              <w:t xml:space="preserve"> directory, but didn’t really create a git repository</w:t>
             </w:r>
           </w:p>
         </w:tc>
@@ -1377,10 +1907,23 @@
               <w:t>The</w:t>
             </w:r>
             <w:r>
-              <w:t xml:space="preserve"> code does not create a</w:t>
-            </w:r>
-            <w:r>
-              <w:t xml:space="preserve"> .gitdata file for a particular student</w:t>
+              <w:t xml:space="preserve"> code does not create </w:t>
+            </w:r>
+            <w:proofErr w:type="gramStart"/>
+            <w:r>
+              <w:t>a</w:t>
+            </w:r>
+            <w:r>
+              <w:t xml:space="preserve"> .</w:t>
+            </w:r>
+            <w:proofErr w:type="spellStart"/>
+            <w:r>
+              <w:t>gitdata</w:t>
+            </w:r>
+            <w:proofErr w:type="spellEnd"/>
+            <w:proofErr w:type="gramEnd"/>
+            <w:r>
+              <w:t xml:space="preserve"> file for a particular student</w:t>
             </w:r>
           </w:p>
         </w:tc>
@@ -1487,26 +2030,64 @@
     <w:p/>
     <w:p>
       <w:r>
-        <w:t xml:space="preserve">After the .gitdata files are created, runGitfileAnalysis will perform the </w:t>
+        <w:t xml:space="preserve">After </w:t>
+      </w:r>
+      <w:proofErr w:type="gramStart"/>
+      <w:r>
+        <w:t>the .</w:t>
+      </w:r>
+      <w:proofErr w:type="spellStart"/>
+      <w:r>
+        <w:t>gitdata</w:t>
+      </w:r>
+      <w:proofErr w:type="spellEnd"/>
+      <w:proofErr w:type="gramEnd"/>
+      <w:r>
+        <w:t xml:space="preserve"> files are created, </w:t>
+      </w:r>
+      <w:proofErr w:type="spellStart"/>
+      <w:r>
+        <w:t>runGitfileAnalysis</w:t>
+      </w:r>
+      <w:proofErr w:type="spellEnd"/>
+      <w:r>
+        <w:t xml:space="preserve"> will perform the </w:t>
       </w:r>
       <w:r>
         <w:t xml:space="preserve">second phase, which is the </w:t>
       </w:r>
       <w:r>
-        <w:t>TDD analysis of all the .gitdata files.</w:t>
-      </w:r>
-      <w:r>
-        <w:t xml:space="preserve">  This will create two files per student, one with a .</w:t>
-      </w:r>
+        <w:t>TDD analysis of all the .</w:t>
+      </w:r>
+      <w:proofErr w:type="spellStart"/>
+      <w:r>
+        <w:t>gitdata</w:t>
+      </w:r>
+      <w:proofErr w:type="spellEnd"/>
+      <w:r>
+        <w:t xml:space="preserve"> files.</w:t>
+      </w:r>
+      <w:r>
+        <w:t xml:space="preserve">  This will create two files per student, one with </w:t>
+      </w:r>
+      <w:proofErr w:type="gramStart"/>
+      <w:r>
+        <w:t>a .</w:t>
+      </w:r>
+      <w:proofErr w:type="spellStart"/>
       <w:r>
         <w:t>json</w:t>
       </w:r>
+      <w:proofErr w:type="spellEnd"/>
+      <w:proofErr w:type="gramEnd"/>
       <w:r>
         <w:t xml:space="preserve"> extension and one with a .</w:t>
       </w:r>
+      <w:proofErr w:type="spellStart"/>
       <w:r>
         <w:t>gitout</w:t>
       </w:r>
+      <w:proofErr w:type="spellEnd"/>
       <w:r>
         <w:t xml:space="preserve"> extension, both with the student directory name as the file name.  </w:t>
       </w:r>
@@ -1529,7 +2110,20 @@
         <w:t>A</w:t>
       </w:r>
       <w:r>
-        <w:t>ssignment directory, along with the .gitdata files.</w:t>
+        <w:t xml:space="preserve">ssignment directory, along with </w:t>
+      </w:r>
+      <w:proofErr w:type="gramStart"/>
+      <w:r>
+        <w:t>the .</w:t>
+      </w:r>
+      <w:proofErr w:type="spellStart"/>
+      <w:r>
+        <w:t>gitdata</w:t>
+      </w:r>
+      <w:proofErr w:type="spellEnd"/>
+      <w:proofErr w:type="gramEnd"/>
+      <w:r>
+        <w:t xml:space="preserve"> files.</w:t>
       </w:r>
     </w:p>
     <w:p/>
@@ -1537,9 +2131,11 @@
       <w:r>
         <w:t>The .</w:t>
       </w:r>
+      <w:proofErr w:type="spellStart"/>
       <w:r>
         <w:t>json</w:t>
       </w:r>
+      <w:proofErr w:type="spellEnd"/>
       <w:r>
         <w:t xml:space="preserve"> file is used </w:t>
       </w:r>
@@ -1565,7 +2161,15 @@
         <w:t>the Analysis Report while skipping the first two phases in</w:t>
       </w:r>
       <w:r>
-        <w:t xml:space="preserve"> runGitfileAnalysis.  </w:t>
+        <w:t xml:space="preserve"> </w:t>
+      </w:r>
+      <w:proofErr w:type="spellStart"/>
+      <w:r>
+        <w:t>runGitfileAnalysis</w:t>
+      </w:r>
+      <w:proofErr w:type="spellEnd"/>
+      <w:r>
+        <w:t xml:space="preserve">.  </w:t>
       </w:r>
     </w:p>
     <w:p/>
@@ -1580,6 +2184,7 @@
           <w:szCs w:val="22"/>
         </w:rPr>
       </w:pPr>
+      <w:proofErr w:type="gramStart"/>
       <w:r>
         <w:rPr>
           <w:rFonts w:asciiTheme="minorHAnsi" w:hAnsiTheme="minorHAnsi" w:cstheme="minorHAnsi"/>
@@ -1588,6 +2193,7 @@
         </w:rPr>
         <w:t>The .</w:t>
       </w:r>
+      <w:proofErr w:type="spellStart"/>
       <w:r>
         <w:rPr>
           <w:rFonts w:asciiTheme="minorHAnsi" w:hAnsiTheme="minorHAnsi" w:cstheme="minorHAnsi"/>
@@ -1596,6 +2202,8 @@
         </w:rPr>
         <w:t>gitout</w:t>
       </w:r>
+      <w:proofErr w:type="spellEnd"/>
+      <w:proofErr w:type="gramEnd"/>
       <w:r>
         <w:rPr>
           <w:rFonts w:asciiTheme="minorHAnsi" w:hAnsiTheme="minorHAnsi" w:cstheme="minorHAnsi"/>
@@ -1679,6 +2287,7 @@
         </w:rPr>
         <w:t>Report on all assignments or just 1 (type 'all' or assignment Name)</w:t>
       </w:r>
+      <w:proofErr w:type="gramStart"/>
       <w:r>
         <w:rPr>
           <w:rFonts w:asciiTheme="minorHAnsi" w:hAnsiTheme="minorHAnsi" w:cstheme="minorHAnsi"/>
@@ -1720,7 +2329,18 @@
           <w:sz w:val="22"/>
           <w:szCs w:val="22"/>
         </w:rPr>
-        <w:t>If you enter the assignment name, it should begin with assignment and a number with no space, e.g. assignment4.</w:t>
+        <w:t>If</w:t>
+      </w:r>
+      <w:proofErr w:type="gramEnd"/>
+      <w:r>
+        <w:rPr>
+          <w:rFonts w:asciiTheme="minorHAnsi" w:hAnsiTheme="minorHAnsi" w:cstheme="minorHAnsi"/>
+          <w:bCs/>
+          <w:color w:val="000000" w:themeColor="text1"/>
+          <w:sz w:val="22"/>
+          <w:szCs w:val="22"/>
+        </w:rPr>
+        <w:t xml:space="preserve"> you enter the assignment name, it should begin with assignment and a number with no space, e.g. assignment4.</w:t>
       </w:r>
     </w:p>
     <w:p/>
@@ -1735,7 +2355,20 @@
         <w:t xml:space="preserve">section </w:t>
       </w:r>
       <w:r>
-        <w:t xml:space="preserve">of the .gitout file </w:t>
+        <w:t xml:space="preserve">of </w:t>
+      </w:r>
+      <w:proofErr w:type="gramStart"/>
+      <w:r>
+        <w:t>the .</w:t>
+      </w:r>
+      <w:proofErr w:type="spellStart"/>
+      <w:r>
+        <w:t>gitout</w:t>
+      </w:r>
+      <w:proofErr w:type="spellEnd"/>
+      <w:proofErr w:type="gramEnd"/>
+      <w:r>
+        <w:t xml:space="preserve"> file </w:t>
       </w:r>
       <w:r>
         <w:t xml:space="preserve">is </w:t>
@@ -2100,7 +2733,15 @@
           </w:tcPr>
           <w:p>
             <w:r>
-              <w:t>Student has a large number in the Avg Lines per Commit column</w:t>
+              <w:t xml:space="preserve">Student has a large number in the </w:t>
+            </w:r>
+            <w:proofErr w:type="spellStart"/>
+            <w:r>
+              <w:t>Avg</w:t>
+            </w:r>
+            <w:proofErr w:type="spellEnd"/>
+            <w:r>
+              <w:t xml:space="preserve"> Lines per Commit column</w:t>
             </w:r>
           </w:p>
         </w:tc>
@@ -2253,7 +2894,15 @@
         <w:t>element set</w:t>
       </w:r>
       <w:r>
-        <w:t xml:space="preserve"> in the TDDanalysis.cfg file.</w:t>
+        <w:t xml:space="preserve"> in the </w:t>
+      </w:r>
+      <w:proofErr w:type="spellStart"/>
+      <w:r>
+        <w:t>TDDanalysis.cfg</w:t>
+      </w:r>
+      <w:proofErr w:type="spellEnd"/>
+      <w:r>
+        <w:t xml:space="preserve"> file.</w:t>
       </w:r>
     </w:p>
     <w:p>
@@ -2291,6 +2940,7 @@
         </w:rPr>
         <w:t xml:space="preserve">un </w:t>
       </w:r>
+      <w:proofErr w:type="spellStart"/>
       <w:r>
         <w:rPr>
           <w:b/>
@@ -2298,6 +2948,7 @@
         </w:rPr>
         <w:t>CodeCovAnalysis</w:t>
       </w:r>
+      <w:proofErr w:type="spellEnd"/>
       <w:r>
         <w:rPr>
           <w:b/>
@@ -2381,7 +3032,39 @@
     </w:p>
     <w:p>
       <w:r>
-        <w:t>FOR /F %%i IN (%arg1%.dirlist) DO CodeCoverage %%i %arg1%</w:t>
+        <w:t>FOR /F %%</w:t>
+      </w:r>
+      <w:proofErr w:type="spellStart"/>
+      <w:r>
+        <w:t>i</w:t>
+      </w:r>
+      <w:proofErr w:type="spellEnd"/>
+      <w:r>
+        <w:t xml:space="preserve"> IN (%arg1</w:t>
+      </w:r>
+      <w:proofErr w:type="gramStart"/>
+      <w:r>
+        <w:t>%.dirlist</w:t>
+      </w:r>
+      <w:proofErr w:type="gramEnd"/>
+      <w:r>
+        <w:t xml:space="preserve">) DO </w:t>
+      </w:r>
+      <w:proofErr w:type="spellStart"/>
+      <w:r>
+        <w:t>CodeCoverage</w:t>
+      </w:r>
+      <w:proofErr w:type="spellEnd"/>
+      <w:r>
+        <w:t xml:space="preserve"> %%</w:t>
+      </w:r>
+      <w:proofErr w:type="spellStart"/>
+      <w:r>
+        <w:t>i</w:t>
+      </w:r>
+      <w:proofErr w:type="spellEnd"/>
+      <w:r>
+        <w:t xml:space="preserve"> %arg1%</w:t>
       </w:r>
       <w:r>
         <w:t xml:space="preserve"> $arg2%</w:t>
@@ -2389,9 +3072,11 @@
     </w:p>
     <w:p/>
     <w:p>
+      <w:proofErr w:type="spellStart"/>
       <w:r>
         <w:t>CodeCovAnalysis</w:t>
       </w:r>
+      <w:proofErr w:type="spellEnd"/>
       <w:r>
         <w:t xml:space="preserve"> </w:t>
       </w:r>
@@ -2399,12 +3084,23 @@
         <w:t xml:space="preserve">must be run from the command line (CMD for Windows, Terminal for Mac).  </w:t>
       </w:r>
       <w:r>
+        <w:t>Yo</w:t>
+      </w:r>
+      <w:r>
+        <w:t xml:space="preserve">u should change directory to the code directory to run it.  </w:t>
+      </w:r>
+      <w:r>
         <w:t>For Windows, it would be called like this:</w:t>
       </w:r>
     </w:p>
     <w:p>
-      <w:r>
-        <w:t>CodeCovAnalysis Assignment5.dirList yes</w:t>
+      <w:proofErr w:type="spellStart"/>
+      <w:r>
+        <w:t>CodeCovAnalysis</w:t>
+      </w:r>
+      <w:proofErr w:type="spellEnd"/>
+      <w:r>
+        <w:t xml:space="preserve"> Assignment5.dirList yes</w:t>
       </w:r>
     </w:p>
     <w:p/>
@@ -2413,7 +3109,23 @@
         <w:t xml:space="preserve">For Mac, </w:t>
       </w:r>
       <w:r>
-        <w:t>before running the script for the first time, you may need to run the following command:  chmod u+x /CodeCovAnalysis.sh</w:t>
+        <w:t xml:space="preserve">before running the script for the first time, you may need to run the following command:  </w:t>
+      </w:r>
+      <w:proofErr w:type="spellStart"/>
+      <w:r>
+        <w:t>chmod</w:t>
+      </w:r>
+      <w:proofErr w:type="spellEnd"/>
+      <w:r>
+        <w:t xml:space="preserve"> </w:t>
+      </w:r>
+      <w:proofErr w:type="spellStart"/>
+      <w:r>
+        <w:t>u+x</w:t>
+      </w:r>
+      <w:proofErr w:type="spellEnd"/>
+      <w:r>
+        <w:t xml:space="preserve"> /CodeCovAnalysis.sh</w:t>
       </w:r>
     </w:p>
     <w:p>
@@ -2440,9 +3152,11 @@
       <w:r>
         <w:t xml:space="preserve">When you run </w:t>
       </w:r>
+      <w:proofErr w:type="spellStart"/>
       <w:r>
         <w:t>CodeCovAnalysis</w:t>
       </w:r>
+      <w:proofErr w:type="spellEnd"/>
       <w:r>
         <w:t>, you are passing it</w:t>
       </w:r>
@@ -2459,8 +3173,13 @@
         <w:t xml:space="preserve"> analyzed, and the second tells it whether it should generate the HTML Code Coverage report that is available </w:t>
       </w:r>
       <w:r>
-        <w:t>(i.e., CodeCovAnalysis</w:t>
-      </w:r>
+        <w:t xml:space="preserve">(i.e., </w:t>
+      </w:r>
+      <w:proofErr w:type="spellStart"/>
+      <w:r>
+        <w:t>CodeCovAnalysis</w:t>
+      </w:r>
+      <w:proofErr w:type="spellEnd"/>
       <w:r>
         <w:t xml:space="preserve"> CA05</w:t>
       </w:r>
@@ -2471,7 +3190,15 @@
         <w:t xml:space="preserve">).  </w:t>
       </w:r>
       <w:r>
-        <w:t xml:space="preserve">If you choose to generate the HTML report, be sure that the appropriate section is present in the TDDanalysis.cfg file described above.  </w:t>
+        <w:t xml:space="preserve">If you choose to generate the HTML report, be sure that the appropriate section is present in the </w:t>
+      </w:r>
+      <w:proofErr w:type="spellStart"/>
+      <w:r>
+        <w:t>TDDanalysis.cfg</w:t>
+      </w:r>
+      <w:proofErr w:type="spellEnd"/>
+      <w:r>
+        <w:t xml:space="preserve"> file described above.  </w:t>
       </w:r>
     </w:p>
     <w:p/>
@@ -2506,7 +3233,15 @@
         <w:t xml:space="preserve">) </w:t>
       </w:r>
       <w:r>
-        <w:t xml:space="preserve">and call the Python file CodeCoverage, passing it the appropriate </w:t>
+        <w:t xml:space="preserve">and call the Python file </w:t>
+      </w:r>
+      <w:proofErr w:type="spellStart"/>
+      <w:r>
+        <w:t>CodeCoverage</w:t>
+      </w:r>
+      <w:proofErr w:type="spellEnd"/>
+      <w:r>
+        <w:t xml:space="preserve">, passing it the appropriate </w:t>
       </w:r>
       <w:r>
         <w:t xml:space="preserve">file </w:t>
@@ -2520,8 +3255,13 @@
     </w:p>
     <w:p/>
     <w:p>
-      <w:r>
-        <w:t xml:space="preserve">CodeCoverage will exercise each student’s test code against their own production code.  </w:t>
+      <w:proofErr w:type="spellStart"/>
+      <w:r>
+        <w:t>CodeCoverage</w:t>
+      </w:r>
+      <w:proofErr w:type="spellEnd"/>
+      <w:r>
+        <w:t xml:space="preserve"> will exercise each student’s test code against their own production code.  </w:t>
       </w:r>
       <w:r>
         <w:t xml:space="preserve">Results of the Code Coverage analysis will </w:t>
@@ -2563,13 +3303,23 @@
         <w:t xml:space="preserve">named using </w:t>
       </w:r>
       <w:r>
-        <w:t>the Assignment Name with an extension of .</w:t>
-      </w:r>
+        <w:t xml:space="preserve">the Assignment Name with an extension </w:t>
+      </w:r>
+      <w:proofErr w:type="gramStart"/>
+      <w:r>
+        <w:t>of .</w:t>
+      </w:r>
+      <w:proofErr w:type="spellStart"/>
       <w:r>
         <w:t>CC</w:t>
       </w:r>
       <w:r>
-        <w:t>report (ex. CA01.</w:t>
+        <w:t>report</w:t>
+      </w:r>
+      <w:proofErr w:type="spellEnd"/>
+      <w:proofErr w:type="gramEnd"/>
+      <w:r>
+        <w:t xml:space="preserve"> (ex. CA01.</w:t>
       </w:r>
       <w:r>
         <w:t>CC</w:t>
@@ -2683,7 +3433,15 @@
         <w:t xml:space="preserve">  </w:t>
       </w:r>
       <w:r>
-        <w:t>If the batch file was called requesting the HTML report, the appropriate directory will be created along the path described in TDDanalysis.cfg and the files will be saved to that location.</w:t>
+        <w:t xml:space="preserve">If the batch file was called requesting the HTML report, the appropriate directory will be created along the path described in </w:t>
+      </w:r>
+      <w:proofErr w:type="spellStart"/>
+      <w:r>
+        <w:t>TDDanalysis.cfg</w:t>
+      </w:r>
+      <w:proofErr w:type="spellEnd"/>
+      <w:r>
+        <w:t xml:space="preserve"> and the files will be saved to that location.</w:t>
       </w:r>
     </w:p>
     <w:p/>
@@ -3727,7 +4485,41 @@
         <w:t>s</w:t>
       </w:r>
       <w:r>
-        <w:t xml:space="preserve"> something into their import statement that will not work in a different environment.  This could include putting their dotted module path in the import statement, i.e. import Assignment.prod.Fix.  A small utility named ScrubTestFiles will correct this import issue.  First advise the students to remove the dotted notation from their import statements for future assignments.  But to continue the analysis, run ScrubTestFiles, and then re-run CodeCovAnalysis.  </w:t>
+        <w:t xml:space="preserve"> something into their import statement that will not work in a different environment.  This could include putting their dotted module path in the import statement, i.e. import </w:t>
+      </w:r>
+      <w:proofErr w:type="spellStart"/>
+      <w:proofErr w:type="gramStart"/>
+      <w:r>
+        <w:t>Assignment.prod.Fix</w:t>
+      </w:r>
+      <w:proofErr w:type="spellEnd"/>
+      <w:proofErr w:type="gramEnd"/>
+      <w:r>
+        <w:t xml:space="preserve">.  A small utility named </w:t>
+      </w:r>
+      <w:proofErr w:type="spellStart"/>
+      <w:r>
+        <w:t>ScrubTestFiles</w:t>
+      </w:r>
+      <w:proofErr w:type="spellEnd"/>
+      <w:r>
+        <w:t xml:space="preserve"> will correct this import issue.  First advise the students to remove the dotted notation from their import statements for future assignments.  But to continue the analysis, run </w:t>
+      </w:r>
+      <w:proofErr w:type="spellStart"/>
+      <w:r>
+        <w:t>ScrubTestFiles</w:t>
+      </w:r>
+      <w:proofErr w:type="spellEnd"/>
+      <w:r>
+        <w:t xml:space="preserve">, and then re-run </w:t>
+      </w:r>
+      <w:proofErr w:type="spellStart"/>
+      <w:r>
+        <w:t>CodeCovAnalysis</w:t>
+      </w:r>
+      <w:proofErr w:type="spellEnd"/>
+      <w:r>
+        <w:t xml:space="preserve">.  </w:t>
       </w:r>
     </w:p>
     <w:p/>
@@ -4144,7 +4936,15 @@
     </w:p>
     <w:p>
       <w:r>
-        <w:t xml:space="preserve">A final summary report of the code coverage results is created at Root:\Home\Semester\Assignment, and is named </w:t>
+        <w:t xml:space="preserve">A final summary report of the code coverage results is created at </w:t>
+      </w:r>
+      <w:proofErr w:type="gramStart"/>
+      <w:r>
+        <w:t>Root:\Home\Semester\Assignment, and</w:t>
+      </w:r>
+      <w:proofErr w:type="gramEnd"/>
+      <w:r>
+        <w:t xml:space="preserve"> is named </w:t>
       </w:r>
       <w:r>
         <w:t>&lt;</w:t>
@@ -4153,19 +4953,48 @@
         <w:t>Assignment</w:t>
       </w:r>
       <w:r>
-        <w:t>&gt;.cvgrpt.  This is a text-based</w:t>
+        <w:t>&gt;.</w:t>
+      </w:r>
+      <w:proofErr w:type="spellStart"/>
+      <w:r>
+        <w:t>cvgrpt</w:t>
+      </w:r>
+      <w:proofErr w:type="spellEnd"/>
+      <w:r>
+        <w:t>.  This is a text-based</w:t>
       </w:r>
       <w:r>
         <w:t>, tab-delimited</w:t>
       </w:r>
       <w:r>
-        <w:t xml:space="preserve"> report that will list the student’s name, and one of three summarized results.  It will either show a code coverage percentage, or one of two error messages:  “Run Error” (indicating the code failed its own test cases) or “Import Error/Didn’t get to student’s tests”.  </w:t>
+        <w:t xml:space="preserve"> report that will list the student’s name, and one of three summarized results.  It will either show a code coverage percentage, or one of two error messages</w:t>
+      </w:r>
+      <w:proofErr w:type="gramStart"/>
+      <w:r>
+        <w:t>:  “</w:t>
+      </w:r>
+      <w:proofErr w:type="gramEnd"/>
+      <w:r>
+        <w:t xml:space="preserve">Run Error” (indicating the code failed its own test cases) or “Import Error/Didn’t get to student’s tests”.  </w:t>
       </w:r>
     </w:p>
     <w:p/>
     <w:p>
       <w:r>
-        <w:t>You can examine the code coverage report first to see which students’ code had issues, then consult the detailed .CCReport to indicate what the specific problems were with each student.</w:t>
+        <w:t xml:space="preserve">You can examine the code coverage report first to see which students’ code had issues, then consult the </w:t>
+      </w:r>
+      <w:proofErr w:type="gramStart"/>
+      <w:r>
+        <w:t>detailed .</w:t>
+      </w:r>
+      <w:proofErr w:type="spellStart"/>
+      <w:r>
+        <w:t>CCReport</w:t>
+      </w:r>
+      <w:proofErr w:type="spellEnd"/>
+      <w:proofErr w:type="gramEnd"/>
+      <w:r>
+        <w:t xml:space="preserve"> to indicate what the specific problems were with each student.</w:t>
       </w:r>
     </w:p>
     <w:p/>
@@ -4202,16 +5031,44 @@
       <w:pPr>
         <w:ind w:firstLine="720"/>
       </w:pPr>
-      <w:r>
-        <w:t>.gitdata is a dump of the git log in oldest to newest order.</w:t>
+      <w:proofErr w:type="gramStart"/>
+      <w:r>
+        <w:t>.</w:t>
+      </w:r>
+      <w:proofErr w:type="spellStart"/>
+      <w:r>
+        <w:t>gitdata</w:t>
+      </w:r>
+      <w:proofErr w:type="spellEnd"/>
+      <w:proofErr w:type="gramEnd"/>
+      <w:r>
+        <w:t xml:space="preserve"> is a dump of the git log in oldest to newest order.</w:t>
       </w:r>
     </w:p>
     <w:p>
       <w:pPr>
         <w:ind w:firstLine="720"/>
       </w:pPr>
-      <w:r>
-        <w:t xml:space="preserve">.gitout is output that comes out of runGitFileAnalysis.  It contains the results </w:t>
+      <w:proofErr w:type="gramStart"/>
+      <w:r>
+        <w:t>.</w:t>
+      </w:r>
+      <w:proofErr w:type="spellStart"/>
+      <w:r>
+        <w:t>gitout</w:t>
+      </w:r>
+      <w:proofErr w:type="spellEnd"/>
+      <w:proofErr w:type="gramEnd"/>
+      <w:r>
+        <w:t xml:space="preserve"> is output that comes out of </w:t>
+      </w:r>
+      <w:proofErr w:type="spellStart"/>
+      <w:r>
+        <w:t>runGitFileAnalysis</w:t>
+      </w:r>
+      <w:proofErr w:type="spellEnd"/>
+      <w:r>
+        <w:t xml:space="preserve">.  It contains the results </w:t>
       </w:r>
       <w:r>
         <w:t xml:space="preserve">of the TDD analysis.  </w:t>
@@ -4264,8 +5121,32 @@
       <w:pPr>
         <w:ind w:left="720"/>
       </w:pPr>
-      <w:r>
-        <w:t>.json is a dump of the raw data created by the analysis.  This is used to re-run analysis without having to do the first step under RunGitFileAnalysis.</w:t>
+      <w:proofErr w:type="gramStart"/>
+      <w:r>
+        <w:t>.</w:t>
+      </w:r>
+      <w:proofErr w:type="spellStart"/>
+      <w:r>
+        <w:t>json</w:t>
+      </w:r>
+      <w:proofErr w:type="spellEnd"/>
+      <w:proofErr w:type="gramEnd"/>
+      <w:r>
+        <w:t xml:space="preserve"> is a dump of the raw data created by the analysis.  This is used to re-run analysis without having to do the </w:t>
+      </w:r>
+      <w:r>
+        <w:t>second</w:t>
+      </w:r>
+      <w:r>
+        <w:t xml:space="preserve"> step under </w:t>
+      </w:r>
+      <w:proofErr w:type="spellStart"/>
+      <w:r>
+        <w:t>RunGitFileAnalysis</w:t>
+      </w:r>
+      <w:proofErr w:type="spellEnd"/>
+      <w:r>
+        <w:t>.</w:t>
       </w:r>
     </w:p>
     <w:p>
@@ -4290,20 +5171,37 @@
         <w:pStyle w:val="ListParagraph"/>
         <w:ind w:left="1080"/>
       </w:pPr>
-      <w:r>
-        <w:t>.cvg contains code coverage data for the specified assignment per student</w:t>
+      <w:proofErr w:type="gramStart"/>
+      <w:r>
+        <w:t>.</w:t>
+      </w:r>
+      <w:proofErr w:type="spellStart"/>
+      <w:r>
+        <w:t>cvg</w:t>
+      </w:r>
+      <w:proofErr w:type="spellEnd"/>
+      <w:proofErr w:type="gramEnd"/>
+      <w:r>
+        <w:t xml:space="preserve"> contains code coverage data for the specified assignment per student</w:t>
       </w:r>
     </w:p>
     <w:p>
       <w:r>
         <w:t xml:space="preserve">The root of the semester directory also contains </w:t>
       </w:r>
+      <w:proofErr w:type="gramStart"/>
       <w:r>
         <w:t xml:space="preserve">a </w:t>
       </w:r>
       <w:r>
-        <w:t>.CCReport</w:t>
-      </w:r>
+        <w:t>.</w:t>
+      </w:r>
+      <w:proofErr w:type="spellStart"/>
+      <w:r>
+        <w:t>CCReport</w:t>
+      </w:r>
+      <w:proofErr w:type="spellEnd"/>
+      <w:proofErr w:type="gramEnd"/>
       <w:r>
         <w:t>, which</w:t>
       </w:r>
@@ -4760,11 +5658,33 @@
             <w:pPr>
               <w:pStyle w:val="TableStyle2"/>
             </w:pPr>
+            <w:proofErr w:type="spellStart"/>
             <w:r>
               <w:rPr>
                 <w:rFonts w:eastAsia="Arial Unicode MS" w:cs="Arial Unicode MS"/>
               </w:rPr>
-              <w:t>Nbr of commits - Commits with too many trans / Nbr of commits</w:t>
+              <w:t>Nbr</w:t>
+            </w:r>
+            <w:proofErr w:type="spellEnd"/>
+            <w:r>
+              <w:rPr>
+                <w:rFonts w:eastAsia="Arial Unicode MS" w:cs="Arial Unicode MS"/>
+              </w:rPr>
+              <w:t xml:space="preserve"> of commits - Commits with too many trans / </w:t>
+            </w:r>
+            <w:proofErr w:type="spellStart"/>
+            <w:r>
+              <w:rPr>
+                <w:rFonts w:eastAsia="Arial Unicode MS" w:cs="Arial Unicode MS"/>
+              </w:rPr>
+              <w:t>Nbr</w:t>
+            </w:r>
+            <w:proofErr w:type="spellEnd"/>
+            <w:r>
+              <w:rPr>
+                <w:rFonts w:eastAsia="Arial Unicode MS" w:cs="Arial Unicode MS"/>
+              </w:rPr>
+              <w:t xml:space="preserve"> of commits</w:t>
             </w:r>
           </w:p>
         </w:tc>
@@ -6481,6 +7401,31 @@
     <w:basedOn w:val="DefaultParagraphFont"/>
     <w:rsid w:val="00FD756C"/>
   </w:style>
+  <w:style w:type="character" w:customStyle="1" w:styleId="kn">
+    <w:name w:val="kn"/>
+    <w:basedOn w:val="DefaultParagraphFont"/>
+    <w:rsid w:val="008972BC"/>
+  </w:style>
+  <w:style w:type="character" w:customStyle="1" w:styleId="nn">
+    <w:name w:val="nn"/>
+    <w:basedOn w:val="DefaultParagraphFont"/>
+    <w:rsid w:val="008972BC"/>
+  </w:style>
+  <w:style w:type="character" w:customStyle="1" w:styleId="n">
+    <w:name w:val="n"/>
+    <w:basedOn w:val="DefaultParagraphFont"/>
+    <w:rsid w:val="008972BC"/>
+  </w:style>
+  <w:style w:type="character" w:customStyle="1" w:styleId="o">
+    <w:name w:val="o"/>
+    <w:basedOn w:val="DefaultParagraphFont"/>
+    <w:rsid w:val="008972BC"/>
+  </w:style>
+  <w:style w:type="character" w:customStyle="1" w:styleId="p">
+    <w:name w:val="p"/>
+    <w:basedOn w:val="DefaultParagraphFont"/>
+    <w:rsid w:val="008972BC"/>
+  </w:style>
 </w:styles>
 </file>
 

</xml_diff>